<commit_message>
more headings to report doc and some test cases added
</commit_message>
<xml_diff>
--- a/documentation/Comp8005A2Testing.docx
+++ b/documentation/Comp8005A2Testing.docx
@@ -1,6 +1,6 @@
 
 <file path=word/document.xml><?xml version="1.0" encoding="utf-8"?>
-<w:document xmlns:wpc="http://schemas.microsoft.com/office/word/2010/wordprocessingCanvas" xmlns:mc="http://schemas.openxmlformats.org/markup-compatibility/2006" xmlns:o="urn:schemas-microsoft-com:office:office" xmlns:r="http://schemas.openxmlformats.org/officeDocument/2006/relationships" xmlns:m="http://schemas.openxmlformats.org/officeDocument/2006/math" xmlns:v="urn:schemas-microsoft-com:vml" xmlns:wp14="http://schemas.microsoft.com/office/word/2010/wordprocessingDrawing" xmlns:wp="http://schemas.openxmlformats.org/drawingml/2006/wordprocessingDrawing" xmlns:w10="urn:schemas-microsoft-com:office:word" xmlns:w="http://schemas.openxmlformats.org/wordprocessingml/2006/main" xmlns:w14="http://schemas.microsoft.com/office/word/2010/wordml" xmlns:w15="http://schemas.microsoft.com/office/word/2012/wordml" xmlns:wpg="http://schemas.microsoft.com/office/word/2010/wordprocessingGroup" xmlns:wpi="http://schemas.microsoft.com/office/word/2010/wordprocessingInk" xmlns:wne="http://schemas.microsoft.com/office/word/2006/wordml" xmlns:wps="http://schemas.microsoft.com/office/word/2010/wordprocessingShape" mc:Ignorable="w14 w15 wp14">
+<w:document xmlns:wpc="http://schemas.microsoft.com/office/word/2010/wordprocessingCanvas" xmlns:mc="http://schemas.openxmlformats.org/markup-compatibility/2006" xmlns:o="urn:schemas-microsoft-com:office:office" xmlns:r="http://schemas.openxmlformats.org/officeDocument/2006/relationships" xmlns:m="http://schemas.openxmlformats.org/officeDocument/2006/math" xmlns:v="urn:schemas-microsoft-com:vml" xmlns:wp14="http://schemas.microsoft.com/office/word/2010/wordprocessingDrawing" xmlns:wp="http://schemas.openxmlformats.org/drawingml/2006/wordprocessingDrawing" xmlns:w10="urn:schemas-microsoft-com:office:word" xmlns:w="http://schemas.openxmlformats.org/wordprocessingml/2006/main" xmlns:w14="http://schemas.microsoft.com/office/word/2010/wordml" xmlns:wpg="http://schemas.microsoft.com/office/word/2010/wordprocessingGroup" xmlns:wpi="http://schemas.microsoft.com/office/word/2010/wordprocessingInk" xmlns:wne="http://schemas.microsoft.com/office/word/2006/wordml" xmlns:wps="http://schemas.microsoft.com/office/word/2010/wordprocessingShape" mc:Ignorable="w14 wp14">
   <w:body>
     <w:tbl>
       <w:tblPr>
@@ -16,10 +16,10 @@
         <w:tblLook w:val="04A0" w:firstRow="1" w:lastRow="0" w:firstColumn="1" w:lastColumn="0" w:noHBand="0" w:noVBand="1"/>
       </w:tblPr>
       <w:tblGrid>
-        <w:gridCol w:w="874"/>
+        <w:gridCol w:w="903"/>
         <w:gridCol w:w="4281"/>
         <w:gridCol w:w="1649"/>
-        <w:gridCol w:w="2556"/>
+        <w:gridCol w:w="2757"/>
       </w:tblGrid>
       <w:tr>
         <w:tc>
@@ -106,8 +106,8 @@
               <w:tblLook w:val="04A0" w:firstRow="1" w:lastRow="0" w:firstColumn="1" w:lastColumn="0" w:noHBand="0" w:noVBand="1"/>
             </w:tblPr>
             <w:tblGrid>
-              <w:gridCol w:w="1302"/>
-              <w:gridCol w:w="3623"/>
+              <w:gridCol w:w="1310"/>
+              <w:gridCol w:w="3644"/>
             </w:tblGrid>
             <w:tr>
               <w:trPr>
@@ -571,7 +571,7 @@
                     </wp:anchor>
                   </w:drawing>
                 </mc:Choice>
-                <mc:Fallback>
+                <mc:Fallback xmlns:w15="http://schemas.microsoft.com/office/word/2012/wordml">
                   <w:pict>
                     <v:rect w14:anchorId="364AD903" id="Rectangle 27" o:spid="_x0000_s1026" style="position:absolute;margin-left:46.15pt;margin-top:9.6pt;width:281.25pt;height:212.3pt;z-index:251661312;visibility:visible;mso-wrap-style:square;mso-width-percent:0;mso-height-percent:0;mso-wrap-distance-left:9pt;mso-wrap-distance-top:0;mso-wrap-distance-right:9pt;mso-wrap-distance-bottom:0;mso-position-horizontal:absolute;mso-position-horizontal-relative:left-margin-area;mso-position-vertical:absolute;mso-position-vertical-relative:page;mso-width-percent:0;mso-height-percent:0;mso-width-relative:page;mso-height-relative:page;v-text-anchor:top" o:gfxdata="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" filled="f" fillcolor="#3e3e67" strokecolor="#438086 [3205]" strokeweight="4.5pt">
                       <v:stroke linestyle="thickThin"/>
@@ -699,11 +699,14 @@
         <w:tblLook w:val="04A0" w:firstRow="1" w:lastRow="0" w:firstColumn="1" w:lastColumn="0" w:noHBand="0" w:noVBand="1"/>
       </w:tblPr>
       <w:tblGrid>
-        <w:gridCol w:w="885"/>
-        <w:gridCol w:w="5783"/>
-        <w:gridCol w:w="2692"/>
+        <w:gridCol w:w="903"/>
+        <w:gridCol w:w="5930"/>
+        <w:gridCol w:w="2757"/>
       </w:tblGrid>
       <w:tr>
+        <w:trPr>
+          <w:trHeight w:val="25"/>
+        </w:trPr>
         <w:tc>
           <w:tcPr>
             <w:tcW w:w="903" w:type="dxa"/>
@@ -815,6 +818,36 @@
           <w:tcPr>
             <w:tcW w:w="1852" w:type="dxa"/>
           </w:tcPr>
+          <w:p>
+            <w:r>
+              <w:t>1</w:t>
+            </w:r>
+          </w:p>
+        </w:tc>
+        <w:tc>
+          <w:tcPr>
+            <w:tcW w:w="1852" w:type="dxa"/>
+          </w:tcPr>
+          <w:p>
+            <w:r>
+              <w:t>Compile and run echo client and multi-threaded server</w:t>
+            </w:r>
+          </w:p>
+        </w:tc>
+        <w:tc>
+          <w:tcPr>
+            <w:tcW w:w="1852" w:type="dxa"/>
+          </w:tcPr>
+          <w:p>
+            <w:r>
+              <w:t>Client and server echo back to back and stores statistics to a file</w:t>
+            </w:r>
+          </w:p>
+        </w:tc>
+        <w:tc>
+          <w:tcPr>
+            <w:tcW w:w="1852" w:type="dxa"/>
+          </w:tcPr>
           <w:p/>
         </w:tc>
         <w:tc>
@@ -822,6 +855,86 @@
             <w:tcW w:w="1852" w:type="dxa"/>
           </w:tcPr>
           <w:p/>
+        </w:tc>
+      </w:tr>
+      <w:tr>
+        <w:trPr>
+          <w:trHeight w:val="831"/>
+        </w:trPr>
+        <w:tc>
+          <w:tcPr>
+            <w:tcW w:w="1852" w:type="dxa"/>
+          </w:tcPr>
+          <w:p>
+            <w:r>
+              <w:t>2</w:t>
+            </w:r>
+          </w:p>
+        </w:tc>
+        <w:tc>
+          <w:tcPr>
+            <w:tcW w:w="1852" w:type="dxa"/>
+          </w:tcPr>
+          <w:p>
+            <w:r>
+              <w:t>Compile and run select server</w:t>
+            </w:r>
+          </w:p>
+        </w:tc>
+        <w:tc>
+          <w:tcPr>
+            <w:tcW w:w="1852" w:type="dxa"/>
+          </w:tcPr>
+          <w:p>
+            <w:r>
+              <w:t>Select server receives echo from client and echoes back. Statistics are printed live on the console</w:t>
+            </w:r>
+          </w:p>
+        </w:tc>
+        <w:tc>
+          <w:tcPr>
+            <w:tcW w:w="1852" w:type="dxa"/>
+          </w:tcPr>
+          <w:p/>
+        </w:tc>
+        <w:tc>
+          <w:tcPr>
+            <w:tcW w:w="1852" w:type="dxa"/>
+          </w:tcPr>
+          <w:p/>
+        </w:tc>
+      </w:tr>
+      <w:tr>
+        <w:trPr>
+          <w:trHeight w:val="890"/>
+        </w:trPr>
+        <w:tc>
+          <w:tcPr>
+            <w:tcW w:w="1852" w:type="dxa"/>
+          </w:tcPr>
+          <w:p>
+            <w:r>
+              <w:t>3</w:t>
+            </w:r>
+          </w:p>
+        </w:tc>
+        <w:tc>
+          <w:tcPr>
+            <w:tcW w:w="1852" w:type="dxa"/>
+          </w:tcPr>
+          <w:p>
+            <w:r>
+              <w:t xml:space="preserve">Compile and run </w:t>
+            </w:r>
+            <w:proofErr w:type="spellStart"/>
+            <w:r>
+              <w:t>epoll</w:t>
+            </w:r>
+            <w:proofErr w:type="spellEnd"/>
+            <w:r>
+              <w:t xml:space="preserve"> server</w:t>
+            </w:r>
+          </w:p>
         </w:tc>
         <w:tc>
           <w:tcPr>
@@ -844,13 +957,19 @@
       </w:tr>
       <w:tr>
         <w:trPr>
-          <w:trHeight w:val="831"/>
+          <w:trHeight w:val="890"/>
         </w:trPr>
         <w:tc>
           <w:tcPr>
             <w:tcW w:w="1852" w:type="dxa"/>
           </w:tcPr>
-          <w:p/>
+          <w:p>
+            <w:r>
+              <w:t>4</w:t>
+            </w:r>
+            <w:bookmarkStart w:id="0" w:name="_GoBack"/>
+            <w:bookmarkEnd w:id="0"/>
+          </w:p>
         </w:tc>
         <w:tc>
           <w:tcPr>
@@ -885,7 +1004,11 @@
           <w:tcPr>
             <w:tcW w:w="1852" w:type="dxa"/>
           </w:tcPr>
-          <w:p/>
+          <w:p>
+            <w:r>
+              <w:t>5</w:t>
+            </w:r>
+          </w:p>
         </w:tc>
         <w:tc>
           <w:tcPr>
@@ -912,86 +1035,13 @@
           <w:p/>
         </w:tc>
       </w:tr>
-      <w:tr>
-        <w:trPr>
-          <w:trHeight w:val="890"/>
-        </w:trPr>
-        <w:tc>
-          <w:tcPr>
-            <w:tcW w:w="1852" w:type="dxa"/>
-          </w:tcPr>
-          <w:p/>
-        </w:tc>
-        <w:tc>
-          <w:tcPr>
-            <w:tcW w:w="1852" w:type="dxa"/>
-          </w:tcPr>
-          <w:p/>
-        </w:tc>
-        <w:tc>
-          <w:tcPr>
-            <w:tcW w:w="1852" w:type="dxa"/>
-          </w:tcPr>
-          <w:p/>
-        </w:tc>
-        <w:tc>
-          <w:tcPr>
-            <w:tcW w:w="1852" w:type="dxa"/>
-          </w:tcPr>
-          <w:p/>
-        </w:tc>
-        <w:tc>
-          <w:tcPr>
-            <w:tcW w:w="1852" w:type="dxa"/>
-          </w:tcPr>
-          <w:p/>
-        </w:tc>
-      </w:tr>
-      <w:tr>
-        <w:trPr>
-          <w:trHeight w:val="890"/>
-        </w:trPr>
-        <w:tc>
-          <w:tcPr>
-            <w:tcW w:w="1852" w:type="dxa"/>
-          </w:tcPr>
-          <w:p/>
-        </w:tc>
-        <w:tc>
-          <w:tcPr>
-            <w:tcW w:w="1852" w:type="dxa"/>
-          </w:tcPr>
-          <w:p/>
-        </w:tc>
-        <w:tc>
-          <w:tcPr>
-            <w:tcW w:w="1852" w:type="dxa"/>
-          </w:tcPr>
-          <w:p/>
-        </w:tc>
-        <w:tc>
-          <w:tcPr>
-            <w:tcW w:w="1852" w:type="dxa"/>
-          </w:tcPr>
-          <w:p/>
-        </w:tc>
-        <w:tc>
-          <w:tcPr>
-            <w:tcW w:w="1852" w:type="dxa"/>
-          </w:tcPr>
-          <w:p>
-            <w:bookmarkStart w:id="0" w:name="_GoBack"/>
-            <w:bookmarkEnd w:id="0"/>
-          </w:p>
-        </w:tc>
-      </w:tr>
     </w:tbl>
     <w:p/>
     <w:sectPr>
-      <w:headerReference w:type="even" r:id="rId11"/>
-      <w:headerReference w:type="default" r:id="rId12"/>
-      <w:footerReference w:type="even" r:id="rId13"/>
-      <w:footerReference w:type="default" r:id="rId14"/>
+      <w:headerReference w:type="even" r:id="rId12"/>
+      <w:headerReference w:type="default" r:id="rId13"/>
+      <w:footerReference w:type="even" r:id="rId14"/>
+      <w:footerReference w:type="default" r:id="rId15"/>
       <w:pgSz w:w="12240" w:h="15840"/>
       <w:pgMar w:top="1440" w:right="1440" w:bottom="1440" w:left="1440" w:header="720" w:footer="720" w:gutter="0"/>
       <w:pgNumType w:start="0"/>
@@ -1004,7 +1054,7 @@
 </file>
 
 <file path=word/endnotes.xml><?xml version="1.0" encoding="utf-8"?>
-<w:endnotes xmlns:wpc="http://schemas.microsoft.com/office/word/2010/wordprocessingCanvas" xmlns:mc="http://schemas.openxmlformats.org/markup-compatibility/2006" xmlns:o="urn:schemas-microsoft-com:office:office" xmlns:r="http://schemas.openxmlformats.org/officeDocument/2006/relationships" xmlns:m="http://schemas.openxmlformats.org/officeDocument/2006/math" xmlns:v="urn:schemas-microsoft-com:vml" xmlns:wp14="http://schemas.microsoft.com/office/word/2010/wordprocessingDrawing" xmlns:wp="http://schemas.openxmlformats.org/drawingml/2006/wordprocessingDrawing" xmlns:w10="urn:schemas-microsoft-com:office:word" xmlns:w="http://schemas.openxmlformats.org/wordprocessingml/2006/main" xmlns:w14="http://schemas.microsoft.com/office/word/2010/wordml" xmlns:w15="http://schemas.microsoft.com/office/word/2012/wordml" xmlns:wpg="http://schemas.microsoft.com/office/word/2010/wordprocessingGroup" xmlns:wpi="http://schemas.microsoft.com/office/word/2010/wordprocessingInk" xmlns:wne="http://schemas.microsoft.com/office/word/2006/wordml" xmlns:wps="http://schemas.microsoft.com/office/word/2010/wordprocessingShape" mc:Ignorable="w14 w15 wp14">
+<w:endnotes xmlns:wpc="http://schemas.microsoft.com/office/word/2010/wordprocessingCanvas" xmlns:mc="http://schemas.openxmlformats.org/markup-compatibility/2006" xmlns:o="urn:schemas-microsoft-com:office:office" xmlns:r="http://schemas.openxmlformats.org/officeDocument/2006/relationships" xmlns:m="http://schemas.openxmlformats.org/officeDocument/2006/math" xmlns:v="urn:schemas-microsoft-com:vml" xmlns:wp14="http://schemas.microsoft.com/office/word/2010/wordprocessingDrawing" xmlns:wp="http://schemas.openxmlformats.org/drawingml/2006/wordprocessingDrawing" xmlns:w10="urn:schemas-microsoft-com:office:word" xmlns:w="http://schemas.openxmlformats.org/wordprocessingml/2006/main" xmlns:w14="http://schemas.microsoft.com/office/word/2010/wordml" xmlns:wpg="http://schemas.microsoft.com/office/word/2010/wordprocessingGroup" xmlns:wpi="http://schemas.microsoft.com/office/word/2010/wordprocessingInk" xmlns:wne="http://schemas.microsoft.com/office/word/2006/wordml" xmlns:wps="http://schemas.microsoft.com/office/word/2010/wordprocessingShape" mc:Ignorable="w14 wp14">
   <w:endnote w:type="separator" w:id="-1">
     <w:p>
       <w:pPr>
@@ -1029,7 +1079,7 @@
 </file>
 
 <file path=word/footer1.xml><?xml version="1.0" encoding="utf-8"?>
-<w:ftr xmlns:wpc="http://schemas.microsoft.com/office/word/2010/wordprocessingCanvas" xmlns:mc="http://schemas.openxmlformats.org/markup-compatibility/2006" xmlns:o="urn:schemas-microsoft-com:office:office" xmlns:r="http://schemas.openxmlformats.org/officeDocument/2006/relationships" xmlns:m="http://schemas.openxmlformats.org/officeDocument/2006/math" xmlns:v="urn:schemas-microsoft-com:vml" xmlns:wp14="http://schemas.microsoft.com/office/word/2010/wordprocessingDrawing" xmlns:wp="http://schemas.openxmlformats.org/drawingml/2006/wordprocessingDrawing" xmlns:w10="urn:schemas-microsoft-com:office:word" xmlns:w="http://schemas.openxmlformats.org/wordprocessingml/2006/main" xmlns:w14="http://schemas.microsoft.com/office/word/2010/wordml" xmlns:w15="http://schemas.microsoft.com/office/word/2012/wordml" xmlns:wpg="http://schemas.microsoft.com/office/word/2010/wordprocessingGroup" xmlns:wpi="http://schemas.microsoft.com/office/word/2010/wordprocessingInk" xmlns:wne="http://schemas.microsoft.com/office/word/2006/wordml" xmlns:wps="http://schemas.microsoft.com/office/word/2010/wordprocessingShape" mc:Ignorable="w14 w15 wp14">
+<w:ftr xmlns:wpc="http://schemas.microsoft.com/office/word/2010/wordprocessingCanvas" xmlns:mc="http://schemas.openxmlformats.org/markup-compatibility/2006" xmlns:o="urn:schemas-microsoft-com:office:office" xmlns:r="http://schemas.openxmlformats.org/officeDocument/2006/relationships" xmlns:m="http://schemas.openxmlformats.org/officeDocument/2006/math" xmlns:v="urn:schemas-microsoft-com:vml" xmlns:wp14="http://schemas.microsoft.com/office/word/2010/wordprocessingDrawing" xmlns:wp="http://schemas.openxmlformats.org/drawingml/2006/wordprocessingDrawing" xmlns:w10="urn:schemas-microsoft-com:office:word" xmlns:w="http://schemas.openxmlformats.org/wordprocessingml/2006/main" xmlns:w14="http://schemas.microsoft.com/office/word/2010/wordml" xmlns:wpg="http://schemas.microsoft.com/office/word/2010/wordprocessingGroup" xmlns:wpi="http://schemas.microsoft.com/office/word/2010/wordprocessingInk" xmlns:wne="http://schemas.microsoft.com/office/word/2006/wordml" xmlns:wps="http://schemas.microsoft.com/office/word/2010/wordprocessingShape" mc:Ignorable="w14 wp14">
   <w:p>
     <w:r>
       <w:fldChar w:fldCharType="begin"/>
@@ -1071,8 +1121,8 @@
       <w:tblLook w:val="04A0" w:firstRow="1" w:lastRow="0" w:firstColumn="1" w:lastColumn="0" w:noHBand="0" w:noVBand="1"/>
     </w:tblPr>
     <w:tblGrid>
-      <w:gridCol w:w="2654"/>
-      <w:gridCol w:w="996"/>
+      <w:gridCol w:w="2718"/>
+      <w:gridCol w:w="1017"/>
     </w:tblGrid>
     <w:tr>
       <w:trPr>
@@ -1116,7 +1166,7 @@
 </file>
 
 <file path=word/footer2.xml><?xml version="1.0" encoding="utf-8"?>
-<w:ftr xmlns:wpc="http://schemas.microsoft.com/office/word/2010/wordprocessingCanvas" xmlns:mc="http://schemas.openxmlformats.org/markup-compatibility/2006" xmlns:o="urn:schemas-microsoft-com:office:office" xmlns:r="http://schemas.openxmlformats.org/officeDocument/2006/relationships" xmlns:m="http://schemas.openxmlformats.org/officeDocument/2006/math" xmlns:v="urn:schemas-microsoft-com:vml" xmlns:wp14="http://schemas.microsoft.com/office/word/2010/wordprocessingDrawing" xmlns:wp="http://schemas.openxmlformats.org/drawingml/2006/wordprocessingDrawing" xmlns:w10="urn:schemas-microsoft-com:office:word" xmlns:w="http://schemas.openxmlformats.org/wordprocessingml/2006/main" xmlns:w14="http://schemas.microsoft.com/office/word/2010/wordml" xmlns:w15="http://schemas.microsoft.com/office/word/2012/wordml" xmlns:wpg="http://schemas.microsoft.com/office/word/2010/wordprocessingGroup" xmlns:wpi="http://schemas.microsoft.com/office/word/2010/wordprocessingInk" xmlns:wne="http://schemas.microsoft.com/office/word/2006/wordml" xmlns:wps="http://schemas.microsoft.com/office/word/2010/wordprocessingShape" mc:Ignorable="w14 w15 wp14">
+<w:ftr xmlns:wpc="http://schemas.microsoft.com/office/word/2010/wordprocessingCanvas" xmlns:mc="http://schemas.openxmlformats.org/markup-compatibility/2006" xmlns:o="urn:schemas-microsoft-com:office:office" xmlns:r="http://schemas.openxmlformats.org/officeDocument/2006/relationships" xmlns:m="http://schemas.openxmlformats.org/officeDocument/2006/math" xmlns:v="urn:schemas-microsoft-com:vml" xmlns:wp14="http://schemas.microsoft.com/office/word/2010/wordprocessingDrawing" xmlns:wp="http://schemas.openxmlformats.org/drawingml/2006/wordprocessingDrawing" xmlns:w10="urn:schemas-microsoft-com:office:word" xmlns:w="http://schemas.openxmlformats.org/wordprocessingml/2006/main" xmlns:w14="http://schemas.microsoft.com/office/word/2010/wordml" xmlns:wpg="http://schemas.microsoft.com/office/word/2010/wordprocessingGroup" xmlns:wpi="http://schemas.microsoft.com/office/word/2010/wordprocessingInk" xmlns:wne="http://schemas.microsoft.com/office/word/2006/wordml" xmlns:wps="http://schemas.microsoft.com/office/word/2010/wordprocessingShape" mc:Ignorable="w14 wp14">
   <w:p>
     <w:pPr>
       <w:jc w:val="right"/>
@@ -1162,8 +1212,8 @@
       <w:tblLook w:val="04A0" w:firstRow="1" w:lastRow="0" w:firstColumn="1" w:lastColumn="0" w:noHBand="0" w:noVBand="1"/>
     </w:tblPr>
     <w:tblGrid>
-      <w:gridCol w:w="1051"/>
-      <w:gridCol w:w="2599"/>
+      <w:gridCol w:w="1073"/>
+      <w:gridCol w:w="2662"/>
     </w:tblGrid>
     <w:tr>
       <w:trPr>
@@ -1208,7 +1258,7 @@
 </file>
 
 <file path=word/footnotes.xml><?xml version="1.0" encoding="utf-8"?>
-<w:footnotes xmlns:wpc="http://schemas.microsoft.com/office/word/2010/wordprocessingCanvas" xmlns:mc="http://schemas.openxmlformats.org/markup-compatibility/2006" xmlns:o="urn:schemas-microsoft-com:office:office" xmlns:r="http://schemas.openxmlformats.org/officeDocument/2006/relationships" xmlns:m="http://schemas.openxmlformats.org/officeDocument/2006/math" xmlns:v="urn:schemas-microsoft-com:vml" xmlns:wp14="http://schemas.microsoft.com/office/word/2010/wordprocessingDrawing" xmlns:wp="http://schemas.openxmlformats.org/drawingml/2006/wordprocessingDrawing" xmlns:w10="urn:schemas-microsoft-com:office:word" xmlns:w="http://schemas.openxmlformats.org/wordprocessingml/2006/main" xmlns:w14="http://schemas.microsoft.com/office/word/2010/wordml" xmlns:w15="http://schemas.microsoft.com/office/word/2012/wordml" xmlns:wpg="http://schemas.microsoft.com/office/word/2010/wordprocessingGroup" xmlns:wpi="http://schemas.microsoft.com/office/word/2010/wordprocessingInk" xmlns:wne="http://schemas.microsoft.com/office/word/2006/wordml" xmlns:wps="http://schemas.microsoft.com/office/word/2010/wordprocessingShape" mc:Ignorable="w14 w15 wp14">
+<w:footnotes xmlns:wpc="http://schemas.microsoft.com/office/word/2010/wordprocessingCanvas" xmlns:mc="http://schemas.openxmlformats.org/markup-compatibility/2006" xmlns:o="urn:schemas-microsoft-com:office:office" xmlns:r="http://schemas.openxmlformats.org/officeDocument/2006/relationships" xmlns:m="http://schemas.openxmlformats.org/officeDocument/2006/math" xmlns:v="urn:schemas-microsoft-com:vml" xmlns:wp14="http://schemas.microsoft.com/office/word/2010/wordprocessingDrawing" xmlns:wp="http://schemas.openxmlformats.org/drawingml/2006/wordprocessingDrawing" xmlns:w10="urn:schemas-microsoft-com:office:word" xmlns:w="http://schemas.openxmlformats.org/wordprocessingml/2006/main" xmlns:w14="http://schemas.microsoft.com/office/word/2010/wordml" xmlns:wpg="http://schemas.microsoft.com/office/word/2010/wordprocessingGroup" xmlns:wpi="http://schemas.microsoft.com/office/word/2010/wordprocessingInk" xmlns:wne="http://schemas.microsoft.com/office/word/2006/wordml" xmlns:wps="http://schemas.microsoft.com/office/word/2010/wordprocessingShape" mc:Ignorable="w14 wp14">
   <w:footnote w:type="separator" w:id="-1">
     <w:p>
       <w:pPr>
@@ -1233,7 +1283,7 @@
 </file>
 
 <file path=word/header1.xml><?xml version="1.0" encoding="utf-8"?>
-<w:hdr xmlns:wpc="http://schemas.microsoft.com/office/word/2010/wordprocessingCanvas" xmlns:mc="http://schemas.openxmlformats.org/markup-compatibility/2006" xmlns:o="urn:schemas-microsoft-com:office:office" xmlns:r="http://schemas.openxmlformats.org/officeDocument/2006/relationships" xmlns:m="http://schemas.openxmlformats.org/officeDocument/2006/math" xmlns:v="urn:schemas-microsoft-com:vml" xmlns:wp14="http://schemas.microsoft.com/office/word/2010/wordprocessingDrawing" xmlns:wp="http://schemas.openxmlformats.org/drawingml/2006/wordprocessingDrawing" xmlns:w10="urn:schemas-microsoft-com:office:word" xmlns:w="http://schemas.openxmlformats.org/wordprocessingml/2006/main" xmlns:w14="http://schemas.microsoft.com/office/word/2010/wordml" xmlns:w15="http://schemas.microsoft.com/office/word/2012/wordml" xmlns:wpg="http://schemas.microsoft.com/office/word/2010/wordprocessingGroup" xmlns:wpi="http://schemas.microsoft.com/office/word/2010/wordprocessingInk" xmlns:wne="http://schemas.microsoft.com/office/word/2006/wordml" xmlns:wps="http://schemas.microsoft.com/office/word/2010/wordprocessingShape" mc:Ignorable="w14 w15 wp14">
+<w:hdr xmlns:wpc="http://schemas.microsoft.com/office/word/2010/wordprocessingCanvas" xmlns:mc="http://schemas.openxmlformats.org/markup-compatibility/2006" xmlns:o="urn:schemas-microsoft-com:office:office" xmlns:r="http://schemas.openxmlformats.org/officeDocument/2006/relationships" xmlns:m="http://schemas.openxmlformats.org/officeDocument/2006/math" xmlns:v="urn:schemas-microsoft-com:vml" xmlns:wp14="http://schemas.microsoft.com/office/word/2010/wordprocessingDrawing" xmlns:wp="http://schemas.openxmlformats.org/drawingml/2006/wordprocessingDrawing" xmlns:w10="urn:schemas-microsoft-com:office:word" xmlns:w="http://schemas.openxmlformats.org/wordprocessingml/2006/main" xmlns:w14="http://schemas.microsoft.com/office/word/2010/wordml" xmlns:wpg="http://schemas.microsoft.com/office/word/2010/wordprocessingGroup" xmlns:wpi="http://schemas.microsoft.com/office/word/2010/wordprocessingInk" xmlns:wne="http://schemas.microsoft.com/office/word/2006/wordml" xmlns:wps="http://schemas.microsoft.com/office/word/2010/wordprocessingShape" mc:Ignorable="w14 wp14">
   <w:sdt>
     <w:sdtPr>
       <w:id w:val="85507790"/>
@@ -1262,7 +1312,7 @@
 </file>
 
 <file path=word/header2.xml><?xml version="1.0" encoding="utf-8"?>
-<w:hdr xmlns:wpc="http://schemas.microsoft.com/office/word/2010/wordprocessingCanvas" xmlns:mc="http://schemas.openxmlformats.org/markup-compatibility/2006" xmlns:o="urn:schemas-microsoft-com:office:office" xmlns:r="http://schemas.openxmlformats.org/officeDocument/2006/relationships" xmlns:m="http://schemas.openxmlformats.org/officeDocument/2006/math" xmlns:v="urn:schemas-microsoft-com:vml" xmlns:wp14="http://schemas.microsoft.com/office/word/2010/wordprocessingDrawing" xmlns:wp="http://schemas.openxmlformats.org/drawingml/2006/wordprocessingDrawing" xmlns:w10="urn:schemas-microsoft-com:office:word" xmlns:w="http://schemas.openxmlformats.org/wordprocessingml/2006/main" xmlns:w14="http://schemas.microsoft.com/office/word/2010/wordml" xmlns:w15="http://schemas.microsoft.com/office/word/2012/wordml" xmlns:wpg="http://schemas.microsoft.com/office/word/2010/wordprocessingGroup" xmlns:wpi="http://schemas.microsoft.com/office/word/2010/wordprocessingInk" xmlns:wne="http://schemas.microsoft.com/office/word/2006/wordml" xmlns:wps="http://schemas.microsoft.com/office/word/2010/wordprocessingShape" mc:Ignorable="w14 w15 wp14">
+<w:hdr xmlns:wpc="http://schemas.microsoft.com/office/word/2010/wordprocessingCanvas" xmlns:mc="http://schemas.openxmlformats.org/markup-compatibility/2006" xmlns:o="urn:schemas-microsoft-com:office:office" xmlns:r="http://schemas.openxmlformats.org/officeDocument/2006/relationships" xmlns:m="http://schemas.openxmlformats.org/officeDocument/2006/math" xmlns:v="urn:schemas-microsoft-com:vml" xmlns:wp14="http://schemas.microsoft.com/office/word/2010/wordprocessingDrawing" xmlns:wp="http://schemas.openxmlformats.org/drawingml/2006/wordprocessingDrawing" xmlns:w10="urn:schemas-microsoft-com:office:word" xmlns:w="http://schemas.openxmlformats.org/wordprocessingml/2006/main" xmlns:w14="http://schemas.microsoft.com/office/word/2010/wordml" xmlns:wpg="http://schemas.microsoft.com/office/word/2010/wordprocessingGroup" xmlns:wpi="http://schemas.microsoft.com/office/word/2010/wordprocessingInk" xmlns:wne="http://schemas.microsoft.com/office/word/2006/wordml" xmlns:wps="http://schemas.microsoft.com/office/word/2010/wordprocessingShape" mc:Ignorable="w14 wp14">
   <w:sdt>
     <w:sdtPr>
       <w:id w:val="1966845816"/>
@@ -1292,8 +1342,8 @@
 </file>
 
 <file path=word/numbering.xml><?xml version="1.0" encoding="utf-8"?>
-<w:numbering xmlns:wpc="http://schemas.microsoft.com/office/word/2010/wordprocessingCanvas" xmlns:mc="http://schemas.openxmlformats.org/markup-compatibility/2006" xmlns:o="urn:schemas-microsoft-com:office:office" xmlns:r="http://schemas.openxmlformats.org/officeDocument/2006/relationships" xmlns:m="http://schemas.openxmlformats.org/officeDocument/2006/math" xmlns:v="urn:schemas-microsoft-com:vml" xmlns:wp14="http://schemas.microsoft.com/office/word/2010/wordprocessingDrawing" xmlns:wp="http://schemas.openxmlformats.org/drawingml/2006/wordprocessingDrawing" xmlns:w10="urn:schemas-microsoft-com:office:word" xmlns:w="http://schemas.openxmlformats.org/wordprocessingml/2006/main" xmlns:w14="http://schemas.microsoft.com/office/word/2010/wordml" xmlns:w15="http://schemas.microsoft.com/office/word/2012/wordml" xmlns:wpg="http://schemas.microsoft.com/office/word/2010/wordprocessingGroup" xmlns:wpi="http://schemas.microsoft.com/office/word/2010/wordprocessingInk" xmlns:wne="http://schemas.microsoft.com/office/word/2006/wordml" xmlns:wps="http://schemas.microsoft.com/office/word/2010/wordprocessingShape" mc:Ignorable="w14 w15 wp14">
-  <w:abstractNum w:abstractNumId="0" w15:restartNumberingAfterBreak="0">
+<w:numbering xmlns:wpc="http://schemas.microsoft.com/office/word/2010/wordprocessingCanvas" xmlns:mc="http://schemas.openxmlformats.org/markup-compatibility/2006" xmlns:o="urn:schemas-microsoft-com:office:office" xmlns:r="http://schemas.openxmlformats.org/officeDocument/2006/relationships" xmlns:m="http://schemas.openxmlformats.org/officeDocument/2006/math" xmlns:v="urn:schemas-microsoft-com:vml" xmlns:wp14="http://schemas.microsoft.com/office/word/2010/wordprocessingDrawing" xmlns:wp="http://schemas.openxmlformats.org/drawingml/2006/wordprocessingDrawing" xmlns:w10="urn:schemas-microsoft-com:office:word" xmlns:w="http://schemas.openxmlformats.org/wordprocessingml/2006/main" xmlns:w14="http://schemas.microsoft.com/office/word/2010/wordml" xmlns:wpg="http://schemas.microsoft.com/office/word/2010/wordprocessingGroup" xmlns:wpi="http://schemas.microsoft.com/office/word/2010/wordprocessingInk" xmlns:wne="http://schemas.microsoft.com/office/word/2006/wordml" xmlns:wps="http://schemas.microsoft.com/office/word/2010/wordprocessingShape" mc:Ignorable="w14 wp14">
+  <w:abstractNum w:abstractNumId="0">
     <w:nsid w:val="FFFFFF7C"/>
     <w:multiLevelType w:val="singleLevel"/>
     <w:tmpl w:val="C2A6D920"/>
@@ -1310,7 +1360,7 @@
       </w:pPr>
     </w:lvl>
   </w:abstractNum>
-  <w:abstractNum w:abstractNumId="1" w15:restartNumberingAfterBreak="0">
+  <w:abstractNum w:abstractNumId="1">
     <w:nsid w:val="FFFFFF7D"/>
     <w:multiLevelType w:val="singleLevel"/>
     <w:tmpl w:val="AA46E614"/>
@@ -1327,7 +1377,7 @@
       </w:pPr>
     </w:lvl>
   </w:abstractNum>
-  <w:abstractNum w:abstractNumId="2" w15:restartNumberingAfterBreak="0">
+  <w:abstractNum w:abstractNumId="2">
     <w:nsid w:val="FFFFFF7E"/>
     <w:multiLevelType w:val="singleLevel"/>
     <w:tmpl w:val="1B5E526C"/>
@@ -1344,7 +1394,7 @@
       </w:pPr>
     </w:lvl>
   </w:abstractNum>
-  <w:abstractNum w:abstractNumId="3" w15:restartNumberingAfterBreak="0">
+  <w:abstractNum w:abstractNumId="3">
     <w:nsid w:val="FFFFFF7F"/>
     <w:multiLevelType w:val="singleLevel"/>
     <w:tmpl w:val="BBA64556"/>
@@ -1361,7 +1411,7 @@
       </w:pPr>
     </w:lvl>
   </w:abstractNum>
-  <w:abstractNum w:abstractNumId="4" w15:restartNumberingAfterBreak="0">
+  <w:abstractNum w:abstractNumId="4">
     <w:nsid w:val="FFFFFF80"/>
     <w:multiLevelType w:val="singleLevel"/>
     <w:tmpl w:val="55EA7C86"/>
@@ -1381,7 +1431,7 @@
       </w:rPr>
     </w:lvl>
   </w:abstractNum>
-  <w:abstractNum w:abstractNumId="5" w15:restartNumberingAfterBreak="0">
+  <w:abstractNum w:abstractNumId="5">
     <w:nsid w:val="FFFFFF81"/>
     <w:multiLevelType w:val="singleLevel"/>
     <w:tmpl w:val="07326DB0"/>
@@ -1401,7 +1451,7 @@
       </w:rPr>
     </w:lvl>
   </w:abstractNum>
-  <w:abstractNum w:abstractNumId="6" w15:restartNumberingAfterBreak="0">
+  <w:abstractNum w:abstractNumId="6">
     <w:nsid w:val="FFFFFF82"/>
     <w:multiLevelType w:val="singleLevel"/>
     <w:tmpl w:val="ED3A6BFC"/>
@@ -1421,7 +1471,7 @@
       </w:rPr>
     </w:lvl>
   </w:abstractNum>
-  <w:abstractNum w:abstractNumId="7" w15:restartNumberingAfterBreak="0">
+  <w:abstractNum w:abstractNumId="7">
     <w:nsid w:val="FFFFFF83"/>
     <w:multiLevelType w:val="singleLevel"/>
     <w:tmpl w:val="DE0E3EE2"/>
@@ -1441,7 +1491,7 @@
       </w:rPr>
     </w:lvl>
   </w:abstractNum>
-  <w:abstractNum w:abstractNumId="8" w15:restartNumberingAfterBreak="0">
+  <w:abstractNum w:abstractNumId="8">
     <w:nsid w:val="FFFFFF88"/>
     <w:multiLevelType w:val="singleLevel"/>
     <w:tmpl w:val="7EF4EB12"/>
@@ -1458,7 +1508,7 @@
       </w:pPr>
     </w:lvl>
   </w:abstractNum>
-  <w:abstractNum w:abstractNumId="9" w15:restartNumberingAfterBreak="0">
+  <w:abstractNum w:abstractNumId="9">
     <w:nsid w:val="FFFFFF89"/>
     <w:multiLevelType w:val="singleLevel"/>
     <w:tmpl w:val="F68872E2"/>
@@ -1478,19 +1528,19 @@
       </w:rPr>
     </w:lvl>
   </w:abstractNum>
-  <w:abstractNum w:abstractNumId="10" w15:restartNumberingAfterBreak="0">
+  <w:abstractNum w:abstractNumId="10">
     <w:nsid w:val="005D11A9"/>
     <w:multiLevelType w:val="multilevel"/>
     <w:tmpl w:val="33B056D0"/>
     <w:numStyleLink w:val="UrbanBulletedList"/>
   </w:abstractNum>
-  <w:abstractNum w:abstractNumId="11" w15:restartNumberingAfterBreak="0">
+  <w:abstractNum w:abstractNumId="11">
     <w:nsid w:val="0EDC38E4"/>
     <w:multiLevelType w:val="multilevel"/>
     <w:tmpl w:val="33B056D0"/>
     <w:numStyleLink w:val="UrbanBulletedList"/>
   </w:abstractNum>
-  <w:abstractNum w:abstractNumId="12" w15:restartNumberingAfterBreak="0">
+  <w:abstractNum w:abstractNumId="12">
     <w:nsid w:val="124B7CF1"/>
     <w:multiLevelType w:val="multilevel"/>
     <w:tmpl w:val="7AC6A14E"/>
@@ -1639,7 +1689,7 @@
       </w:rPr>
     </w:lvl>
   </w:abstractNum>
-  <w:abstractNum w:abstractNumId="13" w15:restartNumberingAfterBreak="0">
+  <w:abstractNum w:abstractNumId="13">
     <w:nsid w:val="19BE3A5C"/>
     <w:multiLevelType w:val="multilevel"/>
     <w:tmpl w:val="33B056D0"/>
@@ -1778,19 +1828,19 @@
       </w:rPr>
     </w:lvl>
   </w:abstractNum>
-  <w:abstractNum w:abstractNumId="14" w15:restartNumberingAfterBreak="0">
+  <w:abstractNum w:abstractNumId="14">
     <w:nsid w:val="1A6C5517"/>
     <w:multiLevelType w:val="multilevel"/>
     <w:tmpl w:val="7AC6A14E"/>
     <w:numStyleLink w:val="UrbanNumberedList"/>
   </w:abstractNum>
-  <w:abstractNum w:abstractNumId="15" w15:restartNumberingAfterBreak="0">
+  <w:abstractNum w:abstractNumId="15">
     <w:nsid w:val="1DDE73E0"/>
     <w:multiLevelType w:val="multilevel"/>
     <w:tmpl w:val="33B056D0"/>
     <w:numStyleLink w:val="UrbanBulletedList"/>
   </w:abstractNum>
-  <w:abstractNum w:abstractNumId="16" w15:restartNumberingAfterBreak="0">
+  <w:abstractNum w:abstractNumId="16">
     <w:nsid w:val="251A0F72"/>
     <w:multiLevelType w:val="multilevel"/>
     <w:tmpl w:val="7AC6A14E"/>
@@ -1938,7 +1988,7 @@
       </w:rPr>
     </w:lvl>
   </w:abstractNum>
-  <w:abstractNum w:abstractNumId="17" w15:restartNumberingAfterBreak="0">
+  <w:abstractNum w:abstractNumId="17">
     <w:nsid w:val="308C1F36"/>
     <w:multiLevelType w:val="hybridMultilevel"/>
     <w:tmpl w:val="3AE83DDC"/>
@@ -2033,7 +2083,7 @@
       </w:pPr>
     </w:lvl>
   </w:abstractNum>
-  <w:abstractNum w:abstractNumId="18" w15:restartNumberingAfterBreak="0">
+  <w:abstractNum w:abstractNumId="18">
     <w:nsid w:val="35E71CD9"/>
     <w:multiLevelType w:val="hybridMultilevel"/>
     <w:tmpl w:val="39D65854"/>
@@ -2147,7 +2197,7 @@
       </w:rPr>
     </w:lvl>
   </w:abstractNum>
-  <w:abstractNum w:abstractNumId="19" w15:restartNumberingAfterBreak="0">
+  <w:abstractNum w:abstractNumId="19">
     <w:nsid w:val="36A80E22"/>
     <w:multiLevelType w:val="hybridMultilevel"/>
     <w:tmpl w:val="CF765A96"/>
@@ -2260,7 +2310,7 @@
       </w:rPr>
     </w:lvl>
   </w:abstractNum>
-  <w:abstractNum w:abstractNumId="20" w15:restartNumberingAfterBreak="0">
+  <w:abstractNum w:abstractNumId="20">
     <w:nsid w:val="3D9C46A3"/>
     <w:multiLevelType w:val="multilevel"/>
     <w:tmpl w:val="33B056D0"/>
@@ -2403,7 +2453,7 @@
       </w:rPr>
     </w:lvl>
   </w:abstractNum>
-  <w:abstractNum w:abstractNumId="21" w15:restartNumberingAfterBreak="0">
+  <w:abstractNum w:abstractNumId="21">
     <w:nsid w:val="40B17DB9"/>
     <w:multiLevelType w:val="hybridMultilevel"/>
     <w:tmpl w:val="A0BE2AD0"/>
@@ -2499,7 +2549,7 @@
       </w:pPr>
     </w:lvl>
   </w:abstractNum>
-  <w:abstractNum w:abstractNumId="22" w15:restartNumberingAfterBreak="0">
+  <w:abstractNum w:abstractNumId="22">
     <w:nsid w:val="40C57BC7"/>
     <w:multiLevelType w:val="hybridMultilevel"/>
     <w:tmpl w:val="5064A2F4"/>
@@ -2621,7 +2671,7 @@
       </w:rPr>
     </w:lvl>
   </w:abstractNum>
-  <w:abstractNum w:abstractNumId="23" w15:restartNumberingAfterBreak="0">
+  <w:abstractNum w:abstractNumId="23">
     <w:nsid w:val="48785B94"/>
     <w:multiLevelType w:val="multilevel"/>
     <w:tmpl w:val="33B056D0"/>
@@ -2760,7 +2810,7 @@
       </w:rPr>
     </w:lvl>
   </w:abstractNum>
-  <w:abstractNum w:abstractNumId="24" w15:restartNumberingAfterBreak="0">
+  <w:abstractNum w:abstractNumId="24">
     <w:nsid w:val="506A46B7"/>
     <w:multiLevelType w:val="hybridMultilevel"/>
     <w:tmpl w:val="3F3C4D0C"/>
@@ -2873,7 +2923,7 @@
       </w:rPr>
     </w:lvl>
   </w:abstractNum>
-  <w:abstractNum w:abstractNumId="25" w15:restartNumberingAfterBreak="0">
+  <w:abstractNum w:abstractNumId="25">
     <w:nsid w:val="553C3089"/>
     <w:multiLevelType w:val="hybridMultilevel"/>
     <w:tmpl w:val="CC9AEF4C"/>
@@ -2959,13 +3009,13 @@
       </w:pPr>
     </w:lvl>
   </w:abstractNum>
-  <w:abstractNum w:abstractNumId="26" w15:restartNumberingAfterBreak="0">
+  <w:abstractNum w:abstractNumId="26">
     <w:nsid w:val="63E8022B"/>
     <w:multiLevelType w:val="multilevel"/>
     <w:tmpl w:val="33B056D0"/>
     <w:numStyleLink w:val="UrbanBulletedList"/>
   </w:abstractNum>
-  <w:abstractNum w:abstractNumId="27" w15:restartNumberingAfterBreak="0">
+  <w:abstractNum w:abstractNumId="27">
     <w:nsid w:val="6BC12B3A"/>
     <w:multiLevelType w:val="hybridMultilevel"/>
     <w:tmpl w:val="2050012C"/>
@@ -3078,13 +3128,13 @@
       </w:rPr>
     </w:lvl>
   </w:abstractNum>
-  <w:abstractNum w:abstractNumId="28" w15:restartNumberingAfterBreak="0">
+  <w:abstractNum w:abstractNumId="28">
     <w:nsid w:val="6F0D0B31"/>
     <w:multiLevelType w:val="multilevel"/>
     <w:tmpl w:val="7AC6A14E"/>
     <w:numStyleLink w:val="UrbanNumberedList"/>
   </w:abstractNum>
-  <w:abstractNum w:abstractNumId="29" w15:restartNumberingAfterBreak="0">
+  <w:abstractNum w:abstractNumId="29">
     <w:nsid w:val="72817FF1"/>
     <w:multiLevelType w:val="hybridMultilevel"/>
     <w:tmpl w:val="702CD21C"/>
@@ -3208,19 +3258,19 @@
       </w:rPr>
     </w:lvl>
   </w:abstractNum>
-  <w:abstractNum w:abstractNumId="30" w15:restartNumberingAfterBreak="0">
+  <w:abstractNum w:abstractNumId="30">
     <w:nsid w:val="76740294"/>
     <w:multiLevelType w:val="multilevel"/>
     <w:tmpl w:val="33B056D0"/>
     <w:numStyleLink w:val="UrbanBulletedList"/>
   </w:abstractNum>
-  <w:abstractNum w:abstractNumId="31" w15:restartNumberingAfterBreak="0">
+  <w:abstractNum w:abstractNumId="31">
     <w:nsid w:val="76921C5B"/>
     <w:multiLevelType w:val="multilevel"/>
     <w:tmpl w:val="33B056D0"/>
     <w:numStyleLink w:val="UrbanBulletedList"/>
   </w:abstractNum>
-  <w:abstractNum w:abstractNumId="32" w15:restartNumberingAfterBreak="0">
+  <w:abstractNum w:abstractNumId="32">
     <w:nsid w:val="7E025C09"/>
     <w:multiLevelType w:val="multilevel"/>
     <w:tmpl w:val="33B056D0"/>
@@ -3420,7 +3470,7 @@
 </file>
 
 <file path=word/styles.xml><?xml version="1.0" encoding="utf-8"?>
-<w:styles xmlns:mc="http://schemas.openxmlformats.org/markup-compatibility/2006" xmlns:r="http://schemas.openxmlformats.org/officeDocument/2006/relationships" xmlns:w="http://schemas.openxmlformats.org/wordprocessingml/2006/main" xmlns:w14="http://schemas.microsoft.com/office/word/2010/wordml" xmlns:w15="http://schemas.microsoft.com/office/word/2012/wordml" mc:Ignorable="w14 w15">
+<w:styles xmlns:mc="http://schemas.openxmlformats.org/markup-compatibility/2006" xmlns:r="http://schemas.openxmlformats.org/officeDocument/2006/relationships" xmlns:w="http://schemas.openxmlformats.org/wordprocessingml/2006/main" xmlns:w14="http://schemas.microsoft.com/office/word/2010/wordml" mc:Ignorable="w14">
   <w:docDefaults>
     <w:rPrDefault>
       <w:rPr>
@@ -3436,378 +3486,137 @@
       </w:pPr>
     </w:pPrDefault>
   </w:docDefaults>
-  <w:latentStyles w:defLockedState="0" w:defUIPriority="99" w:defSemiHidden="0" w:defUnhideWhenUsed="0" w:defQFormat="0" w:count="371">
-    <w:lsdException w:name="Normal" w:uiPriority="0" w:qFormat="1"/>
-    <w:lsdException w:name="heading 1" w:uiPriority="9" w:qFormat="1"/>
-    <w:lsdException w:name="heading 2" w:uiPriority="9" w:qFormat="1"/>
-    <w:lsdException w:name="heading 3" w:uiPriority="9" w:qFormat="1"/>
-    <w:lsdException w:name="heading 4" w:semiHidden="1" w:uiPriority="9" w:unhideWhenUsed="1" w:qFormat="1"/>
-    <w:lsdException w:name="heading 5" w:semiHidden="1" w:uiPriority="9" w:unhideWhenUsed="1" w:qFormat="1"/>
-    <w:lsdException w:name="heading 6" w:semiHidden="1" w:uiPriority="9" w:unhideWhenUsed="1" w:qFormat="1"/>
-    <w:lsdException w:name="heading 7" w:semiHidden="1" w:uiPriority="9" w:unhideWhenUsed="1" w:qFormat="1"/>
-    <w:lsdException w:name="heading 8" w:semiHidden="1" w:uiPriority="9" w:unhideWhenUsed="1" w:qFormat="1"/>
-    <w:lsdException w:name="heading 9" w:semiHidden="1" w:uiPriority="9" w:unhideWhenUsed="1" w:qFormat="1"/>
-    <w:lsdException w:name="index 1" w:semiHidden="1" w:unhideWhenUsed="1"/>
-    <w:lsdException w:name="index 2" w:semiHidden="1" w:unhideWhenUsed="1"/>
-    <w:lsdException w:name="index 3" w:semiHidden="1" w:unhideWhenUsed="1"/>
-    <w:lsdException w:name="index 4" w:semiHidden="1" w:unhideWhenUsed="1"/>
-    <w:lsdException w:name="index 5" w:semiHidden="1" w:unhideWhenUsed="1"/>
-    <w:lsdException w:name="index 6" w:semiHidden="1" w:unhideWhenUsed="1"/>
-    <w:lsdException w:name="index 7" w:semiHidden="1" w:unhideWhenUsed="1"/>
-    <w:lsdException w:name="index 8" w:semiHidden="1" w:unhideWhenUsed="1"/>
-    <w:lsdException w:name="index 9" w:semiHidden="1" w:unhideWhenUsed="1"/>
-    <w:lsdException w:name="toc 1" w:semiHidden="1" w:uiPriority="39" w:unhideWhenUsed="1" w:qFormat="1"/>
-    <w:lsdException w:name="toc 2" w:semiHidden="1" w:uiPriority="39" w:unhideWhenUsed="1" w:qFormat="1"/>
-    <w:lsdException w:name="toc 3" w:semiHidden="1" w:uiPriority="39" w:unhideWhenUsed="1"/>
-    <w:lsdException w:name="toc 4" w:semiHidden="1" w:unhideWhenUsed="1"/>
-    <w:lsdException w:name="toc 5" w:semiHidden="1" w:unhideWhenUsed="1"/>
-    <w:lsdException w:name="toc 6" w:semiHidden="1" w:unhideWhenUsed="1"/>
-    <w:lsdException w:name="toc 7" w:semiHidden="1" w:unhideWhenUsed="1"/>
-    <w:lsdException w:name="toc 8" w:semiHidden="1" w:unhideWhenUsed="1"/>
-    <w:lsdException w:name="toc 9" w:semiHidden="1" w:unhideWhenUsed="1"/>
-    <w:lsdException w:name="Normal Indent" w:semiHidden="1" w:unhideWhenUsed="1"/>
-    <w:lsdException w:name="footnote text" w:semiHidden="1" w:unhideWhenUsed="1"/>
-    <w:lsdException w:name="annotation text" w:semiHidden="1" w:unhideWhenUsed="1"/>
-    <w:lsdException w:name="header" w:semiHidden="1" w:unhideWhenUsed="1"/>
-    <w:lsdException w:name="footer" w:semiHidden="1" w:unhideWhenUsed="1"/>
-    <w:lsdException w:name="index heading" w:semiHidden="1" w:unhideWhenUsed="1"/>
-    <w:lsdException w:name="caption" w:semiHidden="1" w:unhideWhenUsed="1"/>
-    <w:lsdException w:name="table of figures" w:semiHidden="1" w:unhideWhenUsed="1"/>
-    <w:lsdException w:name="envelope address" w:semiHidden="1" w:unhideWhenUsed="1"/>
-    <w:lsdException w:name="envelope return" w:semiHidden="1" w:unhideWhenUsed="1"/>
-    <w:lsdException w:name="footnote reference" w:semiHidden="1" w:unhideWhenUsed="1"/>
-    <w:lsdException w:name="annotation reference" w:semiHidden="1" w:unhideWhenUsed="1"/>
-    <w:lsdException w:name="line number" w:semiHidden="1" w:unhideWhenUsed="1"/>
-    <w:lsdException w:name="page number" w:semiHidden="1" w:unhideWhenUsed="1"/>
-    <w:lsdException w:name="endnote reference" w:semiHidden="1" w:unhideWhenUsed="1"/>
-    <w:lsdException w:name="endnote text" w:semiHidden="1" w:unhideWhenUsed="1"/>
-    <w:lsdException w:name="table of authorities" w:semiHidden="1" w:unhideWhenUsed="1"/>
-    <w:lsdException w:name="macro" w:semiHidden="1" w:unhideWhenUsed="1"/>
-    <w:lsdException w:name="toa heading" w:semiHidden="1" w:unhideWhenUsed="1"/>
-    <w:lsdException w:name="List" w:semiHidden="1" w:unhideWhenUsed="1"/>
-    <w:lsdException w:name="List Bullet" w:semiHidden="1" w:unhideWhenUsed="1"/>
-    <w:lsdException w:name="List Number" w:semiHidden="1" w:unhideWhenUsed="1"/>
-    <w:lsdException w:name="List 2" w:semiHidden="1" w:unhideWhenUsed="1"/>
-    <w:lsdException w:name="List 3" w:semiHidden="1" w:unhideWhenUsed="1"/>
-    <w:lsdException w:name="List 4" w:semiHidden="1" w:unhideWhenUsed="1"/>
-    <w:lsdException w:name="List 5" w:semiHidden="1" w:unhideWhenUsed="1"/>
-    <w:lsdException w:name="List Bullet 2" w:semiHidden="1" w:unhideWhenUsed="1"/>
-    <w:lsdException w:name="List Bullet 3" w:semiHidden="1" w:unhideWhenUsed="1"/>
-    <w:lsdException w:name="List Bullet 4" w:semiHidden="1" w:unhideWhenUsed="1"/>
-    <w:lsdException w:name="List Bullet 5" w:semiHidden="1" w:unhideWhenUsed="1"/>
-    <w:lsdException w:name="List Number 2" w:semiHidden="1" w:unhideWhenUsed="1"/>
-    <w:lsdException w:name="List Number 3" w:semiHidden="1" w:unhideWhenUsed="1"/>
-    <w:lsdException w:name="List Number 4" w:semiHidden="1" w:unhideWhenUsed="1"/>
-    <w:lsdException w:name="List Number 5" w:semiHidden="1" w:unhideWhenUsed="1"/>
-    <w:lsdException w:name="Title" w:uiPriority="10" w:qFormat="1"/>
-    <w:lsdException w:name="Closing" w:semiHidden="1" w:unhideWhenUsed="1"/>
-    <w:lsdException w:name="Signature" w:semiHidden="1" w:unhideWhenUsed="1"/>
-    <w:lsdException w:name="Default Paragraph Font" w:semiHidden="1" w:uiPriority="1" w:unhideWhenUsed="1"/>
-    <w:lsdException w:name="Body Text" w:semiHidden="1" w:unhideWhenUsed="1"/>
-    <w:lsdException w:name="Body Text Indent" w:semiHidden="1" w:unhideWhenUsed="1"/>
-    <w:lsdException w:name="List Continue" w:semiHidden="1" w:unhideWhenUsed="1"/>
-    <w:lsdException w:name="List Continue 2" w:semiHidden="1" w:unhideWhenUsed="1"/>
-    <w:lsdException w:name="List Continue 3" w:semiHidden="1" w:unhideWhenUsed="1"/>
-    <w:lsdException w:name="List Continue 4" w:semiHidden="1" w:unhideWhenUsed="1"/>
-    <w:lsdException w:name="List Continue 5" w:semiHidden="1" w:unhideWhenUsed="1"/>
-    <w:lsdException w:name="Message Header" w:semiHidden="1" w:unhideWhenUsed="1"/>
-    <w:lsdException w:name="Subtitle" w:uiPriority="11" w:qFormat="1"/>
-    <w:lsdException w:name="Salutation" w:semiHidden="1" w:unhideWhenUsed="1"/>
-    <w:lsdException w:name="Date" w:semiHidden="1" w:unhideWhenUsed="1"/>
-    <w:lsdException w:name="Body Text First Indent" w:semiHidden="1" w:unhideWhenUsed="1"/>
-    <w:lsdException w:name="Body Text First Indent 2" w:semiHidden="1" w:unhideWhenUsed="1"/>
-    <w:lsdException w:name="Note Heading" w:semiHidden="1" w:unhideWhenUsed="1"/>
-    <w:lsdException w:name="Body Text 2" w:semiHidden="1" w:unhideWhenUsed="1"/>
-    <w:lsdException w:name="Body Text 3" w:semiHidden="1" w:unhideWhenUsed="1"/>
-    <w:lsdException w:name="Body Text Indent 2" w:semiHidden="1" w:unhideWhenUsed="1"/>
-    <w:lsdException w:name="Body Text Indent 3" w:semiHidden="1" w:unhideWhenUsed="1"/>
-    <w:lsdException w:name="Block Text" w:uiPriority="3"/>
-    <w:lsdException w:name="Hyperlink" w:semiHidden="1" w:unhideWhenUsed="1"/>
-    <w:lsdException w:name="FollowedHyperlink" w:semiHidden="1" w:unhideWhenUsed="1"/>
-    <w:lsdException w:name="Strong" w:uiPriority="22" w:qFormat="1"/>
-    <w:lsdException w:name="Emphasis" w:uiPriority="20" w:qFormat="1"/>
-    <w:lsdException w:name="Document Map" w:semiHidden="1" w:unhideWhenUsed="1"/>
-    <w:lsdException w:name="Plain Text" w:semiHidden="1" w:unhideWhenUsed="1"/>
-    <w:lsdException w:name="E-mail Signature" w:semiHidden="1" w:unhideWhenUsed="1"/>
-    <w:lsdException w:name="HTML Top of Form" w:semiHidden="1" w:unhideWhenUsed="1"/>
-    <w:lsdException w:name="HTML Bottom of Form" w:semiHidden="1" w:unhideWhenUsed="1"/>
-    <w:lsdException w:name="Normal (Web)" w:semiHidden="1" w:unhideWhenUsed="1"/>
-    <w:lsdException w:name="HTML Acronym" w:semiHidden="1" w:unhideWhenUsed="1"/>
-    <w:lsdException w:name="HTML Address" w:semiHidden="1" w:unhideWhenUsed="1"/>
-    <w:lsdException w:name="HTML Cite" w:semiHidden="1" w:unhideWhenUsed="1"/>
-    <w:lsdException w:name="HTML Code" w:semiHidden="1" w:unhideWhenUsed="1"/>
-    <w:lsdException w:name="HTML Definition" w:semiHidden="1" w:unhideWhenUsed="1"/>
-    <w:lsdException w:name="HTML Keyboard" w:semiHidden="1" w:unhideWhenUsed="1"/>
-    <w:lsdException w:name="HTML Preformatted" w:semiHidden="1" w:unhideWhenUsed="1"/>
-    <w:lsdException w:name="HTML Sample" w:semiHidden="1" w:unhideWhenUsed="1"/>
-    <w:lsdException w:name="HTML Typewriter" w:semiHidden="1" w:unhideWhenUsed="1"/>
-    <w:lsdException w:name="HTML Variable" w:semiHidden="1" w:unhideWhenUsed="1"/>
-    <w:lsdException w:name="Normal Table" w:semiHidden="1" w:unhideWhenUsed="1"/>
-    <w:lsdException w:name="annotation subject" w:semiHidden="1" w:unhideWhenUsed="1"/>
-    <w:lsdException w:name="No List" w:semiHidden="1" w:unhideWhenUsed="1"/>
-    <w:lsdException w:name="Outline List 1" w:semiHidden="1" w:unhideWhenUsed="1"/>
-    <w:lsdException w:name="Outline List 2" w:semiHidden="1" w:unhideWhenUsed="1"/>
-    <w:lsdException w:name="Outline List 3" w:semiHidden="1" w:unhideWhenUsed="1"/>
-    <w:lsdException w:name="Table Simple 1" w:semiHidden="1" w:unhideWhenUsed="1"/>
-    <w:lsdException w:name="Table Simple 2" w:semiHidden="1" w:unhideWhenUsed="1"/>
-    <w:lsdException w:name="Table Simple 3" w:semiHidden="1" w:unhideWhenUsed="1"/>
-    <w:lsdException w:name="Table Classic 1" w:semiHidden="1" w:unhideWhenUsed="1"/>
-    <w:lsdException w:name="Table Classic 2" w:semiHidden="1" w:unhideWhenUsed="1"/>
-    <w:lsdException w:name="Table Classic 3" w:semiHidden="1" w:unhideWhenUsed="1"/>
-    <w:lsdException w:name="Table Classic 4" w:semiHidden="1" w:unhideWhenUsed="1"/>
-    <w:lsdException w:name="Table Colorful 1" w:semiHidden="1" w:unhideWhenUsed="1"/>
-    <w:lsdException w:name="Table Colorful 2" w:semiHidden="1" w:unhideWhenUsed="1"/>
-    <w:lsdException w:name="Table Colorful 3" w:semiHidden="1" w:unhideWhenUsed="1"/>
-    <w:lsdException w:name="Table Columns 1" w:semiHidden="1" w:unhideWhenUsed="1"/>
-    <w:lsdException w:name="Table Columns 2" w:semiHidden="1" w:unhideWhenUsed="1"/>
-    <w:lsdException w:name="Table Columns 3" w:semiHidden="1" w:unhideWhenUsed="1"/>
-    <w:lsdException w:name="Table Columns 4" w:semiHidden="1" w:unhideWhenUsed="1"/>
-    <w:lsdException w:name="Table Columns 5" w:semiHidden="1" w:unhideWhenUsed="1"/>
-    <w:lsdException w:name="Table Grid 1" w:semiHidden="1" w:unhideWhenUsed="1"/>
-    <w:lsdException w:name="Table Grid 2" w:semiHidden="1" w:unhideWhenUsed="1"/>
-    <w:lsdException w:name="Table Grid 3" w:semiHidden="1" w:unhideWhenUsed="1"/>
-    <w:lsdException w:name="Table Grid 4" w:semiHidden="1" w:unhideWhenUsed="1"/>
-    <w:lsdException w:name="Table Grid 5" w:semiHidden="1" w:unhideWhenUsed="1"/>
-    <w:lsdException w:name="Table Grid 6" w:semiHidden="1" w:unhideWhenUsed="1"/>
-    <w:lsdException w:name="Table Grid 7" w:semiHidden="1" w:unhideWhenUsed="1"/>
-    <w:lsdException w:name="Table Grid 8" w:semiHidden="1" w:unhideWhenUsed="1"/>
-    <w:lsdException w:name="Table List 1" w:semiHidden="1" w:unhideWhenUsed="1"/>
-    <w:lsdException w:name="Table List 2" w:semiHidden="1" w:unhideWhenUsed="1"/>
-    <w:lsdException w:name="Table List 3" w:semiHidden="1" w:unhideWhenUsed="1"/>
-    <w:lsdException w:name="Table List 4" w:semiHidden="1" w:unhideWhenUsed="1"/>
-    <w:lsdException w:name="Table List 5" w:semiHidden="1" w:unhideWhenUsed="1"/>
-    <w:lsdException w:name="Table List 6" w:semiHidden="1" w:unhideWhenUsed="1"/>
-    <w:lsdException w:name="Table List 7" w:semiHidden="1" w:unhideWhenUsed="1"/>
-    <w:lsdException w:name="Table List 8" w:semiHidden="1" w:unhideWhenUsed="1"/>
-    <w:lsdException w:name="Table 3D effects 1" w:semiHidden="1" w:unhideWhenUsed="1"/>
-    <w:lsdException w:name="Table 3D effects 2" w:semiHidden="1" w:unhideWhenUsed="1"/>
-    <w:lsdException w:name="Table 3D effects 3" w:semiHidden="1" w:unhideWhenUsed="1"/>
-    <w:lsdException w:name="Table Contemporary" w:semiHidden="1" w:unhideWhenUsed="1"/>
-    <w:lsdException w:name="Table Elegant" w:semiHidden="1" w:unhideWhenUsed="1"/>
-    <w:lsdException w:name="Table Professional" w:semiHidden="1" w:unhideWhenUsed="1"/>
-    <w:lsdException w:name="Table Subtle 1" w:semiHidden="1" w:unhideWhenUsed="1"/>
-    <w:lsdException w:name="Table Subtle 2" w:semiHidden="1" w:unhideWhenUsed="1"/>
-    <w:lsdException w:name="Table Web 1" w:semiHidden="1" w:unhideWhenUsed="1"/>
-    <w:lsdException w:name="Table Web 2" w:semiHidden="1" w:unhideWhenUsed="1"/>
-    <w:lsdException w:name="Table Web 3" w:semiHidden="1" w:unhideWhenUsed="1"/>
-    <w:lsdException w:name="Balloon Text" w:semiHidden="1" w:unhideWhenUsed="1"/>
-    <w:lsdException w:name="Table Grid" w:uiPriority="1"/>
-    <w:lsdException w:name="Table Theme" w:semiHidden="1" w:unhideWhenUsed="1"/>
-    <w:lsdException w:name="Placeholder Text" w:semiHidden="1" w:unhideWhenUsed="1"/>
-    <w:lsdException w:name="No Spacing" w:uiPriority="1" w:qFormat="1"/>
-    <w:lsdException w:name="Light Shading"/>
-    <w:lsdException w:name="Light List"/>
-    <w:lsdException w:name="Light Grid"/>
-    <w:lsdException w:name="Medium Shading 1"/>
-    <w:lsdException w:name="Medium Shading 2"/>
-    <w:lsdException w:name="Medium List 1"/>
-    <w:lsdException w:name="Medium List 2"/>
-    <w:lsdException w:name="Medium Grid 1"/>
-    <w:lsdException w:name="Medium Grid 2"/>
-    <w:lsdException w:name="Medium Grid 3"/>
-    <w:lsdException w:name="Dark List"/>
-    <w:lsdException w:name="Colorful Shading"/>
-    <w:lsdException w:name="Colorful List"/>
-    <w:lsdException w:name="Colorful Grid"/>
-    <w:lsdException w:name="Light Shading Accent 1"/>
-    <w:lsdException w:name="Light List Accent 1"/>
-    <w:lsdException w:name="Light Grid Accent 1"/>
-    <w:lsdException w:name="Medium Shading 1 Accent 1"/>
-    <w:lsdException w:name="Medium Shading 2 Accent 1"/>
-    <w:lsdException w:name="Medium List 1 Accent 1"/>
-    <w:lsdException w:name="Revision" w:semiHidden="1" w:uiPriority="0"/>
-    <w:lsdException w:name="List Paragraph" w:uiPriority="36" w:qFormat="1"/>
-    <w:lsdException w:name="Quote" w:uiPriority="29" w:qFormat="1"/>
-    <w:lsdException w:name="Intense Quote" w:uiPriority="30" w:qFormat="1"/>
-    <w:lsdException w:name="Medium List 2 Accent 1" w:uiPriority="41"/>
-    <w:lsdException w:name="Medium Grid 1 Accent 1" w:uiPriority="41"/>
-    <w:lsdException w:name="Medium Grid 2 Accent 1" w:uiPriority="41"/>
-    <w:lsdException w:name="Medium Grid 3 Accent 1" w:uiPriority="41"/>
-    <w:lsdException w:name="Dark List Accent 1" w:uiPriority="41"/>
-    <w:lsdException w:name="Colorful Shading Accent 1" w:uiPriority="41"/>
-    <w:lsdException w:name="Colorful List Accent 1" w:uiPriority="41"/>
-    <w:lsdException w:name="Colorful Grid Accent 1" w:uiPriority="41"/>
-    <w:lsdException w:name="Light Shading Accent 2" w:uiPriority="42"/>
-    <w:lsdException w:name="Light List Accent 2" w:uiPriority="42"/>
-    <w:lsdException w:name="Light Grid Accent 2" w:uiPriority="42"/>
-    <w:lsdException w:name="Medium Shading 1 Accent 2" w:uiPriority="42"/>
-    <w:lsdException w:name="Medium Shading 2 Accent 2" w:uiPriority="42"/>
-    <w:lsdException w:name="Medium List 1 Accent 2" w:uiPriority="42"/>
-    <w:lsdException w:name="Medium List 2 Accent 2" w:uiPriority="42"/>
-    <w:lsdException w:name="Medium Grid 1 Accent 2" w:uiPriority="42"/>
-    <w:lsdException w:name="Medium Grid 2 Accent 2" w:uiPriority="42"/>
-    <w:lsdException w:name="Medium Grid 3 Accent 2" w:uiPriority="42"/>
-    <w:lsdException w:name="Dark List Accent 2" w:uiPriority="42"/>
-    <w:lsdException w:name="Colorful Shading Accent 2" w:uiPriority="42"/>
-    <w:lsdException w:name="Colorful List Accent 2" w:uiPriority="42"/>
-    <w:lsdException w:name="Colorful Grid Accent 2" w:uiPriority="42"/>
-    <w:lsdException w:name="Light Shading Accent 3" w:uiPriority="43"/>
-    <w:lsdException w:name="Light List Accent 3" w:uiPriority="43"/>
-    <w:lsdException w:name="Light Grid Accent 3" w:uiPriority="43"/>
-    <w:lsdException w:name="Medium Shading 1 Accent 3" w:uiPriority="43"/>
-    <w:lsdException w:name="Medium Shading 2 Accent 3" w:uiPriority="43"/>
-    <w:lsdException w:name="Medium List 1 Accent 3" w:uiPriority="43"/>
-    <w:lsdException w:name="Medium List 2 Accent 3" w:uiPriority="43"/>
-    <w:lsdException w:name="Medium Grid 1 Accent 3" w:uiPriority="43"/>
-    <w:lsdException w:name="Medium Grid 2 Accent 3" w:uiPriority="43"/>
-    <w:lsdException w:name="Medium Grid 3 Accent 3" w:uiPriority="43"/>
-    <w:lsdException w:name="Dark List Accent 3" w:uiPriority="43"/>
-    <w:lsdException w:name="Colorful Shading Accent 3" w:uiPriority="43"/>
-    <w:lsdException w:name="Colorful List Accent 3" w:uiPriority="43"/>
-    <w:lsdException w:name="Colorful Grid Accent 3" w:uiPriority="43"/>
-    <w:lsdException w:name="Light Shading Accent 4" w:uiPriority="44"/>
-    <w:lsdException w:name="Light List Accent 4" w:uiPriority="44"/>
-    <w:lsdException w:name="Light Grid Accent 4" w:uiPriority="44"/>
-    <w:lsdException w:name="Medium Shading 1 Accent 4" w:uiPriority="44"/>
-    <w:lsdException w:name="Medium Shading 2 Accent 4" w:uiPriority="44"/>
-    <w:lsdException w:name="Medium List 1 Accent 4" w:uiPriority="44"/>
-    <w:lsdException w:name="Medium List 2 Accent 4" w:uiPriority="44"/>
-    <w:lsdException w:name="Medium Grid 1 Accent 4" w:uiPriority="44"/>
-    <w:lsdException w:name="Medium Grid 2 Accent 4" w:uiPriority="44"/>
-    <w:lsdException w:name="Medium Grid 3 Accent 4" w:uiPriority="44"/>
-    <w:lsdException w:name="Dark List Accent 4" w:uiPriority="44"/>
-    <w:lsdException w:name="Colorful Shading Accent 4" w:uiPriority="44"/>
-    <w:lsdException w:name="Colorful List Accent 4" w:uiPriority="44"/>
-    <w:lsdException w:name="Colorful Grid Accent 4" w:uiPriority="44"/>
-    <w:lsdException w:name="Light Shading Accent 5" w:uiPriority="45"/>
-    <w:lsdException w:name="Light List Accent 5" w:uiPriority="45"/>
-    <w:lsdException w:name="Light Grid Accent 5" w:uiPriority="45"/>
-    <w:lsdException w:name="Medium Shading 1 Accent 5" w:uiPriority="45"/>
-    <w:lsdException w:name="Medium Shading 2 Accent 5" w:uiPriority="45"/>
-    <w:lsdException w:name="Medium List 1 Accent 5" w:uiPriority="45"/>
-    <w:lsdException w:name="Medium List 2 Accent 5" w:uiPriority="45"/>
-    <w:lsdException w:name="Medium Grid 1 Accent 5" w:uiPriority="45"/>
-    <w:lsdException w:name="Medium Grid 2 Accent 5" w:uiPriority="45"/>
-    <w:lsdException w:name="Medium Grid 3 Accent 5" w:uiPriority="45"/>
-    <w:lsdException w:name="Dark List Accent 5" w:uiPriority="45"/>
-    <w:lsdException w:name="Colorful Shading Accent 5" w:uiPriority="45"/>
-    <w:lsdException w:name="Colorful List Accent 5" w:uiPriority="45"/>
-    <w:lsdException w:name="Colorful Grid Accent 5" w:uiPriority="45"/>
-    <w:lsdException w:name="Light Shading Accent 6" w:uiPriority="46"/>
-    <w:lsdException w:name="Light List Accent 6" w:uiPriority="46"/>
-    <w:lsdException w:name="Light Grid Accent 6" w:uiPriority="46"/>
-    <w:lsdException w:name="Medium Shading 1 Accent 6" w:uiPriority="46"/>
-    <w:lsdException w:name="Medium Shading 2 Accent 6" w:uiPriority="46"/>
-    <w:lsdException w:name="Medium List 1 Accent 6" w:uiPriority="46"/>
-    <w:lsdException w:name="Medium List 2 Accent 6" w:uiPriority="46"/>
-    <w:lsdException w:name="Medium Grid 1 Accent 6" w:uiPriority="46"/>
-    <w:lsdException w:name="Medium Grid 2 Accent 6" w:uiPriority="46"/>
-    <w:lsdException w:name="Medium Grid 3 Accent 6" w:uiPriority="46"/>
-    <w:lsdException w:name="Dark List Accent 6" w:uiPriority="46"/>
-    <w:lsdException w:name="Colorful Shading Accent 6" w:uiPriority="46"/>
-    <w:lsdException w:name="Colorful List Accent 6" w:uiPriority="46"/>
-    <w:lsdException w:name="Colorful Grid Accent 6" w:uiPriority="46"/>
-    <w:lsdException w:name="Subtle Emphasis" w:uiPriority="19" w:qFormat="1"/>
-    <w:lsdException w:name="Intense Emphasis" w:uiPriority="21" w:qFormat="1"/>
-    <w:lsdException w:name="Subtle Reference" w:uiPriority="31" w:qFormat="1"/>
-    <w:lsdException w:name="Intense Reference" w:uiPriority="32" w:qFormat="1"/>
-    <w:lsdException w:name="Book Title" w:uiPriority="33" w:qFormat="1"/>
-    <w:lsdException w:name="Bibliography" w:semiHidden="1" w:uiPriority="37" w:unhideWhenUsed="1"/>
-    <w:lsdException w:name="TOC Heading" w:semiHidden="1" w:uiPriority="39" w:unhideWhenUsed="1" w:qFormat="1"/>
-    <w:lsdException w:name="Plain Table 1" w:uiPriority="41"/>
-    <w:lsdException w:name="Plain Table 2" w:uiPriority="42"/>
-    <w:lsdException w:name="Plain Table 3" w:uiPriority="43"/>
-    <w:lsdException w:name="Plain Table 4" w:uiPriority="44"/>
-    <w:lsdException w:name="Plain Table 5" w:uiPriority="45"/>
-    <w:lsdException w:name="Grid Table Light" w:uiPriority="40"/>
-    <w:lsdException w:name="Grid Table 1 Light" w:uiPriority="46"/>
-    <w:lsdException w:name="Grid Table 2" w:uiPriority="47"/>
-    <w:lsdException w:name="Grid Table 3" w:uiPriority="48"/>
-    <w:lsdException w:name="Grid Table 4" w:uiPriority="49"/>
-    <w:lsdException w:name="Grid Table 5 Dark" w:uiPriority="50"/>
-    <w:lsdException w:name="Grid Table 6 Colorful" w:uiPriority="51"/>
-    <w:lsdException w:name="Grid Table 7 Colorful" w:uiPriority="52"/>
-    <w:lsdException w:name="Grid Table 1 Light Accent 1" w:uiPriority="46"/>
-    <w:lsdException w:name="Grid Table 2 Accent 1" w:uiPriority="47"/>
-    <w:lsdException w:name="Grid Table 3 Accent 1" w:uiPriority="48"/>
-    <w:lsdException w:name="Grid Table 4 Accent 1" w:uiPriority="49"/>
-    <w:lsdException w:name="Grid Table 5 Dark Accent 1" w:uiPriority="50"/>
-    <w:lsdException w:name="Grid Table 6 Colorful Accent 1" w:uiPriority="51"/>
-    <w:lsdException w:name="Grid Table 7 Colorful Accent 1" w:uiPriority="52"/>
-    <w:lsdException w:name="Grid Table 1 Light Accent 2" w:uiPriority="46"/>
-    <w:lsdException w:name="Grid Table 2 Accent 2" w:uiPriority="47"/>
-    <w:lsdException w:name="Grid Table 3 Accent 2" w:uiPriority="48"/>
-    <w:lsdException w:name="Grid Table 4 Accent 2" w:uiPriority="49"/>
-    <w:lsdException w:name="Grid Table 5 Dark Accent 2" w:uiPriority="50"/>
-    <w:lsdException w:name="Grid Table 6 Colorful Accent 2" w:uiPriority="51"/>
-    <w:lsdException w:name="Grid Table 7 Colorful Accent 2" w:uiPriority="52"/>
-    <w:lsdException w:name="Grid Table 1 Light Accent 3" w:uiPriority="46"/>
-    <w:lsdException w:name="Grid Table 2 Accent 3" w:uiPriority="47"/>
-    <w:lsdException w:name="Grid Table 3 Accent 3" w:uiPriority="48"/>
-    <w:lsdException w:name="Grid Table 4 Accent 3" w:uiPriority="49"/>
-    <w:lsdException w:name="Grid Table 5 Dark Accent 3" w:uiPriority="50"/>
-    <w:lsdException w:name="Grid Table 6 Colorful Accent 3" w:uiPriority="51"/>
-    <w:lsdException w:name="Grid Table 7 Colorful Accent 3" w:uiPriority="52"/>
-    <w:lsdException w:name="Grid Table 1 Light Accent 4" w:uiPriority="46"/>
-    <w:lsdException w:name="Grid Table 2 Accent 4" w:uiPriority="47"/>
-    <w:lsdException w:name="Grid Table 3 Accent 4" w:uiPriority="48"/>
-    <w:lsdException w:name="Grid Table 4 Accent 4" w:uiPriority="49"/>
-    <w:lsdException w:name="Grid Table 5 Dark Accent 4" w:uiPriority="50"/>
-    <w:lsdException w:name="Grid Table 6 Colorful Accent 4" w:uiPriority="51"/>
-    <w:lsdException w:name="Grid Table 7 Colorful Accent 4" w:uiPriority="52"/>
-    <w:lsdException w:name="Grid Table 1 Light Accent 5" w:uiPriority="46"/>
-    <w:lsdException w:name="Grid Table 2 Accent 5" w:uiPriority="47"/>
-    <w:lsdException w:name="Grid Table 3 Accent 5" w:uiPriority="48"/>
-    <w:lsdException w:name="Grid Table 4 Accent 5" w:uiPriority="49"/>
-    <w:lsdException w:name="Grid Table 5 Dark Accent 5" w:uiPriority="50"/>
-    <w:lsdException w:name="Grid Table 6 Colorful Accent 5" w:uiPriority="51"/>
-    <w:lsdException w:name="Grid Table 7 Colorful Accent 5" w:uiPriority="52"/>
-    <w:lsdException w:name="Grid Table 1 Light Accent 6" w:uiPriority="46"/>
-    <w:lsdException w:name="Grid Table 2 Accent 6" w:uiPriority="47"/>
-    <w:lsdException w:name="Grid Table 3 Accent 6" w:uiPriority="48"/>
-    <w:lsdException w:name="Grid Table 4 Accent 6" w:uiPriority="49"/>
-    <w:lsdException w:name="Grid Table 5 Dark Accent 6" w:uiPriority="50"/>
-    <w:lsdException w:name="Grid Table 6 Colorful Accent 6" w:uiPriority="51"/>
-    <w:lsdException w:name="Grid Table 7 Colorful Accent 6" w:uiPriority="52"/>
-    <w:lsdException w:name="List Table 1 Light" w:uiPriority="46"/>
-    <w:lsdException w:name="List Table 2" w:uiPriority="47"/>
-    <w:lsdException w:name="List Table 3" w:uiPriority="48"/>
-    <w:lsdException w:name="List Table 4" w:uiPriority="49"/>
-    <w:lsdException w:name="List Table 5 Dark" w:uiPriority="50"/>
-    <w:lsdException w:name="List Table 6 Colorful" w:uiPriority="51"/>
-    <w:lsdException w:name="List Table 7 Colorful" w:uiPriority="52"/>
-    <w:lsdException w:name="List Table 1 Light Accent 1" w:uiPriority="46"/>
-    <w:lsdException w:name="List Table 2 Accent 1" w:uiPriority="47"/>
-    <w:lsdException w:name="List Table 3 Accent 1" w:uiPriority="48"/>
-    <w:lsdException w:name="List Table 4 Accent 1" w:uiPriority="49"/>
-    <w:lsdException w:name="List Table 5 Dark Accent 1" w:uiPriority="50"/>
-    <w:lsdException w:name="List Table 6 Colorful Accent 1" w:uiPriority="51"/>
-    <w:lsdException w:name="List Table 7 Colorful Accent 1" w:uiPriority="52"/>
-    <w:lsdException w:name="List Table 1 Light Accent 2" w:uiPriority="46"/>
-    <w:lsdException w:name="List Table 2 Accent 2" w:uiPriority="47"/>
-    <w:lsdException w:name="List Table 3 Accent 2" w:uiPriority="48"/>
-    <w:lsdException w:name="List Table 4 Accent 2" w:uiPriority="49"/>
-    <w:lsdException w:name="List Table 5 Dark Accent 2" w:uiPriority="50"/>
-    <w:lsdException w:name="List Table 6 Colorful Accent 2" w:uiPriority="51"/>
-    <w:lsdException w:name="List Table 7 Colorful Accent 2" w:uiPriority="52"/>
-    <w:lsdException w:name="List Table 1 Light Accent 3" w:uiPriority="46"/>
-    <w:lsdException w:name="List Table 2 Accent 3" w:uiPriority="47"/>
-    <w:lsdException w:name="List Table 3 Accent 3" w:uiPriority="48"/>
-    <w:lsdException w:name="List Table 4 Accent 3" w:uiPriority="49"/>
-    <w:lsdException w:name="List Table 5 Dark Accent 3" w:uiPriority="50"/>
-    <w:lsdException w:name="List Table 6 Colorful Accent 3" w:uiPriority="51"/>
-    <w:lsdException w:name="List Table 7 Colorful Accent 3" w:uiPriority="52"/>
-    <w:lsdException w:name="List Table 1 Light Accent 4" w:uiPriority="46"/>
-    <w:lsdException w:name="List Table 2 Accent 4" w:uiPriority="47"/>
-    <w:lsdException w:name="List Table 3 Accent 4" w:uiPriority="48"/>
-    <w:lsdException w:name="List Table 4 Accent 4" w:uiPriority="49"/>
-    <w:lsdException w:name="List Table 5 Dark Accent 4" w:uiPriority="50"/>
-    <w:lsdException w:name="List Table 6 Colorful Accent 4" w:uiPriority="51"/>
-    <w:lsdException w:name="List Table 7 Colorful Accent 4" w:uiPriority="52"/>
-    <w:lsdException w:name="List Table 1 Light Accent 5" w:uiPriority="46"/>
-    <w:lsdException w:name="List Table 2 Accent 5" w:uiPriority="47"/>
-    <w:lsdException w:name="List Table 3 Accent 5" w:uiPriority="48"/>
-    <w:lsdException w:name="List Table 4 Accent 5" w:uiPriority="49"/>
-    <w:lsdException w:name="List Table 5 Dark Accent 5" w:uiPriority="50"/>
-    <w:lsdException w:name="List Table 6 Colorful Accent 5" w:uiPriority="51"/>
-    <w:lsdException w:name="List Table 7 Colorful Accent 5" w:uiPriority="52"/>
-    <w:lsdException w:name="List Table 1 Light Accent 6" w:uiPriority="46"/>
-    <w:lsdException w:name="List Table 2 Accent 6" w:uiPriority="47"/>
-    <w:lsdException w:name="List Table 3 Accent 6" w:uiPriority="48"/>
-    <w:lsdException w:name="List Table 4 Accent 6" w:uiPriority="49"/>
-    <w:lsdException w:name="List Table 5 Dark Accent 6" w:uiPriority="50"/>
-    <w:lsdException w:name="List Table 6 Colorful Accent 6" w:uiPriority="51"/>
-    <w:lsdException w:name="List Table 7 Colorful Accent 6" w:uiPriority="52"/>
+  <w:latentStyles w:defLockedState="0" w:defUIPriority="99" w:defSemiHidden="1" w:defUnhideWhenUsed="1" w:defQFormat="0" w:count="267">
+    <w:lsdException w:name="Normal" w:semiHidden="0" w:uiPriority="0" w:unhideWhenUsed="0" w:qFormat="1"/>
+    <w:lsdException w:name="heading 1" w:semiHidden="0" w:uiPriority="9" w:unhideWhenUsed="0" w:qFormat="1"/>
+    <w:lsdException w:name="heading 2" w:semiHidden="0" w:uiPriority="9" w:unhideWhenUsed="0" w:qFormat="1"/>
+    <w:lsdException w:name="heading 3" w:semiHidden="0" w:uiPriority="9" w:unhideWhenUsed="0" w:qFormat="1"/>
+    <w:lsdException w:name="heading 4" w:uiPriority="9" w:qFormat="1"/>
+    <w:lsdException w:name="heading 5" w:uiPriority="9" w:qFormat="1"/>
+    <w:lsdException w:name="heading 6" w:uiPriority="9" w:qFormat="1"/>
+    <w:lsdException w:name="heading 7" w:uiPriority="9" w:qFormat="1"/>
+    <w:lsdException w:name="heading 8" w:uiPriority="9" w:qFormat="1"/>
+    <w:lsdException w:name="heading 9" w:uiPriority="9" w:qFormat="1"/>
+    <w:lsdException w:name="toc 1" w:uiPriority="39" w:qFormat="1"/>
+    <w:lsdException w:name="toc 2" w:uiPriority="39" w:qFormat="1"/>
+    <w:lsdException w:name="toc 3" w:uiPriority="39"/>
+    <w:lsdException w:name="Title" w:semiHidden="0" w:uiPriority="10" w:unhideWhenUsed="0" w:qFormat="1"/>
+    <w:lsdException w:name="Default Paragraph Font" w:uiPriority="1"/>
+    <w:lsdException w:name="Subtitle" w:semiHidden="0" w:uiPriority="11" w:unhideWhenUsed="0" w:qFormat="1"/>
+    <w:lsdException w:name="Block Text" w:semiHidden="0" w:uiPriority="3" w:unhideWhenUsed="0"/>
+    <w:lsdException w:name="Strong" w:semiHidden="0" w:uiPriority="22" w:unhideWhenUsed="0" w:qFormat="1"/>
+    <w:lsdException w:name="Emphasis" w:semiHidden="0" w:uiPriority="20" w:unhideWhenUsed="0" w:qFormat="1"/>
+    <w:lsdException w:name="Table Grid" w:semiHidden="0" w:uiPriority="1" w:unhideWhenUsed="0"/>
+    <w:lsdException w:name="No Spacing" w:semiHidden="0" w:uiPriority="1" w:unhideWhenUsed="0" w:qFormat="1"/>
+    <w:lsdException w:name="Light Shading" w:semiHidden="0" w:unhideWhenUsed="0"/>
+    <w:lsdException w:name="Light List" w:semiHidden="0" w:unhideWhenUsed="0"/>
+    <w:lsdException w:name="Light Grid" w:semiHidden="0" w:unhideWhenUsed="0"/>
+    <w:lsdException w:name="Medium Shading 1" w:semiHidden="0" w:unhideWhenUsed="0"/>
+    <w:lsdException w:name="Medium Shading 2" w:semiHidden="0" w:unhideWhenUsed="0"/>
+    <w:lsdException w:name="Medium List 1" w:semiHidden="0" w:unhideWhenUsed="0"/>
+    <w:lsdException w:name="Medium List 2" w:semiHidden="0" w:unhideWhenUsed="0"/>
+    <w:lsdException w:name="Medium Grid 1" w:semiHidden="0" w:unhideWhenUsed="0"/>
+    <w:lsdException w:name="Medium Grid 2" w:semiHidden="0" w:unhideWhenUsed="0"/>
+    <w:lsdException w:name="Medium Grid 3" w:semiHidden="0" w:unhideWhenUsed="0"/>
+    <w:lsdException w:name="Dark List" w:semiHidden="0" w:unhideWhenUsed="0"/>
+    <w:lsdException w:name="Colorful Shading" w:semiHidden="0" w:unhideWhenUsed="0"/>
+    <w:lsdException w:name="Colorful List" w:semiHidden="0" w:unhideWhenUsed="0"/>
+    <w:lsdException w:name="Colorful Grid" w:semiHidden="0" w:unhideWhenUsed="0"/>
+    <w:lsdException w:name="Light Shading Accent 1" w:semiHidden="0" w:unhideWhenUsed="0"/>
+    <w:lsdException w:name="Light List Accent 1" w:semiHidden="0" w:unhideWhenUsed="0"/>
+    <w:lsdException w:name="Light Grid Accent 1" w:semiHidden="0" w:unhideWhenUsed="0"/>
+    <w:lsdException w:name="Medium Shading 1 Accent 1" w:semiHidden="0" w:unhideWhenUsed="0"/>
+    <w:lsdException w:name="Medium Shading 2 Accent 1" w:semiHidden="0" w:unhideWhenUsed="0"/>
+    <w:lsdException w:name="Medium List 1 Accent 1" w:semiHidden="0" w:unhideWhenUsed="0"/>
+    <w:lsdException w:name="Revision" w:uiPriority="0" w:unhideWhenUsed="0"/>
+    <w:lsdException w:name="List Paragraph" w:semiHidden="0" w:uiPriority="36" w:unhideWhenUsed="0" w:qFormat="1"/>
+    <w:lsdException w:name="Quote" w:semiHidden="0" w:uiPriority="29" w:unhideWhenUsed="0" w:qFormat="1"/>
+    <w:lsdException w:name="Intense Quote" w:semiHidden="0" w:uiPriority="30" w:unhideWhenUsed="0" w:qFormat="1"/>
+    <w:lsdException w:name="Medium List 2 Accent 1" w:semiHidden="0" w:uiPriority="41" w:unhideWhenUsed="0"/>
+    <w:lsdException w:name="Medium Grid 1 Accent 1" w:semiHidden="0" w:uiPriority="41" w:unhideWhenUsed="0"/>
+    <w:lsdException w:name="Medium Grid 2 Accent 1" w:semiHidden="0" w:uiPriority="41" w:unhideWhenUsed="0"/>
+    <w:lsdException w:name="Medium Grid 3 Accent 1" w:semiHidden="0" w:uiPriority="41" w:unhideWhenUsed="0"/>
+    <w:lsdException w:name="Dark List Accent 1" w:semiHidden="0" w:uiPriority="41" w:unhideWhenUsed="0"/>
+    <w:lsdException w:name="Colorful Shading Accent 1" w:semiHidden="0" w:uiPriority="41" w:unhideWhenUsed="0"/>
+    <w:lsdException w:name="Colorful List Accent 1" w:semiHidden="0" w:uiPriority="41" w:unhideWhenUsed="0"/>
+    <w:lsdException w:name="Colorful Grid Accent 1" w:semiHidden="0" w:uiPriority="41" w:unhideWhenUsed="0"/>
+    <w:lsdException w:name="Light Shading Accent 2" w:semiHidden="0" w:uiPriority="42" w:unhideWhenUsed="0"/>
+    <w:lsdException w:name="Light List Accent 2" w:semiHidden="0" w:uiPriority="42" w:unhideWhenUsed="0"/>
+    <w:lsdException w:name="Light Grid Accent 2" w:semiHidden="0" w:uiPriority="42" w:unhideWhenUsed="0"/>
+    <w:lsdException w:name="Medium Shading 1 Accent 2" w:semiHidden="0" w:uiPriority="42" w:unhideWhenUsed="0"/>
+    <w:lsdException w:name="Medium Shading 2 Accent 2" w:semiHidden="0" w:uiPriority="42" w:unhideWhenUsed="0"/>
+    <w:lsdException w:name="Medium List 1 Accent 2" w:semiHidden="0" w:uiPriority="42" w:unhideWhenUsed="0"/>
+    <w:lsdException w:name="Medium List 2 Accent 2" w:semiHidden="0" w:uiPriority="42" w:unhideWhenUsed="0"/>
+    <w:lsdException w:name="Medium Grid 1 Accent 2" w:semiHidden="0" w:uiPriority="42" w:unhideWhenUsed="0"/>
+    <w:lsdException w:name="Medium Grid 2 Accent 2" w:semiHidden="0" w:uiPriority="42" w:unhideWhenUsed="0"/>
+    <w:lsdException w:name="Medium Grid 3 Accent 2" w:semiHidden="0" w:uiPriority="42" w:unhideWhenUsed="0"/>
+    <w:lsdException w:name="Dark List Accent 2" w:semiHidden="0" w:uiPriority="42" w:unhideWhenUsed="0"/>
+    <w:lsdException w:name="Colorful Shading Accent 2" w:semiHidden="0" w:uiPriority="42" w:unhideWhenUsed="0"/>
+    <w:lsdException w:name="Colorful List Accent 2" w:semiHidden="0" w:uiPriority="42" w:unhideWhenUsed="0"/>
+    <w:lsdException w:name="Colorful Grid Accent 2" w:semiHidden="0" w:uiPriority="42" w:unhideWhenUsed="0"/>
+    <w:lsdException w:name="Light Shading Accent 3" w:semiHidden="0" w:uiPriority="43" w:unhideWhenUsed="0"/>
+    <w:lsdException w:name="Light List Accent 3" w:semiHidden="0" w:uiPriority="43" w:unhideWhenUsed="0"/>
+    <w:lsdException w:name="Light Grid Accent 3" w:semiHidden="0" w:uiPriority="43" w:unhideWhenUsed="0"/>
+    <w:lsdException w:name="Medium Shading 1 Accent 3" w:semiHidden="0" w:uiPriority="43" w:unhideWhenUsed="0"/>
+    <w:lsdException w:name="Medium Shading 2 Accent 3" w:semiHidden="0" w:uiPriority="43" w:unhideWhenUsed="0"/>
+    <w:lsdException w:name="Medium List 1 Accent 3" w:semiHidden="0" w:uiPriority="43" w:unhideWhenUsed="0"/>
+    <w:lsdException w:name="Medium List 2 Accent 3" w:semiHidden="0" w:uiPriority="43" w:unhideWhenUsed="0"/>
+    <w:lsdException w:name="Medium Grid 1 Accent 3" w:semiHidden="0" w:uiPriority="43" w:unhideWhenUsed="0"/>
+    <w:lsdException w:name="Medium Grid 2 Accent 3" w:semiHidden="0" w:uiPriority="43" w:unhideWhenUsed="0"/>
+    <w:lsdException w:name="Medium Grid 3 Accent 3" w:semiHidden="0" w:uiPriority="43" w:unhideWhenUsed="0"/>
+    <w:lsdException w:name="Dark List Accent 3" w:semiHidden="0" w:uiPriority="43" w:unhideWhenUsed="0"/>
+    <w:lsdException w:name="Colorful Shading Accent 3" w:semiHidden="0" w:uiPriority="43" w:unhideWhenUsed="0"/>
+    <w:lsdException w:name="Colorful List Accent 3" w:semiHidden="0" w:uiPriority="43" w:unhideWhenUsed="0"/>
+    <w:lsdException w:name="Colorful Grid Accent 3" w:semiHidden="0" w:uiPriority="43" w:unhideWhenUsed="0"/>
+    <w:lsdException w:name="Light Shading Accent 4" w:semiHidden="0" w:uiPriority="44" w:unhideWhenUsed="0"/>
+    <w:lsdException w:name="Light List Accent 4" w:semiHidden="0" w:uiPriority="44" w:unhideWhenUsed="0"/>
+    <w:lsdException w:name="Light Grid Accent 4" w:semiHidden="0" w:uiPriority="44" w:unhideWhenUsed="0"/>
+    <w:lsdException w:name="Medium Shading 1 Accent 4" w:semiHidden="0" w:uiPriority="44" w:unhideWhenUsed="0"/>
+    <w:lsdException w:name="Medium Shading 2 Accent 4" w:semiHidden="0" w:uiPriority="44" w:unhideWhenUsed="0"/>
+    <w:lsdException w:name="Medium List 1 Accent 4" w:semiHidden="0" w:uiPriority="44" w:unhideWhenUsed="0"/>
+    <w:lsdException w:name="Medium List 2 Accent 4" w:semiHidden="0" w:uiPriority="44" w:unhideWhenUsed="0"/>
+    <w:lsdException w:name="Medium Grid 1 Accent 4" w:semiHidden="0" w:uiPriority="44" w:unhideWhenUsed="0"/>
+    <w:lsdException w:name="Medium Grid 2 Accent 4" w:semiHidden="0" w:uiPriority="44" w:unhideWhenUsed="0"/>
+    <w:lsdException w:name="Medium Grid 3 Accent 4" w:semiHidden="0" w:uiPriority="44" w:unhideWhenUsed="0"/>
+    <w:lsdException w:name="Dark List Accent 4" w:semiHidden="0" w:uiPriority="44" w:unhideWhenUsed="0"/>
+    <w:lsdException w:name="Colorful Shading Accent 4" w:semiHidden="0" w:uiPriority="44" w:unhideWhenUsed="0"/>
+    <w:lsdException w:name="Colorful List Accent 4" w:semiHidden="0" w:uiPriority="44" w:unhideWhenUsed="0"/>
+    <w:lsdException w:name="Colorful Grid Accent 4" w:semiHidden="0" w:uiPriority="44" w:unhideWhenUsed="0"/>
+    <w:lsdException w:name="Light Shading Accent 5" w:semiHidden="0" w:uiPriority="45" w:unhideWhenUsed="0"/>
+    <w:lsdException w:name="Light List Accent 5" w:semiHidden="0" w:uiPriority="45" w:unhideWhenUsed="0"/>
+    <w:lsdException w:name="Light Grid Accent 5" w:semiHidden="0" w:uiPriority="45" w:unhideWhenUsed="0"/>
+    <w:lsdException w:name="Medium Shading 1 Accent 5" w:semiHidden="0" w:uiPriority="45" w:unhideWhenUsed="0"/>
+    <w:lsdException w:name="Medium Shading 2 Accent 5" w:semiHidden="0" w:uiPriority="45" w:unhideWhenUsed="0"/>
+    <w:lsdException w:name="Medium List 1 Accent 5" w:semiHidden="0" w:uiPriority="45" w:unhideWhenUsed="0"/>
+    <w:lsdException w:name="Medium List 2 Accent 5" w:semiHidden="0" w:uiPriority="45" w:unhideWhenUsed="0"/>
+    <w:lsdException w:name="Medium Grid 1 Accent 5" w:semiHidden="0" w:uiPriority="45" w:unhideWhenUsed="0"/>
+    <w:lsdException w:name="Medium Grid 2 Accent 5" w:semiHidden="0" w:uiPriority="45" w:unhideWhenUsed="0"/>
+    <w:lsdException w:name="Medium Grid 3 Accent 5" w:semiHidden="0" w:uiPriority="45" w:unhideWhenUsed="0"/>
+    <w:lsdException w:name="Dark List Accent 5" w:semiHidden="0" w:uiPriority="45" w:unhideWhenUsed="0"/>
+    <w:lsdException w:name="Colorful Shading Accent 5" w:semiHidden="0" w:uiPriority="45" w:unhideWhenUsed="0"/>
+    <w:lsdException w:name="Colorful List Accent 5" w:semiHidden="0" w:uiPriority="45" w:unhideWhenUsed="0"/>
+    <w:lsdException w:name="Colorful Grid Accent 5" w:semiHidden="0" w:uiPriority="45" w:unhideWhenUsed="0"/>
+    <w:lsdException w:name="Light Shading Accent 6" w:semiHidden="0" w:uiPriority="46" w:unhideWhenUsed="0"/>
+    <w:lsdException w:name="Light List Accent 6" w:semiHidden="0" w:uiPriority="46" w:unhideWhenUsed="0"/>
+    <w:lsdException w:name="Light Grid Accent 6" w:semiHidden="0" w:uiPriority="46" w:unhideWhenUsed="0"/>
+    <w:lsdException w:name="Medium Shading 1 Accent 6" w:semiHidden="0" w:uiPriority="46" w:unhideWhenUsed="0"/>
+    <w:lsdException w:name="Medium Shading 2 Accent 6" w:semiHidden="0" w:uiPriority="46" w:unhideWhenUsed="0"/>
+    <w:lsdException w:name="Medium List 1 Accent 6" w:semiHidden="0" w:uiPriority="46" w:unhideWhenUsed="0"/>
+    <w:lsdException w:name="Medium List 2 Accent 6" w:semiHidden="0" w:uiPriority="46" w:unhideWhenUsed="0"/>
+    <w:lsdException w:name="Medium Grid 1 Accent 6" w:semiHidden="0" w:uiPriority="46" w:unhideWhenUsed="0"/>
+    <w:lsdException w:name="Medium Grid 2 Accent 6" w:semiHidden="0" w:uiPriority="46" w:unhideWhenUsed="0"/>
+    <w:lsdException w:name="Medium Grid 3 Accent 6" w:semiHidden="0" w:uiPriority="46" w:unhideWhenUsed="0"/>
+    <w:lsdException w:name="Dark List Accent 6" w:semiHidden="0" w:uiPriority="46" w:unhideWhenUsed="0"/>
+    <w:lsdException w:name="Colorful Shading Accent 6" w:semiHidden="0" w:uiPriority="46" w:unhideWhenUsed="0"/>
+    <w:lsdException w:name="Colorful List Accent 6" w:semiHidden="0" w:uiPriority="46" w:unhideWhenUsed="0"/>
+    <w:lsdException w:name="Colorful Grid Accent 6" w:semiHidden="0" w:uiPriority="46" w:unhideWhenUsed="0"/>
+    <w:lsdException w:name="Subtle Emphasis" w:semiHidden="0" w:uiPriority="19" w:unhideWhenUsed="0" w:qFormat="1"/>
+    <w:lsdException w:name="Intense Emphasis" w:semiHidden="0" w:uiPriority="21" w:unhideWhenUsed="0" w:qFormat="1"/>
+    <w:lsdException w:name="Subtle Reference" w:semiHidden="0" w:uiPriority="31" w:unhideWhenUsed="0" w:qFormat="1"/>
+    <w:lsdException w:name="Intense Reference" w:semiHidden="0" w:uiPriority="32" w:unhideWhenUsed="0" w:qFormat="1"/>
+    <w:lsdException w:name="Book Title" w:semiHidden="0" w:uiPriority="33" w:unhideWhenUsed="0" w:qFormat="1"/>
+    <w:lsdException w:name="Bibliography" w:uiPriority="37"/>
+    <w:lsdException w:name="TOC Heading" w:uiPriority="39" w:qFormat="1"/>
   </w:latentStyles>
   <w:style w:type="paragraph" w:default="1" w:styleId="Normal">
     <w:name w:val="Normal"/>
@@ -4699,8 +4508,1047 @@
 </w:styles>
 </file>
 
+<file path=word/stylesWithEffects.xml><?xml version="1.0" encoding="utf-8"?>
+<w:styles xmlns:wpc="http://schemas.microsoft.com/office/word/2010/wordprocessingCanvas" xmlns:mc="http://schemas.openxmlformats.org/markup-compatibility/2006" xmlns:o="urn:schemas-microsoft-com:office:office" xmlns:r="http://schemas.openxmlformats.org/officeDocument/2006/relationships" xmlns:m="http://schemas.openxmlformats.org/officeDocument/2006/math" xmlns:v="urn:schemas-microsoft-com:vml" xmlns:wp14="http://schemas.microsoft.com/office/word/2010/wordprocessingDrawing" xmlns:wp="http://schemas.openxmlformats.org/drawingml/2006/wordprocessingDrawing" xmlns:w10="urn:schemas-microsoft-com:office:word" xmlns:w="http://schemas.openxmlformats.org/wordprocessingml/2006/main" xmlns:w14="http://schemas.microsoft.com/office/word/2010/wordml" xmlns:wpg="http://schemas.microsoft.com/office/word/2010/wordprocessingGroup" xmlns:wpi="http://schemas.microsoft.com/office/word/2010/wordprocessingInk" xmlns:wne="http://schemas.microsoft.com/office/word/2006/wordml" xmlns:wps="http://schemas.microsoft.com/office/word/2010/wordprocessingShape" mc:Ignorable="w14 wp14">
+  <w:docDefaults>
+    <w:rPrDefault>
+      <w:rPr>
+        <w:rFonts w:asciiTheme="minorHAnsi" w:eastAsiaTheme="minorHAnsi" w:hAnsiTheme="minorHAnsi" w:cstheme="minorHAnsi"/>
+        <w:sz w:val="22"/>
+        <w:szCs w:val="22"/>
+        <w:lang w:val="en-US" w:eastAsia="en-US" w:bidi="ar-SA"/>
+      </w:rPr>
+    </w:rPrDefault>
+    <w:pPrDefault>
+      <w:pPr>
+        <w:spacing w:after="200" w:line="276" w:lineRule="auto"/>
+      </w:pPr>
+    </w:pPrDefault>
+  </w:docDefaults>
+  <w:latentStyles w:defLockedState="0" w:defUIPriority="99" w:defSemiHidden="1" w:defUnhideWhenUsed="1" w:defQFormat="0" w:count="267">
+    <w:lsdException w:name="Normal" w:semiHidden="0" w:uiPriority="0" w:unhideWhenUsed="0" w:qFormat="1"/>
+    <w:lsdException w:name="heading 1" w:semiHidden="0" w:uiPriority="9" w:unhideWhenUsed="0" w:qFormat="1"/>
+    <w:lsdException w:name="heading 2" w:semiHidden="0" w:uiPriority="9" w:unhideWhenUsed="0" w:qFormat="1"/>
+    <w:lsdException w:name="heading 3" w:semiHidden="0" w:uiPriority="9" w:unhideWhenUsed="0" w:qFormat="1"/>
+    <w:lsdException w:name="heading 4" w:uiPriority="9" w:qFormat="1"/>
+    <w:lsdException w:name="heading 5" w:uiPriority="9" w:qFormat="1"/>
+    <w:lsdException w:name="heading 6" w:uiPriority="9" w:qFormat="1"/>
+    <w:lsdException w:name="heading 7" w:uiPriority="9" w:qFormat="1"/>
+    <w:lsdException w:name="heading 8" w:uiPriority="9" w:qFormat="1"/>
+    <w:lsdException w:name="heading 9" w:uiPriority="9" w:qFormat="1"/>
+    <w:lsdException w:name="toc 1" w:uiPriority="39" w:qFormat="1"/>
+    <w:lsdException w:name="toc 2" w:uiPriority="39" w:qFormat="1"/>
+    <w:lsdException w:name="toc 3" w:uiPriority="39"/>
+    <w:lsdException w:name="Title" w:semiHidden="0" w:uiPriority="10" w:unhideWhenUsed="0" w:qFormat="1"/>
+    <w:lsdException w:name="Default Paragraph Font" w:uiPriority="1"/>
+    <w:lsdException w:name="Subtitle" w:semiHidden="0" w:uiPriority="11" w:unhideWhenUsed="0" w:qFormat="1"/>
+    <w:lsdException w:name="Block Text" w:semiHidden="0" w:uiPriority="3" w:unhideWhenUsed="0"/>
+    <w:lsdException w:name="Strong" w:semiHidden="0" w:uiPriority="22" w:unhideWhenUsed="0" w:qFormat="1"/>
+    <w:lsdException w:name="Emphasis" w:semiHidden="0" w:uiPriority="20" w:unhideWhenUsed="0" w:qFormat="1"/>
+    <w:lsdException w:name="Table Grid" w:semiHidden="0" w:uiPriority="1" w:unhideWhenUsed="0"/>
+    <w:lsdException w:name="No Spacing" w:semiHidden="0" w:uiPriority="1" w:unhideWhenUsed="0" w:qFormat="1"/>
+    <w:lsdException w:name="Light Shading" w:semiHidden="0" w:unhideWhenUsed="0"/>
+    <w:lsdException w:name="Light List" w:semiHidden="0" w:unhideWhenUsed="0"/>
+    <w:lsdException w:name="Light Grid" w:semiHidden="0" w:unhideWhenUsed="0"/>
+    <w:lsdException w:name="Medium Shading 1" w:semiHidden="0" w:unhideWhenUsed="0"/>
+    <w:lsdException w:name="Medium Shading 2" w:semiHidden="0" w:unhideWhenUsed="0"/>
+    <w:lsdException w:name="Medium List 1" w:semiHidden="0" w:unhideWhenUsed="0"/>
+    <w:lsdException w:name="Medium List 2" w:semiHidden="0" w:unhideWhenUsed="0"/>
+    <w:lsdException w:name="Medium Grid 1" w:semiHidden="0" w:unhideWhenUsed="0"/>
+    <w:lsdException w:name="Medium Grid 2" w:semiHidden="0" w:unhideWhenUsed="0"/>
+    <w:lsdException w:name="Medium Grid 3" w:semiHidden="0" w:unhideWhenUsed="0"/>
+    <w:lsdException w:name="Dark List" w:semiHidden="0" w:unhideWhenUsed="0"/>
+    <w:lsdException w:name="Colorful Shading" w:semiHidden="0" w:unhideWhenUsed="0"/>
+    <w:lsdException w:name="Colorful List" w:semiHidden="0" w:unhideWhenUsed="0"/>
+    <w:lsdException w:name="Colorful Grid" w:semiHidden="0" w:unhideWhenUsed="0"/>
+    <w:lsdException w:name="Light Shading Accent 1" w:semiHidden="0" w:unhideWhenUsed="0"/>
+    <w:lsdException w:name="Light List Accent 1" w:semiHidden="0" w:unhideWhenUsed="0"/>
+    <w:lsdException w:name="Light Grid Accent 1" w:semiHidden="0" w:unhideWhenUsed="0"/>
+    <w:lsdException w:name="Medium Shading 1 Accent 1" w:semiHidden="0" w:unhideWhenUsed="0"/>
+    <w:lsdException w:name="Medium Shading 2 Accent 1" w:semiHidden="0" w:unhideWhenUsed="0"/>
+    <w:lsdException w:name="Medium List 1 Accent 1" w:semiHidden="0" w:unhideWhenUsed="0"/>
+    <w:lsdException w:name="Revision" w:uiPriority="0" w:unhideWhenUsed="0"/>
+    <w:lsdException w:name="List Paragraph" w:semiHidden="0" w:uiPriority="36" w:unhideWhenUsed="0" w:qFormat="1"/>
+    <w:lsdException w:name="Quote" w:semiHidden="0" w:uiPriority="29" w:unhideWhenUsed="0" w:qFormat="1"/>
+    <w:lsdException w:name="Intense Quote" w:semiHidden="0" w:uiPriority="30" w:unhideWhenUsed="0" w:qFormat="1"/>
+    <w:lsdException w:name="Medium List 2 Accent 1" w:semiHidden="0" w:uiPriority="41" w:unhideWhenUsed="0"/>
+    <w:lsdException w:name="Medium Grid 1 Accent 1" w:semiHidden="0" w:uiPriority="41" w:unhideWhenUsed="0"/>
+    <w:lsdException w:name="Medium Grid 2 Accent 1" w:semiHidden="0" w:uiPriority="41" w:unhideWhenUsed="0"/>
+    <w:lsdException w:name="Medium Grid 3 Accent 1" w:semiHidden="0" w:uiPriority="41" w:unhideWhenUsed="0"/>
+    <w:lsdException w:name="Dark List Accent 1" w:semiHidden="0" w:uiPriority="41" w:unhideWhenUsed="0"/>
+    <w:lsdException w:name="Colorful Shading Accent 1" w:semiHidden="0" w:uiPriority="41" w:unhideWhenUsed="0"/>
+    <w:lsdException w:name="Colorful List Accent 1" w:semiHidden="0" w:uiPriority="41" w:unhideWhenUsed="0"/>
+    <w:lsdException w:name="Colorful Grid Accent 1" w:semiHidden="0" w:uiPriority="41" w:unhideWhenUsed="0"/>
+    <w:lsdException w:name="Light Shading Accent 2" w:semiHidden="0" w:uiPriority="42" w:unhideWhenUsed="0"/>
+    <w:lsdException w:name="Light List Accent 2" w:semiHidden="0" w:uiPriority="42" w:unhideWhenUsed="0"/>
+    <w:lsdException w:name="Light Grid Accent 2" w:semiHidden="0" w:uiPriority="42" w:unhideWhenUsed="0"/>
+    <w:lsdException w:name="Medium Shading 1 Accent 2" w:semiHidden="0" w:uiPriority="42" w:unhideWhenUsed="0"/>
+    <w:lsdException w:name="Medium Shading 2 Accent 2" w:semiHidden="0" w:uiPriority="42" w:unhideWhenUsed="0"/>
+    <w:lsdException w:name="Medium List 1 Accent 2" w:semiHidden="0" w:uiPriority="42" w:unhideWhenUsed="0"/>
+    <w:lsdException w:name="Medium List 2 Accent 2" w:semiHidden="0" w:uiPriority="42" w:unhideWhenUsed="0"/>
+    <w:lsdException w:name="Medium Grid 1 Accent 2" w:semiHidden="0" w:uiPriority="42" w:unhideWhenUsed="0"/>
+    <w:lsdException w:name="Medium Grid 2 Accent 2" w:semiHidden="0" w:uiPriority="42" w:unhideWhenUsed="0"/>
+    <w:lsdException w:name="Medium Grid 3 Accent 2" w:semiHidden="0" w:uiPriority="42" w:unhideWhenUsed="0"/>
+    <w:lsdException w:name="Dark List Accent 2" w:semiHidden="0" w:uiPriority="42" w:unhideWhenUsed="0"/>
+    <w:lsdException w:name="Colorful Shading Accent 2" w:semiHidden="0" w:uiPriority="42" w:unhideWhenUsed="0"/>
+    <w:lsdException w:name="Colorful List Accent 2" w:semiHidden="0" w:uiPriority="42" w:unhideWhenUsed="0"/>
+    <w:lsdException w:name="Colorful Grid Accent 2" w:semiHidden="0" w:uiPriority="42" w:unhideWhenUsed="0"/>
+    <w:lsdException w:name="Light Shading Accent 3" w:semiHidden="0" w:uiPriority="43" w:unhideWhenUsed="0"/>
+    <w:lsdException w:name="Light List Accent 3" w:semiHidden="0" w:uiPriority="43" w:unhideWhenUsed="0"/>
+    <w:lsdException w:name="Light Grid Accent 3" w:semiHidden="0" w:uiPriority="43" w:unhideWhenUsed="0"/>
+    <w:lsdException w:name="Medium Shading 1 Accent 3" w:semiHidden="0" w:uiPriority="43" w:unhideWhenUsed="0"/>
+    <w:lsdException w:name="Medium Shading 2 Accent 3" w:semiHidden="0" w:uiPriority="43" w:unhideWhenUsed="0"/>
+    <w:lsdException w:name="Medium List 1 Accent 3" w:semiHidden="0" w:uiPriority="43" w:unhideWhenUsed="0"/>
+    <w:lsdException w:name="Medium List 2 Accent 3" w:semiHidden="0" w:uiPriority="43" w:unhideWhenUsed="0"/>
+    <w:lsdException w:name="Medium Grid 1 Accent 3" w:semiHidden="0" w:uiPriority="43" w:unhideWhenUsed="0"/>
+    <w:lsdException w:name="Medium Grid 2 Accent 3" w:semiHidden="0" w:uiPriority="43" w:unhideWhenUsed="0"/>
+    <w:lsdException w:name="Medium Grid 3 Accent 3" w:semiHidden="0" w:uiPriority="43" w:unhideWhenUsed="0"/>
+    <w:lsdException w:name="Dark List Accent 3" w:semiHidden="0" w:uiPriority="43" w:unhideWhenUsed="0"/>
+    <w:lsdException w:name="Colorful Shading Accent 3" w:semiHidden="0" w:uiPriority="43" w:unhideWhenUsed="0"/>
+    <w:lsdException w:name="Colorful List Accent 3" w:semiHidden="0" w:uiPriority="43" w:unhideWhenUsed="0"/>
+    <w:lsdException w:name="Colorful Grid Accent 3" w:semiHidden="0" w:uiPriority="43" w:unhideWhenUsed="0"/>
+    <w:lsdException w:name="Light Shading Accent 4" w:semiHidden="0" w:uiPriority="44" w:unhideWhenUsed="0"/>
+    <w:lsdException w:name="Light List Accent 4" w:semiHidden="0" w:uiPriority="44" w:unhideWhenUsed="0"/>
+    <w:lsdException w:name="Light Grid Accent 4" w:semiHidden="0" w:uiPriority="44" w:unhideWhenUsed="0"/>
+    <w:lsdException w:name="Medium Shading 1 Accent 4" w:semiHidden="0" w:uiPriority="44" w:unhideWhenUsed="0"/>
+    <w:lsdException w:name="Medium Shading 2 Accent 4" w:semiHidden="0" w:uiPriority="44" w:unhideWhenUsed="0"/>
+    <w:lsdException w:name="Medium List 1 Accent 4" w:semiHidden="0" w:uiPriority="44" w:unhideWhenUsed="0"/>
+    <w:lsdException w:name="Medium List 2 Accent 4" w:semiHidden="0" w:uiPriority="44" w:unhideWhenUsed="0"/>
+    <w:lsdException w:name="Medium Grid 1 Accent 4" w:semiHidden="0" w:uiPriority="44" w:unhideWhenUsed="0"/>
+    <w:lsdException w:name="Medium Grid 2 Accent 4" w:semiHidden="0" w:uiPriority="44" w:unhideWhenUsed="0"/>
+    <w:lsdException w:name="Medium Grid 3 Accent 4" w:semiHidden="0" w:uiPriority="44" w:unhideWhenUsed="0"/>
+    <w:lsdException w:name="Dark List Accent 4" w:semiHidden="0" w:uiPriority="44" w:unhideWhenUsed="0"/>
+    <w:lsdException w:name="Colorful Shading Accent 4" w:semiHidden="0" w:uiPriority="44" w:unhideWhenUsed="0"/>
+    <w:lsdException w:name="Colorful List Accent 4" w:semiHidden="0" w:uiPriority="44" w:unhideWhenUsed="0"/>
+    <w:lsdException w:name="Colorful Grid Accent 4" w:semiHidden="0" w:uiPriority="44" w:unhideWhenUsed="0"/>
+    <w:lsdException w:name="Light Shading Accent 5" w:semiHidden="0" w:uiPriority="45" w:unhideWhenUsed="0"/>
+    <w:lsdException w:name="Light List Accent 5" w:semiHidden="0" w:uiPriority="45" w:unhideWhenUsed="0"/>
+    <w:lsdException w:name="Light Grid Accent 5" w:semiHidden="0" w:uiPriority="45" w:unhideWhenUsed="0"/>
+    <w:lsdException w:name="Medium Shading 1 Accent 5" w:semiHidden="0" w:uiPriority="45" w:unhideWhenUsed="0"/>
+    <w:lsdException w:name="Medium Shading 2 Accent 5" w:semiHidden="0" w:uiPriority="45" w:unhideWhenUsed="0"/>
+    <w:lsdException w:name="Medium List 1 Accent 5" w:semiHidden="0" w:uiPriority="45" w:unhideWhenUsed="0"/>
+    <w:lsdException w:name="Medium List 2 Accent 5" w:semiHidden="0" w:uiPriority="45" w:unhideWhenUsed="0"/>
+    <w:lsdException w:name="Medium Grid 1 Accent 5" w:semiHidden="0" w:uiPriority="45" w:unhideWhenUsed="0"/>
+    <w:lsdException w:name="Medium Grid 2 Accent 5" w:semiHidden="0" w:uiPriority="45" w:unhideWhenUsed="0"/>
+    <w:lsdException w:name="Medium Grid 3 Accent 5" w:semiHidden="0" w:uiPriority="45" w:unhideWhenUsed="0"/>
+    <w:lsdException w:name="Dark List Accent 5" w:semiHidden="0" w:uiPriority="45" w:unhideWhenUsed="0"/>
+    <w:lsdException w:name="Colorful Shading Accent 5" w:semiHidden="0" w:uiPriority="45" w:unhideWhenUsed="0"/>
+    <w:lsdException w:name="Colorful List Accent 5" w:semiHidden="0" w:uiPriority="45" w:unhideWhenUsed="0"/>
+    <w:lsdException w:name="Colorful Grid Accent 5" w:semiHidden="0" w:uiPriority="45" w:unhideWhenUsed="0"/>
+    <w:lsdException w:name="Light Shading Accent 6" w:semiHidden="0" w:uiPriority="46" w:unhideWhenUsed="0"/>
+    <w:lsdException w:name="Light List Accent 6" w:semiHidden="0" w:uiPriority="46" w:unhideWhenUsed="0"/>
+    <w:lsdException w:name="Light Grid Accent 6" w:semiHidden="0" w:uiPriority="46" w:unhideWhenUsed="0"/>
+    <w:lsdException w:name="Medium Shading 1 Accent 6" w:semiHidden="0" w:uiPriority="46" w:unhideWhenUsed="0"/>
+    <w:lsdException w:name="Medium Shading 2 Accent 6" w:semiHidden="0" w:uiPriority="46" w:unhideWhenUsed="0"/>
+    <w:lsdException w:name="Medium List 1 Accent 6" w:semiHidden="0" w:uiPriority="46" w:unhideWhenUsed="0"/>
+    <w:lsdException w:name="Medium List 2 Accent 6" w:semiHidden="0" w:uiPriority="46" w:unhideWhenUsed="0"/>
+    <w:lsdException w:name="Medium Grid 1 Accent 6" w:semiHidden="0" w:uiPriority="46" w:unhideWhenUsed="0"/>
+    <w:lsdException w:name="Medium Grid 2 Accent 6" w:semiHidden="0" w:uiPriority="46" w:unhideWhenUsed="0"/>
+    <w:lsdException w:name="Medium Grid 3 Accent 6" w:semiHidden="0" w:uiPriority="46" w:unhideWhenUsed="0"/>
+    <w:lsdException w:name="Dark List Accent 6" w:semiHidden="0" w:uiPriority="46" w:unhideWhenUsed="0"/>
+    <w:lsdException w:name="Colorful Shading Accent 6" w:semiHidden="0" w:uiPriority="46" w:unhideWhenUsed="0"/>
+    <w:lsdException w:name="Colorful List Accent 6" w:semiHidden="0" w:uiPriority="46" w:unhideWhenUsed="0"/>
+    <w:lsdException w:name="Colorful Grid Accent 6" w:semiHidden="0" w:uiPriority="46" w:unhideWhenUsed="0"/>
+    <w:lsdException w:name="Subtle Emphasis" w:semiHidden="0" w:uiPriority="19" w:unhideWhenUsed="0" w:qFormat="1"/>
+    <w:lsdException w:name="Intense Emphasis" w:semiHidden="0" w:uiPriority="21" w:unhideWhenUsed="0" w:qFormat="1"/>
+    <w:lsdException w:name="Subtle Reference" w:semiHidden="0" w:uiPriority="31" w:unhideWhenUsed="0" w:qFormat="1"/>
+    <w:lsdException w:name="Intense Reference" w:semiHidden="0" w:uiPriority="32" w:unhideWhenUsed="0" w:qFormat="1"/>
+    <w:lsdException w:name="Book Title" w:semiHidden="0" w:uiPriority="33" w:unhideWhenUsed="0" w:qFormat="1"/>
+    <w:lsdException w:name="Bibliography" w:uiPriority="37"/>
+    <w:lsdException w:name="TOC Heading" w:uiPriority="39" w:qFormat="1"/>
+  </w:latentStyles>
+  <w:style w:type="paragraph" w:default="1" w:styleId="Normal">
+    <w:name w:val="Normal"/>
+    <w:qFormat/>
+    <w:rPr>
+      <w:sz w:val="20"/>
+      <w:szCs w:val="20"/>
+      <w:lang w:eastAsia="ja-JP"/>
+    </w:rPr>
+  </w:style>
+  <w:style w:type="paragraph" w:styleId="Heading1">
+    <w:name w:val="heading 1"/>
+    <w:basedOn w:val="Normal"/>
+    <w:next w:val="Normal"/>
+    <w:link w:val="Heading1Char"/>
+    <w:uiPriority w:val="9"/>
+    <w:qFormat/>
+    <w:pPr>
+      <w:pBdr>
+        <w:bottom w:val="single" w:sz="4" w:space="1" w:color="438086" w:themeColor="accent2"/>
+      </w:pBdr>
+      <w:spacing w:before="360" w:after="80"/>
+      <w:outlineLvl w:val="0"/>
+    </w:pPr>
+    <w:rPr>
+      <w:rFonts w:asciiTheme="majorHAnsi" w:hAnsiTheme="majorHAnsi"/>
+      <w:color w:val="438086" w:themeColor="accent2"/>
+      <w:sz w:val="32"/>
+      <w:szCs w:val="32"/>
+    </w:rPr>
+  </w:style>
+  <w:style w:type="paragraph" w:styleId="Heading2">
+    <w:name w:val="heading 2"/>
+    <w:basedOn w:val="Normal"/>
+    <w:next w:val="Normal"/>
+    <w:link w:val="Heading2Char"/>
+    <w:uiPriority w:val="9"/>
+    <w:qFormat/>
+    <w:pPr>
+      <w:spacing w:after="0"/>
+      <w:outlineLvl w:val="1"/>
+    </w:pPr>
+    <w:rPr>
+      <w:rFonts w:asciiTheme="majorHAnsi" w:hAnsiTheme="majorHAnsi"/>
+      <w:color w:val="438086" w:themeColor="accent2"/>
+      <w:sz w:val="28"/>
+      <w:szCs w:val="28"/>
+    </w:rPr>
+  </w:style>
+  <w:style w:type="paragraph" w:styleId="Heading3">
+    <w:name w:val="heading 3"/>
+    <w:basedOn w:val="Normal"/>
+    <w:next w:val="Normal"/>
+    <w:link w:val="Heading3Char"/>
+    <w:uiPriority w:val="9"/>
+    <w:qFormat/>
+    <w:pPr>
+      <w:spacing w:after="0"/>
+      <w:outlineLvl w:val="2"/>
+    </w:pPr>
+    <w:rPr>
+      <w:rFonts w:asciiTheme="majorHAnsi" w:hAnsiTheme="majorHAnsi"/>
+      <w:color w:val="438086" w:themeColor="accent2"/>
+      <w:sz w:val="24"/>
+      <w:szCs w:val="24"/>
+    </w:rPr>
+  </w:style>
+  <w:style w:type="paragraph" w:styleId="Heading4">
+    <w:name w:val="heading 4"/>
+    <w:basedOn w:val="Normal"/>
+    <w:next w:val="Normal"/>
+    <w:link w:val="Heading4Char"/>
+    <w:uiPriority w:val="9"/>
+    <w:semiHidden/>
+    <w:unhideWhenUsed/>
+    <w:qFormat/>
+    <w:pPr>
+      <w:spacing w:after="0"/>
+      <w:outlineLvl w:val="3"/>
+    </w:pPr>
+    <w:rPr>
+      <w:rFonts w:asciiTheme="majorHAnsi" w:hAnsiTheme="majorHAnsi"/>
+      <w:i/>
+      <w:color w:val="438086" w:themeColor="accent2"/>
+      <w:sz w:val="22"/>
+      <w:szCs w:val="22"/>
+    </w:rPr>
+  </w:style>
+  <w:style w:type="paragraph" w:styleId="Heading5">
+    <w:name w:val="heading 5"/>
+    <w:basedOn w:val="Normal"/>
+    <w:next w:val="Normal"/>
+    <w:link w:val="Heading5Char"/>
+    <w:uiPriority w:val="9"/>
+    <w:semiHidden/>
+    <w:unhideWhenUsed/>
+    <w:qFormat/>
+    <w:pPr>
+      <w:spacing w:after="0"/>
+      <w:outlineLvl w:val="4"/>
+    </w:pPr>
+    <w:rPr>
+      <w:rFonts w:asciiTheme="majorHAnsi" w:hAnsiTheme="majorHAnsi"/>
+      <w:b/>
+      <w:color w:val="325F64" w:themeColor="accent2" w:themeShade="BF"/>
+    </w:rPr>
+  </w:style>
+  <w:style w:type="paragraph" w:styleId="Heading6">
+    <w:name w:val="heading 6"/>
+    <w:basedOn w:val="Normal"/>
+    <w:next w:val="Normal"/>
+    <w:link w:val="Heading6Char"/>
+    <w:uiPriority w:val="9"/>
+    <w:semiHidden/>
+    <w:unhideWhenUsed/>
+    <w:qFormat/>
+    <w:pPr>
+      <w:spacing w:after="0"/>
+      <w:outlineLvl w:val="5"/>
+    </w:pPr>
+    <w:rPr>
+      <w:rFonts w:asciiTheme="majorHAnsi" w:hAnsiTheme="majorHAnsi"/>
+      <w:b/>
+      <w:i/>
+      <w:color w:val="325F64" w:themeColor="accent2" w:themeShade="BF"/>
+    </w:rPr>
+  </w:style>
+  <w:style w:type="paragraph" w:styleId="Heading7">
+    <w:name w:val="heading 7"/>
+    <w:basedOn w:val="Normal"/>
+    <w:next w:val="Normal"/>
+    <w:link w:val="Heading7Char"/>
+    <w:uiPriority w:val="9"/>
+    <w:semiHidden/>
+    <w:unhideWhenUsed/>
+    <w:qFormat/>
+    <w:pPr>
+      <w:spacing w:after="0"/>
+      <w:outlineLvl w:val="6"/>
+    </w:pPr>
+    <w:rPr>
+      <w:rFonts w:asciiTheme="majorHAnsi" w:hAnsiTheme="majorHAnsi"/>
+      <w:b/>
+      <w:color w:val="53548A" w:themeColor="accent1"/>
+    </w:rPr>
+  </w:style>
+  <w:style w:type="paragraph" w:styleId="Heading8">
+    <w:name w:val="heading 8"/>
+    <w:basedOn w:val="Normal"/>
+    <w:next w:val="Normal"/>
+    <w:link w:val="Heading8Char"/>
+    <w:uiPriority w:val="9"/>
+    <w:semiHidden/>
+    <w:unhideWhenUsed/>
+    <w:qFormat/>
+    <w:pPr>
+      <w:spacing w:after="0"/>
+      <w:outlineLvl w:val="7"/>
+    </w:pPr>
+    <w:rPr>
+      <w:rFonts w:asciiTheme="majorHAnsi" w:hAnsiTheme="majorHAnsi"/>
+      <w:b/>
+      <w:i/>
+      <w:color w:val="53548A" w:themeColor="accent1"/>
+    </w:rPr>
+  </w:style>
+  <w:style w:type="paragraph" w:styleId="Heading9">
+    <w:name w:val="heading 9"/>
+    <w:basedOn w:val="Normal"/>
+    <w:next w:val="Normal"/>
+    <w:link w:val="Heading9Char"/>
+    <w:uiPriority w:val="9"/>
+    <w:semiHidden/>
+    <w:unhideWhenUsed/>
+    <w:qFormat/>
+    <w:pPr>
+      <w:spacing w:after="0"/>
+      <w:outlineLvl w:val="8"/>
+    </w:pPr>
+    <w:rPr>
+      <w:rFonts w:asciiTheme="majorHAnsi" w:hAnsiTheme="majorHAnsi"/>
+      <w:b/>
+      <w:color w:val="313240" w:themeColor="text2" w:themeShade="BF"/>
+    </w:rPr>
+  </w:style>
+  <w:style w:type="character" w:default="1" w:styleId="DefaultParagraphFont">
+    <w:name w:val="Default Paragraph Font"/>
+    <w:uiPriority w:val="1"/>
+    <w:semiHidden/>
+    <w:unhideWhenUsed/>
+  </w:style>
+  <w:style w:type="table" w:default="1" w:styleId="TableNormal">
+    <w:name w:val="Normal Table"/>
+    <w:uiPriority w:val="99"/>
+    <w:semiHidden/>
+    <w:unhideWhenUsed/>
+    <w:tblPr>
+      <w:tblInd w:w="0" w:type="dxa"/>
+      <w:tblCellMar>
+        <w:top w:w="0" w:type="dxa"/>
+        <w:left w:w="108" w:type="dxa"/>
+        <w:bottom w:w="0" w:type="dxa"/>
+        <w:right w:w="108" w:type="dxa"/>
+      </w:tblCellMar>
+    </w:tblPr>
+  </w:style>
+  <w:style w:type="numbering" w:default="1" w:styleId="NoList">
+    <w:name w:val="No List"/>
+    <w:uiPriority w:val="99"/>
+    <w:semiHidden/>
+    <w:unhideWhenUsed/>
+  </w:style>
+  <w:style w:type="table" w:styleId="TableGrid">
+    <w:name w:val="Table Grid"/>
+    <w:basedOn w:val="TableNormal"/>
+    <w:uiPriority w:val="1"/>
+    <w:pPr>
+      <w:spacing w:after="0" w:line="240" w:lineRule="auto"/>
+    </w:pPr>
+    <w:tblPr>
+      <w:tblBorders>
+        <w:top w:val="single" w:sz="4" w:space="0" w:color="000000" w:themeColor="text1"/>
+        <w:left w:val="single" w:sz="4" w:space="0" w:color="000000" w:themeColor="text1"/>
+        <w:bottom w:val="single" w:sz="4" w:space="0" w:color="000000" w:themeColor="text1"/>
+        <w:right w:val="single" w:sz="4" w:space="0" w:color="000000" w:themeColor="text1"/>
+        <w:insideH w:val="single" w:sz="4" w:space="0" w:color="000000" w:themeColor="text1"/>
+        <w:insideV w:val="single" w:sz="4" w:space="0" w:color="000000" w:themeColor="text1"/>
+      </w:tblBorders>
+    </w:tblPr>
+  </w:style>
+  <w:style w:type="paragraph" w:styleId="Title">
+    <w:name w:val="Title"/>
+    <w:basedOn w:val="Normal"/>
+    <w:link w:val="TitleChar"/>
+    <w:uiPriority w:val="10"/>
+    <w:qFormat/>
+    <w:pPr>
+      <w:spacing w:before="400"/>
+    </w:pPr>
+    <w:rPr>
+      <w:rFonts w:asciiTheme="majorHAnsi" w:hAnsiTheme="majorHAnsi"/>
+      <w:color w:val="3E3E67" w:themeColor="accent1" w:themeShade="BF"/>
+      <w:sz w:val="56"/>
+      <w:szCs w:val="56"/>
+    </w:rPr>
+  </w:style>
+  <w:style w:type="character" w:customStyle="1" w:styleId="TitleChar">
+    <w:name w:val="Title Char"/>
+    <w:basedOn w:val="DefaultParagraphFont"/>
+    <w:link w:val="Title"/>
+    <w:uiPriority w:val="10"/>
+    <w:rPr>
+      <w:rFonts w:asciiTheme="majorHAnsi" w:hAnsiTheme="majorHAnsi"/>
+      <w:color w:val="3E3E67" w:themeColor="accent1" w:themeShade="BF"/>
+      <w:sz w:val="56"/>
+      <w:szCs w:val="56"/>
+      <w:lang w:eastAsia="ja-JP"/>
+    </w:rPr>
+  </w:style>
+  <w:style w:type="paragraph" w:styleId="Subtitle">
+    <w:name w:val="Subtitle"/>
+    <w:basedOn w:val="Normal"/>
+    <w:link w:val="SubtitleChar"/>
+    <w:uiPriority w:val="11"/>
+    <w:qFormat/>
+    <w:pPr>
+      <w:spacing w:after="480"/>
+    </w:pPr>
+    <w:rPr>
+      <w:i/>
+      <w:color w:val="424456" w:themeColor="text2"/>
+      <w:sz w:val="24"/>
+      <w:szCs w:val="24"/>
+    </w:rPr>
+  </w:style>
+  <w:style w:type="character" w:customStyle="1" w:styleId="SubtitleChar">
+    <w:name w:val="Subtitle Char"/>
+    <w:basedOn w:val="DefaultParagraphFont"/>
+    <w:link w:val="Subtitle"/>
+    <w:uiPriority w:val="11"/>
+    <w:rPr>
+      <w:i/>
+      <w:color w:val="424456" w:themeColor="text2"/>
+      <w:sz w:val="24"/>
+      <w:szCs w:val="24"/>
+      <w:lang w:eastAsia="ja-JP"/>
+    </w:rPr>
+  </w:style>
+  <w:style w:type="character" w:styleId="IntenseEmphasis">
+    <w:name w:val="Intense Emphasis"/>
+    <w:basedOn w:val="DefaultParagraphFont"/>
+    <w:uiPriority w:val="21"/>
+    <w:qFormat/>
+    <w:rPr>
+      <w:rFonts w:asciiTheme="minorHAnsi" w:hAnsiTheme="minorHAnsi" w:cstheme="minorHAnsi"/>
+      <w:b/>
+      <w:i/>
+      <w:caps/>
+      <w:color w:val="438086"/>
+      <w:spacing w:val="5"/>
+    </w:rPr>
+  </w:style>
+  <w:style w:type="character" w:customStyle="1" w:styleId="Heading1Char">
+    <w:name w:val="Heading 1 Char"/>
+    <w:basedOn w:val="DefaultParagraphFont"/>
+    <w:link w:val="Heading1"/>
+    <w:uiPriority w:val="9"/>
+    <w:rPr>
+      <w:rFonts w:asciiTheme="majorHAnsi" w:hAnsiTheme="majorHAnsi"/>
+      <w:color w:val="438086" w:themeColor="accent2"/>
+      <w:sz w:val="32"/>
+      <w:szCs w:val="32"/>
+      <w:lang w:eastAsia="ja-JP"/>
+    </w:rPr>
+  </w:style>
+  <w:style w:type="character" w:customStyle="1" w:styleId="Heading2Char">
+    <w:name w:val="Heading 2 Char"/>
+    <w:basedOn w:val="DefaultParagraphFont"/>
+    <w:link w:val="Heading2"/>
+    <w:uiPriority w:val="9"/>
+    <w:rPr>
+      <w:rFonts w:asciiTheme="majorHAnsi" w:hAnsiTheme="majorHAnsi"/>
+      <w:color w:val="438086" w:themeColor="accent2"/>
+      <w:sz w:val="28"/>
+      <w:szCs w:val="28"/>
+      <w:lang w:eastAsia="ja-JP"/>
+    </w:rPr>
+  </w:style>
+  <w:style w:type="character" w:customStyle="1" w:styleId="Heading3Char">
+    <w:name w:val="Heading 3 Char"/>
+    <w:basedOn w:val="DefaultParagraphFont"/>
+    <w:link w:val="Heading3"/>
+    <w:uiPriority w:val="9"/>
+    <w:rPr>
+      <w:rFonts w:asciiTheme="majorHAnsi" w:hAnsiTheme="majorHAnsi"/>
+      <w:color w:val="438086" w:themeColor="accent2"/>
+      <w:sz w:val="24"/>
+      <w:szCs w:val="24"/>
+      <w:lang w:eastAsia="ja-JP"/>
+    </w:rPr>
+  </w:style>
+  <w:style w:type="character" w:customStyle="1" w:styleId="Heading4Char">
+    <w:name w:val="Heading 4 Char"/>
+    <w:basedOn w:val="DefaultParagraphFont"/>
+    <w:link w:val="Heading4"/>
+    <w:uiPriority w:val="9"/>
+    <w:semiHidden/>
+    <w:rPr>
+      <w:rFonts w:asciiTheme="majorHAnsi" w:hAnsiTheme="majorHAnsi"/>
+      <w:i/>
+      <w:color w:val="438086" w:themeColor="accent2"/>
+      <w:lang w:eastAsia="ja-JP"/>
+    </w:rPr>
+  </w:style>
+  <w:style w:type="character" w:customStyle="1" w:styleId="Heading5Char">
+    <w:name w:val="Heading 5 Char"/>
+    <w:basedOn w:val="DefaultParagraphFont"/>
+    <w:link w:val="Heading5"/>
+    <w:uiPriority w:val="9"/>
+    <w:semiHidden/>
+    <w:rPr>
+      <w:rFonts w:asciiTheme="majorHAnsi" w:hAnsiTheme="majorHAnsi"/>
+      <w:b/>
+      <w:color w:val="325F64" w:themeColor="accent2" w:themeShade="BF"/>
+      <w:sz w:val="20"/>
+      <w:szCs w:val="20"/>
+      <w:lang w:eastAsia="ja-JP"/>
+    </w:rPr>
+  </w:style>
+  <w:style w:type="character" w:customStyle="1" w:styleId="Heading6Char">
+    <w:name w:val="Heading 6 Char"/>
+    <w:basedOn w:val="DefaultParagraphFont"/>
+    <w:link w:val="Heading6"/>
+    <w:uiPriority w:val="9"/>
+    <w:semiHidden/>
+    <w:rPr>
+      <w:rFonts w:asciiTheme="majorHAnsi" w:hAnsiTheme="majorHAnsi"/>
+      <w:b/>
+      <w:i/>
+      <w:color w:val="325F64" w:themeColor="accent2" w:themeShade="BF"/>
+      <w:sz w:val="20"/>
+      <w:szCs w:val="20"/>
+      <w:lang w:eastAsia="ja-JP"/>
+    </w:rPr>
+  </w:style>
+  <w:style w:type="character" w:customStyle="1" w:styleId="Heading7Char">
+    <w:name w:val="Heading 7 Char"/>
+    <w:basedOn w:val="DefaultParagraphFont"/>
+    <w:link w:val="Heading7"/>
+    <w:uiPriority w:val="9"/>
+    <w:semiHidden/>
+    <w:rPr>
+      <w:rFonts w:asciiTheme="majorHAnsi" w:hAnsiTheme="majorHAnsi"/>
+      <w:b/>
+      <w:color w:val="53548A" w:themeColor="accent1"/>
+      <w:sz w:val="20"/>
+      <w:szCs w:val="20"/>
+      <w:lang w:eastAsia="ja-JP"/>
+    </w:rPr>
+  </w:style>
+  <w:style w:type="character" w:customStyle="1" w:styleId="Heading8Char">
+    <w:name w:val="Heading 8 Char"/>
+    <w:basedOn w:val="DefaultParagraphFont"/>
+    <w:link w:val="Heading8"/>
+    <w:uiPriority w:val="9"/>
+    <w:semiHidden/>
+    <w:rPr>
+      <w:rFonts w:asciiTheme="majorHAnsi" w:hAnsiTheme="majorHAnsi"/>
+      <w:b/>
+      <w:i/>
+      <w:color w:val="53548A" w:themeColor="accent1"/>
+      <w:sz w:val="20"/>
+      <w:szCs w:val="20"/>
+      <w:lang w:eastAsia="ja-JP"/>
+    </w:rPr>
+  </w:style>
+  <w:style w:type="character" w:customStyle="1" w:styleId="Heading9Char">
+    <w:name w:val="Heading 9 Char"/>
+    <w:basedOn w:val="DefaultParagraphFont"/>
+    <w:link w:val="Heading9"/>
+    <w:uiPriority w:val="9"/>
+    <w:semiHidden/>
+    <w:rPr>
+      <w:rFonts w:asciiTheme="majorHAnsi" w:hAnsiTheme="majorHAnsi"/>
+      <w:b/>
+      <w:color w:val="313240" w:themeColor="text2" w:themeShade="BF"/>
+      <w:sz w:val="20"/>
+      <w:szCs w:val="20"/>
+      <w:lang w:eastAsia="ja-JP"/>
+    </w:rPr>
+  </w:style>
+  <w:style w:type="character" w:styleId="Strong">
+    <w:name w:val="Strong"/>
+    <w:basedOn w:val="DefaultParagraphFont"/>
+    <w:uiPriority w:val="22"/>
+    <w:qFormat/>
+    <w:rPr>
+      <w:b/>
+      <w:bCs/>
+    </w:rPr>
+  </w:style>
+  <w:style w:type="paragraph" w:styleId="BlockText">
+    <w:name w:val="Block Text"/>
+    <w:basedOn w:val="Normal"/>
+    <w:uiPriority w:val="3"/>
+    <w:semiHidden/>
+    <w:unhideWhenUsed/>
+    <w:pPr>
+      <w:pBdr>
+        <w:top w:val="single" w:sz="2" w:space="10" w:color="53548A" w:themeColor="accent1"/>
+        <w:left w:val="single" w:sz="2" w:space="10" w:color="53548A" w:themeColor="accent1"/>
+        <w:bottom w:val="single" w:sz="2" w:space="10" w:color="53548A" w:themeColor="accent1"/>
+        <w:right w:val="single" w:sz="2" w:space="10" w:color="53548A" w:themeColor="accent1"/>
+        <w:between w:val="single" w:sz="2" w:space="10" w:color="53548A" w:themeColor="accent1"/>
+        <w:bar w:val="single" w:sz="2" w:color="53548A" w:themeColor="accent1"/>
+      </w:pBdr>
+      <w:ind w:left="1152" w:right="1152"/>
+    </w:pPr>
+    <w:rPr>
+      <w:rFonts w:eastAsiaTheme="minorEastAsia" w:cstheme="minorBidi"/>
+      <w:i/>
+      <w:iCs/>
+      <w:color w:val="53548A" w:themeColor="accent1"/>
+    </w:rPr>
+  </w:style>
+  <w:style w:type="character" w:styleId="SubtleEmphasis">
+    <w:name w:val="Subtle Emphasis"/>
+    <w:basedOn w:val="DefaultParagraphFont"/>
+    <w:uiPriority w:val="19"/>
+    <w:qFormat/>
+    <w:rPr>
+      <w:rFonts w:asciiTheme="minorHAnsi" w:hAnsiTheme="minorHAnsi"/>
+      <w:i/>
+      <w:color w:val="006666"/>
+    </w:rPr>
+  </w:style>
+  <w:style w:type="character" w:styleId="IntenseReference">
+    <w:name w:val="Intense Reference"/>
+    <w:basedOn w:val="DefaultParagraphFont"/>
+    <w:uiPriority w:val="32"/>
+    <w:qFormat/>
+    <w:rPr>
+      <w:rFonts w:asciiTheme="minorHAnsi" w:hAnsiTheme="minorHAnsi" w:cs="Times New Roman"/>
+      <w:b/>
+      <w:i/>
+      <w:caps/>
+      <w:color w:val="4E4F89"/>
+      <w:spacing w:val="5"/>
+    </w:rPr>
+  </w:style>
+  <w:style w:type="character" w:styleId="SubtleReference">
+    <w:name w:val="Subtle Reference"/>
+    <w:basedOn w:val="DefaultParagraphFont"/>
+    <w:uiPriority w:val="31"/>
+    <w:qFormat/>
+    <w:rPr>
+      <w:rFonts w:cs="Times New Roman"/>
+      <w:i/>
+      <w:color w:val="4E4F89"/>
+    </w:rPr>
+  </w:style>
+  <w:style w:type="character" w:styleId="Emphasis">
+    <w:name w:val="Emphasis"/>
+    <w:uiPriority w:val="20"/>
+    <w:qFormat/>
+    <w:rPr>
+      <w:rFonts w:asciiTheme="minorHAnsi" w:hAnsiTheme="minorHAnsi"/>
+      <w:b/>
+      <w:color w:val="438086" w:themeColor="accent2"/>
+      <w:spacing w:val="10"/>
+    </w:rPr>
+  </w:style>
+  <w:style w:type="character" w:styleId="BookTitle">
+    <w:name w:val="Book Title"/>
+    <w:basedOn w:val="DefaultParagraphFont"/>
+    <w:uiPriority w:val="33"/>
+    <w:qFormat/>
+    <w:rPr>
+      <w:rFonts w:ascii="Cambria" w:hAnsi="Cambria" w:cs="Times New Roman"/>
+      <w:i/>
+      <w:color w:val="000000"/>
+      <w:sz w:val="20"/>
+      <w:szCs w:val="20"/>
+    </w:rPr>
+  </w:style>
+  <w:style w:type="paragraph" w:styleId="Header">
+    <w:name w:val="header"/>
+    <w:basedOn w:val="Normal"/>
+    <w:link w:val="HeaderChar"/>
+    <w:uiPriority w:val="99"/>
+    <w:unhideWhenUsed/>
+    <w:pPr>
+      <w:tabs>
+        <w:tab w:val="center" w:pos="4320"/>
+        <w:tab w:val="right" w:pos="8640"/>
+      </w:tabs>
+    </w:pPr>
+  </w:style>
+  <w:style w:type="character" w:customStyle="1" w:styleId="HeaderChar">
+    <w:name w:val="Header Char"/>
+    <w:basedOn w:val="DefaultParagraphFont"/>
+    <w:link w:val="Header"/>
+    <w:uiPriority w:val="99"/>
+    <w:rPr>
+      <w:sz w:val="20"/>
+      <w:szCs w:val="20"/>
+      <w:lang w:eastAsia="ja-JP"/>
+    </w:rPr>
+  </w:style>
+  <w:style w:type="paragraph" w:styleId="Footer">
+    <w:name w:val="footer"/>
+    <w:basedOn w:val="Normal"/>
+    <w:link w:val="FooterChar"/>
+    <w:uiPriority w:val="99"/>
+    <w:unhideWhenUsed/>
+    <w:pPr>
+      <w:tabs>
+        <w:tab w:val="center" w:pos="4320"/>
+        <w:tab w:val="right" w:pos="8640"/>
+      </w:tabs>
+    </w:pPr>
+  </w:style>
+  <w:style w:type="character" w:customStyle="1" w:styleId="FooterChar">
+    <w:name w:val="Footer Char"/>
+    <w:basedOn w:val="DefaultParagraphFont"/>
+    <w:link w:val="Footer"/>
+    <w:uiPriority w:val="99"/>
+    <w:rPr>
+      <w:sz w:val="20"/>
+      <w:szCs w:val="20"/>
+      <w:lang w:eastAsia="ja-JP"/>
+    </w:rPr>
+  </w:style>
+  <w:style w:type="paragraph" w:styleId="NormalIndent">
+    <w:name w:val="Normal Indent"/>
+    <w:basedOn w:val="Normal"/>
+    <w:uiPriority w:val="99"/>
+    <w:unhideWhenUsed/>
+    <w:pPr>
+      <w:ind w:left="720"/>
+      <w:contextualSpacing/>
+    </w:pPr>
+  </w:style>
+  <w:style w:type="paragraph" w:styleId="IntenseQuote">
+    <w:name w:val="Intense Quote"/>
+    <w:basedOn w:val="Normal"/>
+    <w:uiPriority w:val="30"/>
+    <w:qFormat/>
+    <w:pPr>
+      <w:pBdr>
+        <w:top w:val="threeDEngrave" w:sz="6" w:space="10" w:color="438086" w:themeColor="accent2"/>
+        <w:bottom w:val="single" w:sz="4" w:space="10" w:color="438086" w:themeColor="accent2"/>
+      </w:pBdr>
+      <w:spacing w:before="360" w:after="360" w:line="324" w:lineRule="auto"/>
+      <w:ind w:left="1080" w:right="1080"/>
+    </w:pPr>
+    <w:rPr>
+      <w:i/>
+      <w:color w:val="438086" w:themeColor="accent2"/>
+      <w:sz w:val="22"/>
+      <w:szCs w:val="22"/>
+    </w:rPr>
+  </w:style>
+  <w:style w:type="numbering" w:customStyle="1" w:styleId="UrbanBulletedList">
+    <w:name w:val="Urban Bulleted List"/>
+    <w:uiPriority w:val="99"/>
+    <w:pPr>
+      <w:numPr>
+        <w:numId w:val="17"/>
+      </w:numPr>
+    </w:pPr>
+  </w:style>
+  <w:style w:type="numbering" w:customStyle="1" w:styleId="UrbanNumberedList">
+    <w:name w:val="Urban Numbered List"/>
+    <w:uiPriority w:val="99"/>
+    <w:pPr>
+      <w:numPr>
+        <w:numId w:val="22"/>
+      </w:numPr>
+    </w:pPr>
+  </w:style>
+  <w:style w:type="paragraph" w:styleId="ListParagraph">
+    <w:name w:val="List Paragraph"/>
+    <w:basedOn w:val="Normal"/>
+    <w:uiPriority w:val="36"/>
+    <w:unhideWhenUsed/>
+    <w:qFormat/>
+    <w:pPr>
+      <w:ind w:left="720"/>
+      <w:contextualSpacing/>
+    </w:pPr>
+  </w:style>
+  <w:style w:type="paragraph" w:styleId="NoSpacing">
+    <w:name w:val="No Spacing"/>
+    <w:basedOn w:val="Normal"/>
+    <w:uiPriority w:val="1"/>
+    <w:qFormat/>
+    <w:pPr>
+      <w:spacing w:after="0" w:line="240" w:lineRule="auto"/>
+    </w:pPr>
+    <w:rPr>
+      <w:szCs w:val="32"/>
+    </w:rPr>
+  </w:style>
+  <w:style w:type="character" w:styleId="PlaceholderText">
+    <w:name w:val="Placeholder Text"/>
+    <w:basedOn w:val="DefaultParagraphFont"/>
+    <w:uiPriority w:val="99"/>
+    <w:unhideWhenUsed/>
+    <w:rPr>
+      <w:color w:val="808080"/>
+    </w:rPr>
+  </w:style>
+  <w:style w:type="paragraph" w:styleId="BalloonText">
+    <w:name w:val="Balloon Text"/>
+    <w:basedOn w:val="Normal"/>
+    <w:link w:val="BalloonTextChar"/>
+    <w:uiPriority w:val="99"/>
+    <w:semiHidden/>
+    <w:unhideWhenUsed/>
+    <w:pPr>
+      <w:spacing w:after="0" w:line="240" w:lineRule="auto"/>
+    </w:pPr>
+    <w:rPr>
+      <w:rFonts w:ascii="Tahoma" w:hAnsi="Tahoma" w:cs="Tahoma"/>
+      <w:sz w:val="16"/>
+      <w:szCs w:val="16"/>
+    </w:rPr>
+  </w:style>
+  <w:style w:type="character" w:customStyle="1" w:styleId="BalloonTextChar">
+    <w:name w:val="Balloon Text Char"/>
+    <w:basedOn w:val="DefaultParagraphFont"/>
+    <w:link w:val="BalloonText"/>
+    <w:uiPriority w:val="99"/>
+    <w:semiHidden/>
+    <w:rPr>
+      <w:rFonts w:ascii="Tahoma" w:hAnsi="Tahoma" w:cs="Tahoma"/>
+      <w:sz w:val="16"/>
+      <w:szCs w:val="16"/>
+      <w:lang w:eastAsia="ja-JP"/>
+    </w:rPr>
+  </w:style>
+  <w:style w:type="paragraph" w:customStyle="1" w:styleId="Bullet1">
+    <w:name w:val="Bullet 1"/>
+    <w:basedOn w:val="ListParagraph"/>
+    <w:uiPriority w:val="38"/>
+    <w:qFormat/>
+    <w:pPr>
+      <w:numPr>
+        <w:numId w:val="38"/>
+      </w:numPr>
+      <w:spacing w:after="0"/>
+    </w:pPr>
+  </w:style>
+  <w:style w:type="paragraph" w:customStyle="1" w:styleId="Bullet2">
+    <w:name w:val="Bullet 2"/>
+    <w:basedOn w:val="ListParagraph"/>
+    <w:uiPriority w:val="38"/>
+    <w:qFormat/>
+    <w:pPr>
+      <w:numPr>
+        <w:ilvl w:val="1"/>
+        <w:numId w:val="38"/>
+      </w:numPr>
+      <w:spacing w:after="0"/>
+    </w:pPr>
+  </w:style>
+  <w:style w:type="paragraph" w:customStyle="1" w:styleId="Bullet3">
+    <w:name w:val="Bullet 3"/>
+    <w:basedOn w:val="ListParagraph"/>
+    <w:uiPriority w:val="38"/>
+    <w:qFormat/>
+    <w:pPr>
+      <w:numPr>
+        <w:ilvl w:val="2"/>
+        <w:numId w:val="38"/>
+      </w:numPr>
+      <w:spacing w:after="0"/>
+    </w:pPr>
+  </w:style>
+  <w:style w:type="paragraph" w:customStyle="1" w:styleId="DefaultPlaceholderSubject10">
+    <w:name w:val="DefaultPlaceholder_Subject10"/>
+    <w:uiPriority w:val="39"/>
+    <w:rPr>
+      <w:i/>
+      <w:color w:val="424456" w:themeColor="text2"/>
+      <w:sz w:val="24"/>
+      <w:szCs w:val="24"/>
+    </w:rPr>
+  </w:style>
+  <w:style w:type="paragraph" w:customStyle="1" w:styleId="HeaderEven">
+    <w:name w:val="Header Even"/>
+    <w:basedOn w:val="Header"/>
+    <w:uiPriority w:val="39"/>
+    <w:pPr>
+      <w:pBdr>
+        <w:bottom w:val="single" w:sz="4" w:space="1" w:color="auto"/>
+      </w:pBdr>
+    </w:pPr>
+  </w:style>
+  <w:style w:type="paragraph" w:customStyle="1" w:styleId="HeaderOdd">
+    <w:name w:val="Header Odd"/>
+    <w:basedOn w:val="Header"/>
+    <w:uiPriority w:val="39"/>
+    <w:pPr>
+      <w:pBdr>
+        <w:bottom w:val="single" w:sz="4" w:space="1" w:color="auto"/>
+      </w:pBdr>
+      <w:jc w:val="right"/>
+    </w:pPr>
+  </w:style>
+  <w:style w:type="paragraph" w:customStyle="1" w:styleId="Category">
+    <w:name w:val="Category"/>
+    <w:basedOn w:val="Normal"/>
+    <w:uiPriority w:val="39"/>
+    <w:qFormat/>
+    <w:pPr>
+      <w:framePr w:hSpace="187" w:wrap="around" w:hAnchor="margin" w:xAlign="center" w:y="721"/>
+      <w:spacing w:after="0" w:line="240" w:lineRule="auto"/>
+    </w:pPr>
+    <w:rPr>
+      <w:rFonts w:cstheme="minorBidi"/>
+      <w:caps/>
+      <w:sz w:val="22"/>
+      <w:szCs w:val="22"/>
+    </w:rPr>
+  </w:style>
+  <w:style w:type="paragraph" w:customStyle="1" w:styleId="Comments">
+    <w:name w:val="Comments"/>
+    <w:basedOn w:val="Normal"/>
+    <w:uiPriority w:val="39"/>
+    <w:qFormat/>
+    <w:pPr>
+      <w:spacing w:after="120" w:line="240" w:lineRule="auto"/>
+    </w:pPr>
+    <w:rPr>
+      <w:b/>
+      <w:szCs w:val="22"/>
+    </w:rPr>
+  </w:style>
+  <w:style w:type="paragraph" w:customStyle="1" w:styleId="CommentsText">
+    <w:name w:val="Comments Text"/>
+    <w:basedOn w:val="Normal"/>
+    <w:uiPriority w:val="39"/>
+    <w:qFormat/>
+    <w:pPr>
+      <w:spacing w:after="120" w:line="288" w:lineRule="auto"/>
+    </w:pPr>
+    <w:rPr>
+      <w:szCs w:val="22"/>
+    </w:rPr>
+  </w:style>
+  <w:style w:type="character" w:styleId="Hyperlink">
+    <w:name w:val="Hyperlink"/>
+    <w:basedOn w:val="DefaultParagraphFont"/>
+    <w:uiPriority w:val="99"/>
+    <w:unhideWhenUsed/>
+    <w:rPr>
+      <w:color w:val="67AFBD" w:themeColor="hyperlink"/>
+      <w:u w:val="single"/>
+    </w:rPr>
+  </w:style>
+  <w:style w:type="paragraph" w:styleId="TOC1">
+    <w:name w:val="toc 1"/>
+    <w:basedOn w:val="Normal"/>
+    <w:next w:val="Normal"/>
+    <w:autoRedefine/>
+    <w:uiPriority w:val="39"/>
+    <w:unhideWhenUsed/>
+    <w:qFormat/>
+    <w:rPr>
+      <w:rFonts w:eastAsiaTheme="minorEastAsia" w:cstheme="minorBidi"/>
+      <w:sz w:val="24"/>
+      <w:szCs w:val="24"/>
+    </w:rPr>
+  </w:style>
+  <w:style w:type="paragraph" w:styleId="TOC2">
+    <w:name w:val="toc 2"/>
+    <w:basedOn w:val="Normal"/>
+    <w:next w:val="Normal"/>
+    <w:autoRedefine/>
+    <w:uiPriority w:val="39"/>
+    <w:unhideWhenUsed/>
+    <w:qFormat/>
+    <w:pPr>
+      <w:ind w:left="240"/>
+    </w:pPr>
+    <w:rPr>
+      <w:rFonts w:eastAsiaTheme="minorEastAsia" w:cstheme="minorBidi"/>
+      <w:sz w:val="24"/>
+      <w:szCs w:val="24"/>
+    </w:rPr>
+  </w:style>
+  <w:style w:type="paragraph" w:styleId="TOC3">
+    <w:name w:val="toc 3"/>
+    <w:basedOn w:val="Normal"/>
+    <w:next w:val="Normal"/>
+    <w:autoRedefine/>
+    <w:uiPriority w:val="39"/>
+    <w:unhideWhenUsed/>
+    <w:pPr>
+      <w:spacing w:after="100"/>
+      <w:ind w:left="400"/>
+    </w:pPr>
+  </w:style>
+  <w:style w:type="paragraph" w:styleId="Caption">
+    <w:name w:val="caption"/>
+    <w:basedOn w:val="Normal"/>
+    <w:next w:val="Normal"/>
+    <w:uiPriority w:val="99"/>
+    <w:unhideWhenUsed/>
+    <w:pPr>
+      <w:spacing w:line="240" w:lineRule="auto"/>
+    </w:pPr>
+    <w:rPr>
+      <w:b/>
+      <w:bCs/>
+      <w:color w:val="53548A" w:themeColor="accent1"/>
+      <w:sz w:val="18"/>
+      <w:szCs w:val="18"/>
+    </w:rPr>
+  </w:style>
+  <w:style w:type="paragraph" w:styleId="TOCHeading">
+    <w:name w:val="TOC Heading"/>
+    <w:basedOn w:val="Heading1"/>
+    <w:next w:val="Normal"/>
+    <w:uiPriority w:val="39"/>
+    <w:unhideWhenUsed/>
+    <w:qFormat/>
+    <w:rsid w:val="005D0F69"/>
+    <w:pPr>
+      <w:keepNext/>
+      <w:keepLines/>
+      <w:pBdr>
+        <w:bottom w:val="none" w:sz="0" w:space="0" w:color="auto"/>
+      </w:pBdr>
+      <w:spacing w:before="480" w:after="0"/>
+      <w:outlineLvl w:val="9"/>
+    </w:pPr>
+    <w:rPr>
+      <w:rFonts w:eastAsiaTheme="majorEastAsia" w:cstheme="majorBidi"/>
+      <w:b/>
+      <w:bCs/>
+      <w:color w:val="3E3E67" w:themeColor="accent1" w:themeShade="BF"/>
+      <w:sz w:val="28"/>
+      <w:szCs w:val="28"/>
+    </w:rPr>
+  </w:style>
+</w:styles>
+</file>
+
 <file path=word/glossary/document.xml><?xml version="1.0" encoding="utf-8"?>
-<w:glossaryDocument xmlns:wpc="http://schemas.microsoft.com/office/word/2010/wordprocessingCanvas" xmlns:mc="http://schemas.openxmlformats.org/markup-compatibility/2006" xmlns:o="urn:schemas-microsoft-com:office:office" xmlns:r="http://schemas.openxmlformats.org/officeDocument/2006/relationships" xmlns:m="http://schemas.openxmlformats.org/officeDocument/2006/math" xmlns:v="urn:schemas-microsoft-com:vml" xmlns:wp14="http://schemas.microsoft.com/office/word/2010/wordprocessingDrawing" xmlns:wp="http://schemas.openxmlformats.org/drawingml/2006/wordprocessingDrawing" xmlns:w10="urn:schemas-microsoft-com:office:word" xmlns:w="http://schemas.openxmlformats.org/wordprocessingml/2006/main" xmlns:w14="http://schemas.microsoft.com/office/word/2010/wordml" xmlns:w15="http://schemas.microsoft.com/office/word/2012/wordml" xmlns:wpg="http://schemas.microsoft.com/office/word/2010/wordprocessingGroup" xmlns:wpi="http://schemas.microsoft.com/office/word/2010/wordprocessingInk" xmlns:wne="http://schemas.microsoft.com/office/word/2006/wordml" xmlns:wps="http://schemas.microsoft.com/office/word/2010/wordprocessingShape" mc:Ignorable="w14 w15 wp14">
+<w:glossaryDocument xmlns:wpc="http://schemas.microsoft.com/office/word/2010/wordprocessingCanvas" xmlns:mc="http://schemas.openxmlformats.org/markup-compatibility/2006" xmlns:o="urn:schemas-microsoft-com:office:office" xmlns:r="http://schemas.openxmlformats.org/officeDocument/2006/relationships" xmlns:m="http://schemas.openxmlformats.org/officeDocument/2006/math" xmlns:v="urn:schemas-microsoft-com:vml" xmlns:wp14="http://schemas.microsoft.com/office/word/2010/wordprocessingDrawing" xmlns:wp="http://schemas.openxmlformats.org/drawingml/2006/wordprocessingDrawing" xmlns:w10="urn:schemas-microsoft-com:office:word" xmlns:w="http://schemas.openxmlformats.org/wordprocessingml/2006/main" xmlns:w14="http://schemas.microsoft.com/office/word/2010/wordml" xmlns:wpg="http://schemas.microsoft.com/office/word/2010/wordprocessingGroup" xmlns:wpi="http://schemas.microsoft.com/office/word/2010/wordprocessingInk" xmlns:wne="http://schemas.microsoft.com/office/word/2006/wordml" xmlns:wps="http://schemas.microsoft.com/office/word/2010/wordprocessingShape" mc:Ignorable="w14 wp14">
   <w:docParts>
     <w:docPart>
       <w:docPartPr>
@@ -4724,7 +5572,7 @@
           </w:pPr>
           <w:r>
             <w:rPr>
-              <w:color w:val="44546A" w:themeColor="text2"/>
+              <w:color w:val="1F497D" w:themeColor="text2"/>
             </w:rPr>
             <w:t>[Pick the date]</w:t>
           </w:r>
@@ -4754,7 +5602,7 @@
           <w:r>
             <w:rPr>
               <w:rFonts w:asciiTheme="majorHAnsi" w:eastAsiaTheme="majorEastAsia" w:hAnsiTheme="majorHAnsi" w:cstheme="majorBidi"/>
-              <w:color w:val="5B9BD5" w:themeColor="accent1"/>
+              <w:color w:val="4F81BD" w:themeColor="accent1"/>
               <w:sz w:val="72"/>
               <w:szCs w:val="72"/>
             </w:rPr>
@@ -4787,7 +5635,7 @@
             <w:rPr>
               <w:i/>
               <w:iCs/>
-              <w:color w:val="44546A" w:themeColor="text2"/>
+              <w:color w:val="1F497D" w:themeColor="text2"/>
               <w:sz w:val="28"/>
               <w:szCs w:val="28"/>
             </w:rPr>
@@ -4801,7 +5649,7 @@
 </file>
 
 <file path=word/glossary/fontTable.xml><?xml version="1.0" encoding="utf-8"?>
-<w:fonts xmlns:mc="http://schemas.openxmlformats.org/markup-compatibility/2006" xmlns:r="http://schemas.openxmlformats.org/officeDocument/2006/relationships" xmlns:w="http://schemas.openxmlformats.org/wordprocessingml/2006/main" xmlns:w14="http://schemas.microsoft.com/office/word/2010/wordml" xmlns:w15="http://schemas.microsoft.com/office/word/2012/wordml" mc:Ignorable="w14 w15">
+<w:fonts xmlns:mc="http://schemas.openxmlformats.org/markup-compatibility/2006" xmlns:r="http://schemas.openxmlformats.org/officeDocument/2006/relationships" xmlns:w="http://schemas.openxmlformats.org/wordprocessingml/2006/main" xmlns:w14="http://schemas.microsoft.com/office/word/2010/wordml" mc:Ignorable="w14">
   <w:font w:name="Symbol">
     <w:panose1 w:val="05050102010706020507"/>
     <w:charset w:val="02"/>
@@ -4814,7 +5662,7 @@
     <w:charset w:val="00"/>
     <w:family w:val="roman"/>
     <w:pitch w:val="variable"/>
-    <w:sig w:usb0="E0002EFF" w:usb1="C0007843" w:usb2="00000009" w:usb3="00000000" w:csb0="000001FF" w:csb1="00000000"/>
+    <w:sig w:usb0="E0002AFF" w:usb1="C0007841" w:usb2="00000009" w:usb3="00000000" w:csb0="000001FF" w:csb1="00000000"/>
   </w:font>
   <w:font w:name="Georgia">
     <w:panose1 w:val="02040502050405020303"/>
@@ -4835,14 +5683,14 @@
     <w:charset w:val="00"/>
     <w:family w:val="modern"/>
     <w:pitch w:val="fixed"/>
-    <w:sig w:usb0="E0002EFF" w:usb1="C0007843" w:usb2="00000009" w:usb3="00000000" w:csb0="000001FF" w:csb1="00000000"/>
+    <w:sig w:usb0="E0002AFF" w:usb1="C0007843" w:usb2="00000009" w:usb3="00000000" w:csb0="000001FF" w:csb1="00000000"/>
   </w:font>
   <w:font w:name="Trebuchet MS">
     <w:panose1 w:val="020B0603020202020204"/>
     <w:charset w:val="00"/>
     <w:family w:val="swiss"/>
     <w:pitch w:val="variable"/>
-    <w:sig w:usb0="00000687" w:usb1="00000000" w:usb2="00000000" w:usb3="00000000" w:csb0="0000009F" w:csb1="00000000"/>
+    <w:sig w:usb0="00000287" w:usb1="00000000" w:usb2="00000000" w:usb3="00000000" w:csb0="0000009F" w:csb1="00000000"/>
   </w:font>
   <w:font w:name="HGMinchoB">
     <w:charset w:val="80"/>
@@ -4855,7 +5703,7 @@
     <w:charset w:val="00"/>
     <w:family w:val="swiss"/>
     <w:pitch w:val="variable"/>
-    <w:sig w:usb0="E0002EFF" w:usb1="C0007843" w:usb2="00000009" w:usb3="00000000" w:csb0="000001FF" w:csb1="00000000"/>
+    <w:sig w:usb0="E0002AFF" w:usb1="C0007843" w:usb2="00000009" w:usb3="00000000" w:csb0="000001FF" w:csb1="00000000"/>
   </w:font>
   <w:font w:name="Cambria">
     <w:panose1 w:val="02040503050406030204"/>
@@ -4891,18 +5739,11 @@
     <w:pitch w:val="variable"/>
     <w:sig w:usb0="E00002FF" w:usb1="4000ACFF" w:usb2="00000001" w:usb3="00000000" w:csb0="0000019F" w:csb1="00000000"/>
   </w:font>
-  <w:font w:name="Calibri Light">
-    <w:panose1 w:val="020F0302020204030204"/>
-    <w:charset w:val="00"/>
-    <w:family w:val="swiss"/>
-    <w:pitch w:val="variable"/>
-    <w:sig w:usb0="A00002EF" w:usb1="4000207B" w:usb2="00000000" w:usb3="00000000" w:csb0="0000019F" w:csb1="00000000"/>
-  </w:font>
 </w:fonts>
 </file>
 
 <file path=word/glossary/settings.xml><?xml version="1.0" encoding="utf-8"?>
-<w:settings xmlns:mc="http://schemas.openxmlformats.org/markup-compatibility/2006" xmlns:o="urn:schemas-microsoft-com:office:office" xmlns:r="http://schemas.openxmlformats.org/officeDocument/2006/relationships" xmlns:m="http://schemas.openxmlformats.org/officeDocument/2006/math" xmlns:v="urn:schemas-microsoft-com:vml" xmlns:w10="urn:schemas-microsoft-com:office:word" xmlns:w="http://schemas.openxmlformats.org/wordprocessingml/2006/main" xmlns:w14="http://schemas.microsoft.com/office/word/2010/wordml" xmlns:w15="http://schemas.microsoft.com/office/word/2012/wordml" xmlns:sl="http://schemas.openxmlformats.org/schemaLibrary/2006/main" mc:Ignorable="w14 w15">
+<w:settings xmlns:mc="http://schemas.openxmlformats.org/markup-compatibility/2006" xmlns:o="urn:schemas-microsoft-com:office:office" xmlns:r="http://schemas.openxmlformats.org/officeDocument/2006/relationships" xmlns:m="http://schemas.openxmlformats.org/officeDocument/2006/math" xmlns:v="urn:schemas-microsoft-com:vml" xmlns:w10="urn:schemas-microsoft-com:office:word" xmlns:w="http://schemas.openxmlformats.org/wordprocessingml/2006/main" xmlns:w14="http://schemas.microsoft.com/office/word/2010/wordml" xmlns:sl="http://schemas.openxmlformats.org/schemaLibrary/2006/main" mc:Ignorable="w14">
   <w:view w:val="normal"/>
   <w:defaultTabStop w:val="720"/>
   <w:characterSpacingControl w:val="doNotCompress"/>
@@ -4923,6 +5764,7 @@
     <w:rsid w:val="006445A8"/>
     <w:rsid w:val="007F6DFC"/>
     <w:rsid w:val="009E5444"/>
+    <w:rsid w:val="00A35F27"/>
     <w:rsid w:val="00BB46AF"/>
     <w:rsid w:val="00E848F6"/>
     <w:rsid w:val="00F837E1"/>
@@ -4948,7 +5790,7 @@
 </file>
 
 <file path=word/glossary/styles.xml><?xml version="1.0" encoding="utf-8"?>
-<w:styles xmlns:mc="http://schemas.openxmlformats.org/markup-compatibility/2006" xmlns:r="http://schemas.openxmlformats.org/officeDocument/2006/relationships" xmlns:w="http://schemas.openxmlformats.org/wordprocessingml/2006/main" xmlns:w14="http://schemas.microsoft.com/office/word/2010/wordml" xmlns:w15="http://schemas.microsoft.com/office/word/2012/wordml" mc:Ignorable="w14 w15">
+<w:styles xmlns:mc="http://schemas.openxmlformats.org/markup-compatibility/2006" xmlns:r="http://schemas.openxmlformats.org/officeDocument/2006/relationships" xmlns:w="http://schemas.openxmlformats.org/wordprocessingml/2006/main" xmlns:w14="http://schemas.microsoft.com/office/word/2010/wordml" mc:Ignorable="w14">
   <w:docDefaults>
     <w:rPrDefault>
       <w:rPr>
@@ -4964,378 +5806,144 @@
       </w:pPr>
     </w:pPrDefault>
   </w:docDefaults>
-  <w:latentStyles w:defLockedState="0" w:defUIPriority="99" w:defSemiHidden="0" w:defUnhideWhenUsed="0" w:defQFormat="0" w:count="371">
-    <w:lsdException w:name="Normal" w:uiPriority="0" w:qFormat="1"/>
-    <w:lsdException w:name="heading 1" w:uiPriority="1" w:qFormat="1"/>
-    <w:lsdException w:name="heading 2" w:semiHidden="1" w:uiPriority="2" w:unhideWhenUsed="1" w:qFormat="1"/>
-    <w:lsdException w:name="heading 3" w:semiHidden="1" w:uiPriority="2" w:unhideWhenUsed="1" w:qFormat="1"/>
-    <w:lsdException w:name="heading 4" w:semiHidden="1" w:uiPriority="9" w:unhideWhenUsed="1" w:qFormat="1"/>
-    <w:lsdException w:name="heading 5" w:semiHidden="1" w:uiPriority="9" w:unhideWhenUsed="1" w:qFormat="1"/>
-    <w:lsdException w:name="heading 6" w:semiHidden="1" w:uiPriority="9" w:unhideWhenUsed="1" w:qFormat="1"/>
-    <w:lsdException w:name="heading 7" w:semiHidden="1" w:uiPriority="9" w:unhideWhenUsed="1" w:qFormat="1"/>
-    <w:lsdException w:name="heading 8" w:semiHidden="1" w:uiPriority="9" w:unhideWhenUsed="1" w:qFormat="1"/>
-    <w:lsdException w:name="heading 9" w:semiHidden="1" w:uiPriority="9" w:unhideWhenUsed="1" w:qFormat="1"/>
-    <w:lsdException w:name="index 1" w:semiHidden="1" w:unhideWhenUsed="1"/>
-    <w:lsdException w:name="index 2" w:semiHidden="1" w:unhideWhenUsed="1"/>
-    <w:lsdException w:name="index 3" w:semiHidden="1" w:unhideWhenUsed="1"/>
-    <w:lsdException w:name="index 4" w:semiHidden="1" w:unhideWhenUsed="1"/>
-    <w:lsdException w:name="index 5" w:semiHidden="1" w:unhideWhenUsed="1"/>
-    <w:lsdException w:name="index 6" w:semiHidden="1" w:unhideWhenUsed="1"/>
-    <w:lsdException w:name="index 7" w:semiHidden="1" w:unhideWhenUsed="1"/>
-    <w:lsdException w:name="index 8" w:semiHidden="1" w:unhideWhenUsed="1"/>
-    <w:lsdException w:name="index 9" w:semiHidden="1" w:unhideWhenUsed="1"/>
-    <w:lsdException w:name="toc 1" w:semiHidden="1" w:uiPriority="39" w:unhideWhenUsed="1"/>
-    <w:lsdException w:name="toc 2" w:semiHidden="1" w:uiPriority="39" w:unhideWhenUsed="1"/>
-    <w:lsdException w:name="toc 3" w:semiHidden="1" w:uiPriority="39" w:unhideWhenUsed="1"/>
-    <w:lsdException w:name="toc 4" w:semiHidden="1" w:uiPriority="39" w:unhideWhenUsed="1"/>
-    <w:lsdException w:name="toc 5" w:semiHidden="1" w:uiPriority="39" w:unhideWhenUsed="1"/>
-    <w:lsdException w:name="toc 6" w:semiHidden="1" w:uiPriority="39" w:unhideWhenUsed="1"/>
-    <w:lsdException w:name="toc 7" w:semiHidden="1" w:uiPriority="39" w:unhideWhenUsed="1"/>
-    <w:lsdException w:name="toc 8" w:semiHidden="1" w:uiPriority="39" w:unhideWhenUsed="1"/>
-    <w:lsdException w:name="toc 9" w:semiHidden="1" w:uiPriority="39" w:unhideWhenUsed="1"/>
-    <w:lsdException w:name="Normal Indent" w:semiHidden="1" w:unhideWhenUsed="1"/>
-    <w:lsdException w:name="footnote text" w:semiHidden="1" w:unhideWhenUsed="1"/>
-    <w:lsdException w:name="annotation text" w:semiHidden="1" w:unhideWhenUsed="1"/>
-    <w:lsdException w:name="header" w:semiHidden="1" w:unhideWhenUsed="1"/>
-    <w:lsdException w:name="footer" w:semiHidden="1" w:unhideWhenUsed="1"/>
-    <w:lsdException w:name="index heading" w:semiHidden="1" w:unhideWhenUsed="1"/>
-    <w:lsdException w:name="caption" w:semiHidden="1" w:uiPriority="35" w:unhideWhenUsed="1" w:qFormat="1"/>
-    <w:lsdException w:name="table of figures" w:semiHidden="1" w:unhideWhenUsed="1"/>
-    <w:lsdException w:name="envelope address" w:semiHidden="1" w:unhideWhenUsed="1"/>
-    <w:lsdException w:name="envelope return" w:semiHidden="1" w:unhideWhenUsed="1"/>
-    <w:lsdException w:name="footnote reference" w:semiHidden="1" w:unhideWhenUsed="1"/>
-    <w:lsdException w:name="annotation reference" w:semiHidden="1" w:unhideWhenUsed="1"/>
-    <w:lsdException w:name="line number" w:semiHidden="1" w:unhideWhenUsed="1"/>
-    <w:lsdException w:name="page number" w:semiHidden="1" w:unhideWhenUsed="1"/>
-    <w:lsdException w:name="endnote reference" w:semiHidden="1" w:unhideWhenUsed="1"/>
-    <w:lsdException w:name="endnote text" w:semiHidden="1" w:unhideWhenUsed="1"/>
-    <w:lsdException w:name="table of authorities" w:semiHidden="1" w:unhideWhenUsed="1"/>
-    <w:lsdException w:name="macro" w:semiHidden="1" w:unhideWhenUsed="1"/>
-    <w:lsdException w:name="toa heading" w:semiHidden="1" w:unhideWhenUsed="1"/>
-    <w:lsdException w:name="List" w:semiHidden="1" w:unhideWhenUsed="1"/>
-    <w:lsdException w:name="List Bullet" w:semiHidden="1" w:unhideWhenUsed="1"/>
-    <w:lsdException w:name="List Number" w:semiHidden="1" w:unhideWhenUsed="1"/>
-    <w:lsdException w:name="List 2" w:semiHidden="1" w:unhideWhenUsed="1"/>
-    <w:lsdException w:name="List 3" w:semiHidden="1" w:unhideWhenUsed="1"/>
-    <w:lsdException w:name="List 4" w:semiHidden="1" w:unhideWhenUsed="1"/>
-    <w:lsdException w:name="List 5" w:semiHidden="1" w:unhideWhenUsed="1"/>
-    <w:lsdException w:name="List Bullet 2" w:semiHidden="1" w:unhideWhenUsed="1"/>
-    <w:lsdException w:name="List Bullet 3" w:semiHidden="1" w:unhideWhenUsed="1"/>
-    <w:lsdException w:name="List Bullet 4" w:semiHidden="1" w:unhideWhenUsed="1"/>
-    <w:lsdException w:name="List Bullet 5" w:semiHidden="1" w:unhideWhenUsed="1"/>
-    <w:lsdException w:name="List Number 2" w:semiHidden="1" w:unhideWhenUsed="1"/>
-    <w:lsdException w:name="List Number 3" w:semiHidden="1" w:unhideWhenUsed="1"/>
-    <w:lsdException w:name="List Number 4" w:semiHidden="1" w:unhideWhenUsed="1"/>
-    <w:lsdException w:name="List Number 5" w:semiHidden="1" w:unhideWhenUsed="1"/>
-    <w:lsdException w:name="Title" w:uiPriority="10" w:qFormat="1"/>
-    <w:lsdException w:name="Closing" w:semiHidden="1" w:unhideWhenUsed="1"/>
-    <w:lsdException w:name="Signature" w:semiHidden="1" w:unhideWhenUsed="1"/>
-    <w:lsdException w:name="Default Paragraph Font" w:semiHidden="1" w:uiPriority="1" w:unhideWhenUsed="1"/>
-    <w:lsdException w:name="Body Text" w:semiHidden="1" w:unhideWhenUsed="1"/>
-    <w:lsdException w:name="Body Text Indent" w:semiHidden="1" w:unhideWhenUsed="1"/>
-    <w:lsdException w:name="List Continue" w:semiHidden="1" w:unhideWhenUsed="1"/>
-    <w:lsdException w:name="List Continue 2" w:semiHidden="1" w:unhideWhenUsed="1"/>
-    <w:lsdException w:name="List Continue 3" w:semiHidden="1" w:unhideWhenUsed="1"/>
-    <w:lsdException w:name="List Continue 4" w:semiHidden="1" w:unhideWhenUsed="1"/>
-    <w:lsdException w:name="List Continue 5" w:semiHidden="1" w:unhideWhenUsed="1"/>
-    <w:lsdException w:name="Message Header" w:semiHidden="1" w:unhideWhenUsed="1"/>
-    <w:lsdException w:name="Subtitle" w:uiPriority="11" w:qFormat="1"/>
-    <w:lsdException w:name="Salutation" w:semiHidden="1" w:unhideWhenUsed="1"/>
-    <w:lsdException w:name="Date" w:semiHidden="1" w:unhideWhenUsed="1"/>
-    <w:lsdException w:name="Body Text First Indent" w:semiHidden="1" w:unhideWhenUsed="1"/>
-    <w:lsdException w:name="Body Text First Indent 2" w:semiHidden="1" w:unhideWhenUsed="1"/>
-    <w:lsdException w:name="Note Heading" w:semiHidden="1" w:unhideWhenUsed="1"/>
-    <w:lsdException w:name="Body Text 2" w:semiHidden="1" w:unhideWhenUsed="1"/>
-    <w:lsdException w:name="Body Text 3" w:semiHidden="1" w:unhideWhenUsed="1"/>
-    <w:lsdException w:name="Body Text Indent 2" w:semiHidden="1" w:unhideWhenUsed="1"/>
-    <w:lsdException w:name="Body Text Indent 3" w:semiHidden="1" w:unhideWhenUsed="1"/>
-    <w:lsdException w:name="Block Text" w:semiHidden="1" w:unhideWhenUsed="1"/>
-    <w:lsdException w:name="Hyperlink" w:semiHidden="1" w:unhideWhenUsed="1"/>
-    <w:lsdException w:name="FollowedHyperlink" w:semiHidden="1" w:unhideWhenUsed="1"/>
-    <w:lsdException w:name="Strong" w:uiPriority="22" w:qFormat="1"/>
-    <w:lsdException w:name="Emphasis" w:uiPriority="20" w:qFormat="1"/>
-    <w:lsdException w:name="Document Map" w:semiHidden="1" w:unhideWhenUsed="1"/>
-    <w:lsdException w:name="Plain Text" w:semiHidden="1" w:unhideWhenUsed="1"/>
-    <w:lsdException w:name="E-mail Signature" w:semiHidden="1" w:unhideWhenUsed="1"/>
-    <w:lsdException w:name="HTML Top of Form" w:semiHidden="1" w:unhideWhenUsed="1"/>
-    <w:lsdException w:name="HTML Bottom of Form" w:semiHidden="1" w:unhideWhenUsed="1"/>
-    <w:lsdException w:name="Normal (Web)" w:semiHidden="1" w:unhideWhenUsed="1"/>
-    <w:lsdException w:name="HTML Acronym" w:semiHidden="1" w:unhideWhenUsed="1"/>
-    <w:lsdException w:name="HTML Address" w:semiHidden="1" w:unhideWhenUsed="1"/>
-    <w:lsdException w:name="HTML Cite" w:semiHidden="1" w:unhideWhenUsed="1"/>
-    <w:lsdException w:name="HTML Code" w:semiHidden="1" w:unhideWhenUsed="1"/>
-    <w:lsdException w:name="HTML Definition" w:semiHidden="1" w:unhideWhenUsed="1"/>
-    <w:lsdException w:name="HTML Keyboard" w:semiHidden="1" w:unhideWhenUsed="1"/>
-    <w:lsdException w:name="HTML Preformatted" w:semiHidden="1" w:unhideWhenUsed="1"/>
-    <w:lsdException w:name="HTML Sample" w:semiHidden="1" w:unhideWhenUsed="1"/>
-    <w:lsdException w:name="HTML Typewriter" w:semiHidden="1" w:unhideWhenUsed="1"/>
-    <w:lsdException w:name="HTML Variable" w:semiHidden="1" w:unhideWhenUsed="1"/>
-    <w:lsdException w:name="Normal Table" w:semiHidden="1" w:unhideWhenUsed="1"/>
-    <w:lsdException w:name="annotation subject" w:semiHidden="1" w:unhideWhenUsed="1"/>
-    <w:lsdException w:name="No List" w:semiHidden="1" w:unhideWhenUsed="1"/>
-    <w:lsdException w:name="Outline List 1" w:semiHidden="1" w:unhideWhenUsed="1"/>
-    <w:lsdException w:name="Outline List 2" w:semiHidden="1" w:unhideWhenUsed="1"/>
-    <w:lsdException w:name="Outline List 3" w:semiHidden="1" w:unhideWhenUsed="1"/>
-    <w:lsdException w:name="Table Simple 1" w:semiHidden="1" w:unhideWhenUsed="1"/>
-    <w:lsdException w:name="Table Simple 2" w:semiHidden="1" w:unhideWhenUsed="1"/>
-    <w:lsdException w:name="Table Simple 3" w:semiHidden="1" w:unhideWhenUsed="1"/>
-    <w:lsdException w:name="Table Classic 1" w:semiHidden="1" w:unhideWhenUsed="1"/>
-    <w:lsdException w:name="Table Classic 2" w:semiHidden="1" w:unhideWhenUsed="1"/>
-    <w:lsdException w:name="Table Classic 3" w:semiHidden="1" w:unhideWhenUsed="1"/>
-    <w:lsdException w:name="Table Classic 4" w:semiHidden="1" w:unhideWhenUsed="1"/>
-    <w:lsdException w:name="Table Colorful 1" w:semiHidden="1" w:unhideWhenUsed="1"/>
-    <w:lsdException w:name="Table Colorful 2" w:semiHidden="1" w:unhideWhenUsed="1"/>
-    <w:lsdException w:name="Table Colorful 3" w:semiHidden="1" w:unhideWhenUsed="1"/>
-    <w:lsdException w:name="Table Columns 1" w:semiHidden="1" w:unhideWhenUsed="1"/>
-    <w:lsdException w:name="Table Columns 2" w:semiHidden="1" w:unhideWhenUsed="1"/>
-    <w:lsdException w:name="Table Columns 3" w:semiHidden="1" w:unhideWhenUsed="1"/>
-    <w:lsdException w:name="Table Columns 4" w:semiHidden="1" w:unhideWhenUsed="1"/>
-    <w:lsdException w:name="Table Columns 5" w:semiHidden="1" w:unhideWhenUsed="1"/>
-    <w:lsdException w:name="Table Grid 1" w:semiHidden="1" w:unhideWhenUsed="1"/>
-    <w:lsdException w:name="Table Grid 2" w:semiHidden="1" w:unhideWhenUsed="1"/>
-    <w:lsdException w:name="Table Grid 3" w:semiHidden="1" w:unhideWhenUsed="1"/>
-    <w:lsdException w:name="Table Grid 4" w:semiHidden="1" w:unhideWhenUsed="1"/>
-    <w:lsdException w:name="Table Grid 5" w:semiHidden="1" w:unhideWhenUsed="1"/>
-    <w:lsdException w:name="Table Grid 6" w:semiHidden="1" w:unhideWhenUsed="1"/>
-    <w:lsdException w:name="Table Grid 7" w:semiHidden="1" w:unhideWhenUsed="1"/>
-    <w:lsdException w:name="Table Grid 8" w:semiHidden="1" w:unhideWhenUsed="1"/>
-    <w:lsdException w:name="Table List 1" w:semiHidden="1" w:unhideWhenUsed="1"/>
-    <w:lsdException w:name="Table List 2" w:semiHidden="1" w:unhideWhenUsed="1"/>
-    <w:lsdException w:name="Table List 3" w:semiHidden="1" w:unhideWhenUsed="1"/>
-    <w:lsdException w:name="Table List 4" w:semiHidden="1" w:unhideWhenUsed="1"/>
-    <w:lsdException w:name="Table List 5" w:semiHidden="1" w:unhideWhenUsed="1"/>
-    <w:lsdException w:name="Table List 6" w:semiHidden="1" w:unhideWhenUsed="1"/>
-    <w:lsdException w:name="Table List 7" w:semiHidden="1" w:unhideWhenUsed="1"/>
-    <w:lsdException w:name="Table List 8" w:semiHidden="1" w:unhideWhenUsed="1"/>
-    <w:lsdException w:name="Table 3D effects 1" w:semiHidden="1" w:unhideWhenUsed="1"/>
-    <w:lsdException w:name="Table 3D effects 2" w:semiHidden="1" w:unhideWhenUsed="1"/>
-    <w:lsdException w:name="Table 3D effects 3" w:semiHidden="1" w:unhideWhenUsed="1"/>
-    <w:lsdException w:name="Table Contemporary" w:semiHidden="1" w:unhideWhenUsed="1"/>
-    <w:lsdException w:name="Table Elegant" w:semiHidden="1" w:unhideWhenUsed="1"/>
-    <w:lsdException w:name="Table Professional" w:semiHidden="1" w:unhideWhenUsed="1"/>
-    <w:lsdException w:name="Table Subtle 1" w:semiHidden="1" w:unhideWhenUsed="1"/>
-    <w:lsdException w:name="Table Subtle 2" w:semiHidden="1" w:unhideWhenUsed="1"/>
-    <w:lsdException w:name="Table Web 1" w:semiHidden="1" w:unhideWhenUsed="1"/>
-    <w:lsdException w:name="Table Web 2" w:semiHidden="1" w:unhideWhenUsed="1"/>
-    <w:lsdException w:name="Table Web 3" w:semiHidden="1" w:unhideWhenUsed="1"/>
-    <w:lsdException w:name="Balloon Text" w:semiHidden="1" w:unhideWhenUsed="1"/>
-    <w:lsdException w:name="Table Grid" w:uiPriority="39"/>
-    <w:lsdException w:name="Table Theme" w:semiHidden="1" w:unhideWhenUsed="1"/>
-    <w:lsdException w:name="Placeholder Text" w:semiHidden="1"/>
-    <w:lsdException w:name="No Spacing" w:uiPriority="1" w:qFormat="1"/>
-    <w:lsdException w:name="Light Shading" w:uiPriority="60"/>
-    <w:lsdException w:name="Light List" w:uiPriority="61"/>
-    <w:lsdException w:name="Light Grid" w:uiPriority="62"/>
-    <w:lsdException w:name="Medium Shading 1" w:uiPriority="63"/>
-    <w:lsdException w:name="Medium Shading 2" w:uiPriority="64"/>
-    <w:lsdException w:name="Medium List 1" w:uiPriority="65"/>
-    <w:lsdException w:name="Medium List 2" w:uiPriority="66"/>
-    <w:lsdException w:name="Medium Grid 1" w:uiPriority="67"/>
-    <w:lsdException w:name="Medium Grid 2" w:uiPriority="68"/>
-    <w:lsdException w:name="Medium Grid 3" w:uiPriority="69"/>
-    <w:lsdException w:name="Dark List" w:uiPriority="70"/>
-    <w:lsdException w:name="Colorful Shading" w:uiPriority="71"/>
-    <w:lsdException w:name="Colorful List" w:uiPriority="72"/>
-    <w:lsdException w:name="Colorful Grid" w:uiPriority="73"/>
-    <w:lsdException w:name="Light Shading Accent 1" w:uiPriority="60"/>
-    <w:lsdException w:name="Light List Accent 1" w:uiPriority="61"/>
-    <w:lsdException w:name="Light Grid Accent 1" w:uiPriority="62"/>
-    <w:lsdException w:name="Medium Shading 1 Accent 1" w:uiPriority="63"/>
-    <w:lsdException w:name="Medium Shading 2 Accent 1" w:uiPriority="64"/>
-    <w:lsdException w:name="Medium List 1 Accent 1" w:uiPriority="65"/>
-    <w:lsdException w:name="Revision" w:semiHidden="1"/>
-    <w:lsdException w:name="List Paragraph" w:uiPriority="34" w:qFormat="1"/>
-    <w:lsdException w:name="Quote" w:uiPriority="29" w:qFormat="1"/>
-    <w:lsdException w:name="Intense Quote" w:uiPriority="30" w:qFormat="1"/>
-    <w:lsdException w:name="Medium List 2 Accent 1" w:uiPriority="66"/>
-    <w:lsdException w:name="Medium Grid 1 Accent 1" w:uiPriority="67"/>
-    <w:lsdException w:name="Medium Grid 2 Accent 1" w:uiPriority="68"/>
-    <w:lsdException w:name="Medium Grid 3 Accent 1" w:uiPriority="69"/>
-    <w:lsdException w:name="Dark List Accent 1" w:uiPriority="70"/>
-    <w:lsdException w:name="Colorful Shading Accent 1" w:uiPriority="71"/>
-    <w:lsdException w:name="Colorful List Accent 1" w:uiPriority="72"/>
-    <w:lsdException w:name="Colorful Grid Accent 1" w:uiPriority="73"/>
-    <w:lsdException w:name="Light Shading Accent 2" w:uiPriority="60"/>
-    <w:lsdException w:name="Light List Accent 2" w:uiPriority="61"/>
-    <w:lsdException w:name="Light Grid Accent 2" w:uiPriority="62"/>
-    <w:lsdException w:name="Medium Shading 1 Accent 2" w:uiPriority="63"/>
-    <w:lsdException w:name="Medium Shading 2 Accent 2" w:uiPriority="64"/>
-    <w:lsdException w:name="Medium List 1 Accent 2" w:uiPriority="65"/>
-    <w:lsdException w:name="Medium List 2 Accent 2" w:uiPriority="66"/>
-    <w:lsdException w:name="Medium Grid 1 Accent 2" w:uiPriority="67"/>
-    <w:lsdException w:name="Medium Grid 2 Accent 2" w:uiPriority="68"/>
-    <w:lsdException w:name="Medium Grid 3 Accent 2" w:uiPriority="69"/>
-    <w:lsdException w:name="Dark List Accent 2" w:uiPriority="70"/>
-    <w:lsdException w:name="Colorful Shading Accent 2" w:uiPriority="71"/>
-    <w:lsdException w:name="Colorful List Accent 2" w:uiPriority="72"/>
-    <w:lsdException w:name="Colorful Grid Accent 2" w:uiPriority="73"/>
-    <w:lsdException w:name="Light Shading Accent 3" w:uiPriority="60"/>
-    <w:lsdException w:name="Light List Accent 3" w:uiPriority="61"/>
-    <w:lsdException w:name="Light Grid Accent 3" w:uiPriority="62"/>
-    <w:lsdException w:name="Medium Shading 1 Accent 3" w:uiPriority="63"/>
-    <w:lsdException w:name="Medium Shading 2 Accent 3" w:uiPriority="64"/>
-    <w:lsdException w:name="Medium List 1 Accent 3" w:uiPriority="65"/>
-    <w:lsdException w:name="Medium List 2 Accent 3" w:uiPriority="66"/>
-    <w:lsdException w:name="Medium Grid 1 Accent 3" w:uiPriority="67"/>
-    <w:lsdException w:name="Medium Grid 2 Accent 3" w:uiPriority="68"/>
-    <w:lsdException w:name="Medium Grid 3 Accent 3" w:uiPriority="69"/>
-    <w:lsdException w:name="Dark List Accent 3" w:uiPriority="70"/>
-    <w:lsdException w:name="Colorful Shading Accent 3" w:uiPriority="71"/>
-    <w:lsdException w:name="Colorful List Accent 3" w:uiPriority="72"/>
-    <w:lsdException w:name="Colorful Grid Accent 3" w:uiPriority="73"/>
-    <w:lsdException w:name="Light Shading Accent 4" w:uiPriority="60"/>
-    <w:lsdException w:name="Light List Accent 4" w:uiPriority="61"/>
-    <w:lsdException w:name="Light Grid Accent 4" w:uiPriority="62"/>
-    <w:lsdException w:name="Medium Shading 1 Accent 4" w:uiPriority="63"/>
-    <w:lsdException w:name="Medium Shading 2 Accent 4" w:uiPriority="64"/>
-    <w:lsdException w:name="Medium List 1 Accent 4" w:uiPriority="65"/>
-    <w:lsdException w:name="Medium List 2 Accent 4" w:uiPriority="66"/>
-    <w:lsdException w:name="Medium Grid 1 Accent 4" w:uiPriority="67"/>
-    <w:lsdException w:name="Medium Grid 2 Accent 4" w:uiPriority="68"/>
-    <w:lsdException w:name="Medium Grid 3 Accent 4" w:uiPriority="69"/>
-    <w:lsdException w:name="Dark List Accent 4" w:uiPriority="70"/>
-    <w:lsdException w:name="Colorful Shading Accent 4" w:uiPriority="71"/>
-    <w:lsdException w:name="Colorful List Accent 4" w:uiPriority="72"/>
-    <w:lsdException w:name="Colorful Grid Accent 4" w:uiPriority="73"/>
-    <w:lsdException w:name="Light Shading Accent 5" w:uiPriority="60"/>
-    <w:lsdException w:name="Light List Accent 5" w:uiPriority="61"/>
-    <w:lsdException w:name="Light Grid Accent 5" w:uiPriority="62"/>
-    <w:lsdException w:name="Medium Shading 1 Accent 5" w:uiPriority="63"/>
-    <w:lsdException w:name="Medium Shading 2 Accent 5" w:uiPriority="64"/>
-    <w:lsdException w:name="Medium List 1 Accent 5" w:uiPriority="65"/>
-    <w:lsdException w:name="Medium List 2 Accent 5" w:uiPriority="66"/>
-    <w:lsdException w:name="Medium Grid 1 Accent 5" w:uiPriority="67"/>
-    <w:lsdException w:name="Medium Grid 2 Accent 5" w:uiPriority="68"/>
-    <w:lsdException w:name="Medium Grid 3 Accent 5" w:uiPriority="69"/>
-    <w:lsdException w:name="Dark List Accent 5" w:uiPriority="70"/>
-    <w:lsdException w:name="Colorful Shading Accent 5" w:uiPriority="71"/>
-    <w:lsdException w:name="Colorful List Accent 5" w:uiPriority="72"/>
-    <w:lsdException w:name="Colorful Grid Accent 5" w:uiPriority="73"/>
-    <w:lsdException w:name="Light Shading Accent 6" w:uiPriority="60"/>
-    <w:lsdException w:name="Light List Accent 6" w:uiPriority="61"/>
-    <w:lsdException w:name="Light Grid Accent 6" w:uiPriority="62"/>
-    <w:lsdException w:name="Medium Shading 1 Accent 6" w:uiPriority="63"/>
-    <w:lsdException w:name="Medium Shading 2 Accent 6" w:uiPriority="64"/>
-    <w:lsdException w:name="Medium List 1 Accent 6" w:uiPriority="65"/>
-    <w:lsdException w:name="Medium List 2 Accent 6" w:uiPriority="66"/>
-    <w:lsdException w:name="Medium Grid 1 Accent 6" w:uiPriority="67"/>
-    <w:lsdException w:name="Medium Grid 2 Accent 6" w:uiPriority="68"/>
-    <w:lsdException w:name="Medium Grid 3 Accent 6" w:uiPriority="69"/>
-    <w:lsdException w:name="Dark List Accent 6" w:uiPriority="70"/>
-    <w:lsdException w:name="Colorful Shading Accent 6" w:uiPriority="71"/>
-    <w:lsdException w:name="Colorful List Accent 6" w:uiPriority="72"/>
-    <w:lsdException w:name="Colorful Grid Accent 6" w:uiPriority="73"/>
-    <w:lsdException w:name="Subtle Emphasis" w:uiPriority="19" w:qFormat="1"/>
-    <w:lsdException w:name="Intense Emphasis" w:uiPriority="21" w:qFormat="1"/>
-    <w:lsdException w:name="Subtle Reference" w:uiPriority="31" w:qFormat="1"/>
-    <w:lsdException w:name="Intense Reference" w:uiPriority="32" w:qFormat="1"/>
-    <w:lsdException w:name="Book Title" w:uiPriority="33" w:qFormat="1"/>
-    <w:lsdException w:name="Bibliography" w:semiHidden="1" w:uiPriority="37" w:unhideWhenUsed="1"/>
-    <w:lsdException w:name="TOC Heading" w:semiHidden="1" w:uiPriority="39" w:unhideWhenUsed="1" w:qFormat="1"/>
-    <w:lsdException w:name="Plain Table 1" w:uiPriority="41"/>
-    <w:lsdException w:name="Plain Table 2" w:uiPriority="42"/>
-    <w:lsdException w:name="Plain Table 3" w:uiPriority="43"/>
-    <w:lsdException w:name="Plain Table 4" w:uiPriority="44"/>
-    <w:lsdException w:name="Plain Table 5" w:uiPriority="45"/>
-    <w:lsdException w:name="Grid Table Light" w:uiPriority="40"/>
-    <w:lsdException w:name="Grid Table 1 Light" w:uiPriority="46"/>
-    <w:lsdException w:name="Grid Table 2" w:uiPriority="47"/>
-    <w:lsdException w:name="Grid Table 3" w:uiPriority="48"/>
-    <w:lsdException w:name="Grid Table 4" w:uiPriority="49"/>
-    <w:lsdException w:name="Grid Table 5 Dark" w:uiPriority="50"/>
-    <w:lsdException w:name="Grid Table 6 Colorful" w:uiPriority="51"/>
-    <w:lsdException w:name="Grid Table 7 Colorful" w:uiPriority="52"/>
-    <w:lsdException w:name="Grid Table 1 Light Accent 1" w:uiPriority="46"/>
-    <w:lsdException w:name="Grid Table 2 Accent 1" w:uiPriority="47"/>
-    <w:lsdException w:name="Grid Table 3 Accent 1" w:uiPriority="48"/>
-    <w:lsdException w:name="Grid Table 4 Accent 1" w:uiPriority="49"/>
-    <w:lsdException w:name="Grid Table 5 Dark Accent 1" w:uiPriority="50"/>
-    <w:lsdException w:name="Grid Table 6 Colorful Accent 1" w:uiPriority="51"/>
-    <w:lsdException w:name="Grid Table 7 Colorful Accent 1" w:uiPriority="52"/>
-    <w:lsdException w:name="Grid Table 1 Light Accent 2" w:uiPriority="46"/>
-    <w:lsdException w:name="Grid Table 2 Accent 2" w:uiPriority="47"/>
-    <w:lsdException w:name="Grid Table 3 Accent 2" w:uiPriority="48"/>
-    <w:lsdException w:name="Grid Table 4 Accent 2" w:uiPriority="49"/>
-    <w:lsdException w:name="Grid Table 5 Dark Accent 2" w:uiPriority="50"/>
-    <w:lsdException w:name="Grid Table 6 Colorful Accent 2" w:uiPriority="51"/>
-    <w:lsdException w:name="Grid Table 7 Colorful Accent 2" w:uiPriority="52"/>
-    <w:lsdException w:name="Grid Table 1 Light Accent 3" w:uiPriority="46"/>
-    <w:lsdException w:name="Grid Table 2 Accent 3" w:uiPriority="47"/>
-    <w:lsdException w:name="Grid Table 3 Accent 3" w:uiPriority="48"/>
-    <w:lsdException w:name="Grid Table 4 Accent 3" w:uiPriority="49"/>
-    <w:lsdException w:name="Grid Table 5 Dark Accent 3" w:uiPriority="50"/>
-    <w:lsdException w:name="Grid Table 6 Colorful Accent 3" w:uiPriority="51"/>
-    <w:lsdException w:name="Grid Table 7 Colorful Accent 3" w:uiPriority="52"/>
-    <w:lsdException w:name="Grid Table 1 Light Accent 4" w:uiPriority="46"/>
-    <w:lsdException w:name="Grid Table 2 Accent 4" w:uiPriority="47"/>
-    <w:lsdException w:name="Grid Table 3 Accent 4" w:uiPriority="48"/>
-    <w:lsdException w:name="Grid Table 4 Accent 4" w:uiPriority="49"/>
-    <w:lsdException w:name="Grid Table 5 Dark Accent 4" w:uiPriority="50"/>
-    <w:lsdException w:name="Grid Table 6 Colorful Accent 4" w:uiPriority="51"/>
-    <w:lsdException w:name="Grid Table 7 Colorful Accent 4" w:uiPriority="52"/>
-    <w:lsdException w:name="Grid Table 1 Light Accent 5" w:uiPriority="46"/>
-    <w:lsdException w:name="Grid Table 2 Accent 5" w:uiPriority="47"/>
-    <w:lsdException w:name="Grid Table 3 Accent 5" w:uiPriority="48"/>
-    <w:lsdException w:name="Grid Table 4 Accent 5" w:uiPriority="49"/>
-    <w:lsdException w:name="Grid Table 5 Dark Accent 5" w:uiPriority="50"/>
-    <w:lsdException w:name="Grid Table 6 Colorful Accent 5" w:uiPriority="51"/>
-    <w:lsdException w:name="Grid Table 7 Colorful Accent 5" w:uiPriority="52"/>
-    <w:lsdException w:name="Grid Table 1 Light Accent 6" w:uiPriority="46"/>
-    <w:lsdException w:name="Grid Table 2 Accent 6" w:uiPriority="47"/>
-    <w:lsdException w:name="Grid Table 3 Accent 6" w:uiPriority="48"/>
-    <w:lsdException w:name="Grid Table 4 Accent 6" w:uiPriority="49"/>
-    <w:lsdException w:name="Grid Table 5 Dark Accent 6" w:uiPriority="50"/>
-    <w:lsdException w:name="Grid Table 6 Colorful Accent 6" w:uiPriority="51"/>
-    <w:lsdException w:name="Grid Table 7 Colorful Accent 6" w:uiPriority="52"/>
-    <w:lsdException w:name="List Table 1 Light" w:uiPriority="46"/>
-    <w:lsdException w:name="List Table 2" w:uiPriority="47"/>
-    <w:lsdException w:name="List Table 3" w:uiPriority="48"/>
-    <w:lsdException w:name="List Table 4" w:uiPriority="49"/>
-    <w:lsdException w:name="List Table 5 Dark" w:uiPriority="50"/>
-    <w:lsdException w:name="List Table 6 Colorful" w:uiPriority="51"/>
-    <w:lsdException w:name="List Table 7 Colorful" w:uiPriority="52"/>
-    <w:lsdException w:name="List Table 1 Light Accent 1" w:uiPriority="46"/>
-    <w:lsdException w:name="List Table 2 Accent 1" w:uiPriority="47"/>
-    <w:lsdException w:name="List Table 3 Accent 1" w:uiPriority="48"/>
-    <w:lsdException w:name="List Table 4 Accent 1" w:uiPriority="49"/>
-    <w:lsdException w:name="List Table 5 Dark Accent 1" w:uiPriority="50"/>
-    <w:lsdException w:name="List Table 6 Colorful Accent 1" w:uiPriority="51"/>
-    <w:lsdException w:name="List Table 7 Colorful Accent 1" w:uiPriority="52"/>
-    <w:lsdException w:name="List Table 1 Light Accent 2" w:uiPriority="46"/>
-    <w:lsdException w:name="List Table 2 Accent 2" w:uiPriority="47"/>
-    <w:lsdException w:name="List Table 3 Accent 2" w:uiPriority="48"/>
-    <w:lsdException w:name="List Table 4 Accent 2" w:uiPriority="49"/>
-    <w:lsdException w:name="List Table 5 Dark Accent 2" w:uiPriority="50"/>
-    <w:lsdException w:name="List Table 6 Colorful Accent 2" w:uiPriority="51"/>
-    <w:lsdException w:name="List Table 7 Colorful Accent 2" w:uiPriority="52"/>
-    <w:lsdException w:name="List Table 1 Light Accent 3" w:uiPriority="46"/>
-    <w:lsdException w:name="List Table 2 Accent 3" w:uiPriority="47"/>
-    <w:lsdException w:name="List Table 3 Accent 3" w:uiPriority="48"/>
-    <w:lsdException w:name="List Table 4 Accent 3" w:uiPriority="49"/>
-    <w:lsdException w:name="List Table 5 Dark Accent 3" w:uiPriority="50"/>
-    <w:lsdException w:name="List Table 6 Colorful Accent 3" w:uiPriority="51"/>
-    <w:lsdException w:name="List Table 7 Colorful Accent 3" w:uiPriority="52"/>
-    <w:lsdException w:name="List Table 1 Light Accent 4" w:uiPriority="46"/>
-    <w:lsdException w:name="List Table 2 Accent 4" w:uiPriority="47"/>
-    <w:lsdException w:name="List Table 3 Accent 4" w:uiPriority="48"/>
-    <w:lsdException w:name="List Table 4 Accent 4" w:uiPriority="49"/>
-    <w:lsdException w:name="List Table 5 Dark Accent 4" w:uiPriority="50"/>
-    <w:lsdException w:name="List Table 6 Colorful Accent 4" w:uiPriority="51"/>
-    <w:lsdException w:name="List Table 7 Colorful Accent 4" w:uiPriority="52"/>
-    <w:lsdException w:name="List Table 1 Light Accent 5" w:uiPriority="46"/>
-    <w:lsdException w:name="List Table 2 Accent 5" w:uiPriority="47"/>
-    <w:lsdException w:name="List Table 3 Accent 5" w:uiPriority="48"/>
-    <w:lsdException w:name="List Table 4 Accent 5" w:uiPriority="49"/>
-    <w:lsdException w:name="List Table 5 Dark Accent 5" w:uiPriority="50"/>
-    <w:lsdException w:name="List Table 6 Colorful Accent 5" w:uiPriority="51"/>
-    <w:lsdException w:name="List Table 7 Colorful Accent 5" w:uiPriority="52"/>
-    <w:lsdException w:name="List Table 1 Light Accent 6" w:uiPriority="46"/>
-    <w:lsdException w:name="List Table 2 Accent 6" w:uiPriority="47"/>
-    <w:lsdException w:name="List Table 3 Accent 6" w:uiPriority="48"/>
-    <w:lsdException w:name="List Table 4 Accent 6" w:uiPriority="49"/>
-    <w:lsdException w:name="List Table 5 Dark Accent 6" w:uiPriority="50"/>
-    <w:lsdException w:name="List Table 6 Colorful Accent 6" w:uiPriority="51"/>
-    <w:lsdException w:name="List Table 7 Colorful Accent 6" w:uiPriority="52"/>
+  <w:latentStyles w:defLockedState="0" w:defUIPriority="99" w:defSemiHidden="1" w:defUnhideWhenUsed="1" w:defQFormat="0" w:count="267">
+    <w:lsdException w:name="Normal" w:semiHidden="0" w:uiPriority="0" w:unhideWhenUsed="0" w:qFormat="1"/>
+    <w:lsdException w:name="heading 1" w:semiHidden="0" w:uiPriority="1" w:unhideWhenUsed="0" w:qFormat="1"/>
+    <w:lsdException w:name="heading 2" w:uiPriority="2" w:qFormat="1"/>
+    <w:lsdException w:name="heading 3" w:uiPriority="2" w:qFormat="1"/>
+    <w:lsdException w:name="heading 4" w:uiPriority="9" w:qFormat="1"/>
+    <w:lsdException w:name="heading 5" w:uiPriority="9" w:qFormat="1"/>
+    <w:lsdException w:name="heading 6" w:uiPriority="9" w:qFormat="1"/>
+    <w:lsdException w:name="heading 7" w:uiPriority="9" w:qFormat="1"/>
+    <w:lsdException w:name="heading 8" w:uiPriority="9" w:qFormat="1"/>
+    <w:lsdException w:name="heading 9" w:uiPriority="9" w:qFormat="1"/>
+    <w:lsdException w:name="toc 1" w:uiPriority="39"/>
+    <w:lsdException w:name="toc 2" w:uiPriority="39"/>
+    <w:lsdException w:name="toc 3" w:uiPriority="39"/>
+    <w:lsdException w:name="toc 4" w:uiPriority="39"/>
+    <w:lsdException w:name="toc 5" w:uiPriority="39"/>
+    <w:lsdException w:name="toc 6" w:uiPriority="39"/>
+    <w:lsdException w:name="toc 7" w:uiPriority="39"/>
+    <w:lsdException w:name="toc 8" w:uiPriority="39"/>
+    <w:lsdException w:name="toc 9" w:uiPriority="39"/>
+    <w:lsdException w:name="caption" w:uiPriority="35" w:qFormat="1"/>
+    <w:lsdException w:name="Title" w:semiHidden="0" w:uiPriority="10" w:unhideWhenUsed="0" w:qFormat="1"/>
+    <w:lsdException w:name="Default Paragraph Font" w:uiPriority="1"/>
+    <w:lsdException w:name="Subtitle" w:semiHidden="0" w:uiPriority="11" w:unhideWhenUsed="0" w:qFormat="1"/>
+    <w:lsdException w:name="Strong" w:semiHidden="0" w:uiPriority="22" w:unhideWhenUsed="0" w:qFormat="1"/>
+    <w:lsdException w:name="Emphasis" w:semiHidden="0" w:uiPriority="20" w:unhideWhenUsed="0" w:qFormat="1"/>
+    <w:lsdException w:name="Table Grid" w:semiHidden="0" w:uiPriority="39" w:unhideWhenUsed="0"/>
+    <w:lsdException w:name="Placeholder Text" w:unhideWhenUsed="0"/>
+    <w:lsdException w:name="No Spacing" w:semiHidden="0" w:uiPriority="1" w:unhideWhenUsed="0" w:qFormat="1"/>
+    <w:lsdException w:name="Light Shading" w:semiHidden="0" w:uiPriority="60" w:unhideWhenUsed="0"/>
+    <w:lsdException w:name="Light List" w:semiHidden="0" w:uiPriority="61" w:unhideWhenUsed="0"/>
+    <w:lsdException w:name="Light Grid" w:semiHidden="0" w:uiPriority="62" w:unhideWhenUsed="0"/>
+    <w:lsdException w:name="Medium Shading 1" w:semiHidden="0" w:uiPriority="63" w:unhideWhenUsed="0"/>
+    <w:lsdException w:name="Medium Shading 2" w:semiHidden="0" w:uiPriority="64" w:unhideWhenUsed="0"/>
+    <w:lsdException w:name="Medium List 1" w:semiHidden="0" w:uiPriority="65" w:unhideWhenUsed="0"/>
+    <w:lsdException w:name="Medium List 2" w:semiHidden="0" w:uiPriority="66" w:unhideWhenUsed="0"/>
+    <w:lsdException w:name="Medium Grid 1" w:semiHidden="0" w:uiPriority="67" w:unhideWhenUsed="0"/>
+    <w:lsdException w:name="Medium Grid 2" w:semiHidden="0" w:uiPriority="68" w:unhideWhenUsed="0"/>
+    <w:lsdException w:name="Medium Grid 3" w:semiHidden="0" w:uiPriority="69" w:unhideWhenUsed="0"/>
+    <w:lsdException w:name="Dark List" w:semiHidden="0" w:uiPriority="70" w:unhideWhenUsed="0"/>
+    <w:lsdException w:name="Colorful Shading" w:semiHidden="0" w:uiPriority="71" w:unhideWhenUsed="0"/>
+    <w:lsdException w:name="Colorful List" w:semiHidden="0" w:uiPriority="72" w:unhideWhenUsed="0"/>
+    <w:lsdException w:name="Colorful Grid" w:semiHidden="0" w:uiPriority="73" w:unhideWhenUsed="0"/>
+    <w:lsdException w:name="Light Shading Accent 1" w:semiHidden="0" w:uiPriority="60" w:unhideWhenUsed="0"/>
+    <w:lsdException w:name="Light List Accent 1" w:semiHidden="0" w:uiPriority="61" w:unhideWhenUsed="0"/>
+    <w:lsdException w:name="Light Grid Accent 1" w:semiHidden="0" w:uiPriority="62" w:unhideWhenUsed="0"/>
+    <w:lsdException w:name="Medium Shading 1 Accent 1" w:semiHidden="0" w:uiPriority="63" w:unhideWhenUsed="0"/>
+    <w:lsdException w:name="Medium Shading 2 Accent 1" w:semiHidden="0" w:uiPriority="64" w:unhideWhenUsed="0"/>
+    <w:lsdException w:name="Medium List 1 Accent 1" w:semiHidden="0" w:uiPriority="65" w:unhideWhenUsed="0"/>
+    <w:lsdException w:name="Revision" w:unhideWhenUsed="0"/>
+    <w:lsdException w:name="List Paragraph" w:semiHidden="0" w:uiPriority="34" w:unhideWhenUsed="0" w:qFormat="1"/>
+    <w:lsdException w:name="Quote" w:semiHidden="0" w:uiPriority="29" w:unhideWhenUsed="0" w:qFormat="1"/>
+    <w:lsdException w:name="Intense Quote" w:semiHidden="0" w:uiPriority="30" w:unhideWhenUsed="0" w:qFormat="1"/>
+    <w:lsdException w:name="Medium List 2 Accent 1" w:semiHidden="0" w:uiPriority="66" w:unhideWhenUsed="0"/>
+    <w:lsdException w:name="Medium Grid 1 Accent 1" w:semiHidden="0" w:uiPriority="67" w:unhideWhenUsed="0"/>
+    <w:lsdException w:name="Medium Grid 2 Accent 1" w:semiHidden="0" w:uiPriority="68" w:unhideWhenUsed="0"/>
+    <w:lsdException w:name="Medium Grid 3 Accent 1" w:semiHidden="0" w:uiPriority="69" w:unhideWhenUsed="0"/>
+    <w:lsdException w:name="Dark List Accent 1" w:semiHidden="0" w:uiPriority="70" w:unhideWhenUsed="0"/>
+    <w:lsdException w:name="Colorful Shading Accent 1" w:semiHidden="0" w:uiPriority="71" w:unhideWhenUsed="0"/>
+    <w:lsdException w:name="Colorful List Accent 1" w:semiHidden="0" w:uiPriority="72" w:unhideWhenUsed="0"/>
+    <w:lsdException w:name="Colorful Grid Accent 1" w:semiHidden="0" w:uiPriority="73" w:unhideWhenUsed="0"/>
+    <w:lsdException w:name="Light Shading Accent 2" w:semiHidden="0" w:uiPriority="60" w:unhideWhenUsed="0"/>
+    <w:lsdException w:name="Light List Accent 2" w:semiHidden="0" w:uiPriority="61" w:unhideWhenUsed="0"/>
+    <w:lsdException w:name="Light Grid Accent 2" w:semiHidden="0" w:uiPriority="62" w:unhideWhenUsed="0"/>
+    <w:lsdException w:name="Medium Shading 1 Accent 2" w:semiHidden="0" w:uiPriority="63" w:unhideWhenUsed="0"/>
+    <w:lsdException w:name="Medium Shading 2 Accent 2" w:semiHidden="0" w:uiPriority="64" w:unhideWhenUsed="0"/>
+    <w:lsdException w:name="Medium List 1 Accent 2" w:semiHidden="0" w:uiPriority="65" w:unhideWhenUsed="0"/>
+    <w:lsdException w:name="Medium List 2 Accent 2" w:semiHidden="0" w:uiPriority="66" w:unhideWhenUsed="0"/>
+    <w:lsdException w:name="Medium Grid 1 Accent 2" w:semiHidden="0" w:uiPriority="67" w:unhideWhenUsed="0"/>
+    <w:lsdException w:name="Medium Grid 2 Accent 2" w:semiHidden="0" w:uiPriority="68" w:unhideWhenUsed="0"/>
+    <w:lsdException w:name="Medium Grid 3 Accent 2" w:semiHidden="0" w:uiPriority="69" w:unhideWhenUsed="0"/>
+    <w:lsdException w:name="Dark List Accent 2" w:semiHidden="0" w:uiPriority="70" w:unhideWhenUsed="0"/>
+    <w:lsdException w:name="Colorful Shading Accent 2" w:semiHidden="0" w:uiPriority="71" w:unhideWhenUsed="0"/>
+    <w:lsdException w:name="Colorful List Accent 2" w:semiHidden="0" w:uiPriority="72" w:unhideWhenUsed="0"/>
+    <w:lsdException w:name="Colorful Grid Accent 2" w:semiHidden="0" w:uiPriority="73" w:unhideWhenUsed="0"/>
+    <w:lsdException w:name="Light Shading Accent 3" w:semiHidden="0" w:uiPriority="60" w:unhideWhenUsed="0"/>
+    <w:lsdException w:name="Light List Accent 3" w:semiHidden="0" w:uiPriority="61" w:unhideWhenUsed="0"/>
+    <w:lsdException w:name="Light Grid Accent 3" w:semiHidden="0" w:uiPriority="62" w:unhideWhenUsed="0"/>
+    <w:lsdException w:name="Medium Shading 1 Accent 3" w:semiHidden="0" w:uiPriority="63" w:unhideWhenUsed="0"/>
+    <w:lsdException w:name="Medium Shading 2 Accent 3" w:semiHidden="0" w:uiPriority="64" w:unhideWhenUsed="0"/>
+    <w:lsdException w:name="Medium List 1 Accent 3" w:semiHidden="0" w:uiPriority="65" w:unhideWhenUsed="0"/>
+    <w:lsdException w:name="Medium List 2 Accent 3" w:semiHidden="0" w:uiPriority="66" w:unhideWhenUsed="0"/>
+    <w:lsdException w:name="Medium Grid 1 Accent 3" w:semiHidden="0" w:uiPriority="67" w:unhideWhenUsed="0"/>
+    <w:lsdException w:name="Medium Grid 2 Accent 3" w:semiHidden="0" w:uiPriority="68" w:unhideWhenUsed="0"/>
+    <w:lsdException w:name="Medium Grid 3 Accent 3" w:semiHidden="0" w:uiPriority="69" w:unhideWhenUsed="0"/>
+    <w:lsdException w:name="Dark List Accent 3" w:semiHidden="0" w:uiPriority="70" w:unhideWhenUsed="0"/>
+    <w:lsdException w:name="Colorful Shading Accent 3" w:semiHidden="0" w:uiPriority="71" w:unhideWhenUsed="0"/>
+    <w:lsdException w:name="Colorful List Accent 3" w:semiHidden="0" w:uiPriority="72" w:unhideWhenUsed="0"/>
+    <w:lsdException w:name="Colorful Grid Accent 3" w:semiHidden="0" w:uiPriority="73" w:unhideWhenUsed="0"/>
+    <w:lsdException w:name="Light Shading Accent 4" w:semiHidden="0" w:uiPriority="60" w:unhideWhenUsed="0"/>
+    <w:lsdException w:name="Light List Accent 4" w:semiHidden="0" w:uiPriority="61" w:unhideWhenUsed="0"/>
+    <w:lsdException w:name="Light Grid Accent 4" w:semiHidden="0" w:uiPriority="62" w:unhideWhenUsed="0"/>
+    <w:lsdException w:name="Medium Shading 1 Accent 4" w:semiHidden="0" w:uiPriority="63" w:unhideWhenUsed="0"/>
+    <w:lsdException w:name="Medium Shading 2 Accent 4" w:semiHidden="0" w:uiPriority="64" w:unhideWhenUsed="0"/>
+    <w:lsdException w:name="Medium List 1 Accent 4" w:semiHidden="0" w:uiPriority="65" w:unhideWhenUsed="0"/>
+    <w:lsdException w:name="Medium List 2 Accent 4" w:semiHidden="0" w:uiPriority="66" w:unhideWhenUsed="0"/>
+    <w:lsdException w:name="Medium Grid 1 Accent 4" w:semiHidden="0" w:uiPriority="67" w:unhideWhenUsed="0"/>
+    <w:lsdException w:name="Medium Grid 2 Accent 4" w:semiHidden="0" w:uiPriority="68" w:unhideWhenUsed="0"/>
+    <w:lsdException w:name="Medium Grid 3 Accent 4" w:semiHidden="0" w:uiPriority="69" w:unhideWhenUsed="0"/>
+    <w:lsdException w:name="Dark List Accent 4" w:semiHidden="0" w:uiPriority="70" w:unhideWhenUsed="0"/>
+    <w:lsdException w:name="Colorful Shading Accent 4" w:semiHidden="0" w:uiPriority="71" w:unhideWhenUsed="0"/>
+    <w:lsdException w:name="Colorful List Accent 4" w:semiHidden="0" w:uiPriority="72" w:unhideWhenUsed="0"/>
+    <w:lsdException w:name="Colorful Grid Accent 4" w:semiHidden="0" w:uiPriority="73" w:unhideWhenUsed="0"/>
+    <w:lsdException w:name="Light Shading Accent 5" w:semiHidden="0" w:uiPriority="60" w:unhideWhenUsed="0"/>
+    <w:lsdException w:name="Light List Accent 5" w:semiHidden="0" w:uiPriority="61" w:unhideWhenUsed="0"/>
+    <w:lsdException w:name="Light Grid Accent 5" w:semiHidden="0" w:uiPriority="62" w:unhideWhenUsed="0"/>
+    <w:lsdException w:name="Medium Shading 1 Accent 5" w:semiHidden="0" w:uiPriority="63" w:unhideWhenUsed="0"/>
+    <w:lsdException w:name="Medium Shading 2 Accent 5" w:semiHidden="0" w:uiPriority="64" w:unhideWhenUsed="0"/>
+    <w:lsdException w:name="Medium List 1 Accent 5" w:semiHidden="0" w:uiPriority="65" w:unhideWhenUsed="0"/>
+    <w:lsdException w:name="Medium List 2 Accent 5" w:semiHidden="0" w:uiPriority="66" w:unhideWhenUsed="0"/>
+    <w:lsdException w:name="Medium Grid 1 Accent 5" w:semiHidden="0" w:uiPriority="67" w:unhideWhenUsed="0"/>
+    <w:lsdException w:name="Medium Grid 2 Accent 5" w:semiHidden="0" w:uiPriority="68" w:unhideWhenUsed="0"/>
+    <w:lsdException w:name="Medium Grid 3 Accent 5" w:semiHidden="0" w:uiPriority="69" w:unhideWhenUsed="0"/>
+    <w:lsdException w:name="Dark List Accent 5" w:semiHidden="0" w:uiPriority="70" w:unhideWhenUsed="0"/>
+    <w:lsdException w:name="Colorful Shading Accent 5" w:semiHidden="0" w:uiPriority="71" w:unhideWhenUsed="0"/>
+    <w:lsdException w:name="Colorful List Accent 5" w:semiHidden="0" w:uiPriority="72" w:unhideWhenUsed="0"/>
+    <w:lsdException w:name="Colorful Grid Accent 5" w:semiHidden="0" w:uiPriority="73" w:unhideWhenUsed="0"/>
+    <w:lsdException w:name="Light Shading Accent 6" w:semiHidden="0" w:uiPriority="60" w:unhideWhenUsed="0"/>
+    <w:lsdException w:name="Light List Accent 6" w:semiHidden="0" w:uiPriority="61" w:unhideWhenUsed="0"/>
+    <w:lsdException w:name="Light Grid Accent 6" w:semiHidden="0" w:uiPriority="62" w:unhideWhenUsed="0"/>
+    <w:lsdException w:name="Medium Shading 1 Accent 6" w:semiHidden="0" w:uiPriority="63" w:unhideWhenUsed="0"/>
+    <w:lsdException w:name="Medium Shading 2 Accent 6" w:semiHidden="0" w:uiPriority="64" w:unhideWhenUsed="0"/>
+    <w:lsdException w:name="Medium List 1 Accent 6" w:semiHidden="0" w:uiPriority="65" w:unhideWhenUsed="0"/>
+    <w:lsdException w:name="Medium List 2 Accent 6" w:semiHidden="0" w:uiPriority="66" w:unhideWhenUsed="0"/>
+    <w:lsdException w:name="Medium Grid 1 Accent 6" w:semiHidden="0" w:uiPriority="67" w:unhideWhenUsed="0"/>
+    <w:lsdException w:name="Medium Grid 2 Accent 6" w:semiHidden="0" w:uiPriority="68" w:unhideWhenUsed="0"/>
+    <w:lsdException w:name="Medium Grid 3 Accent 6" w:semiHidden="0" w:uiPriority="69" w:unhideWhenUsed="0"/>
+    <w:lsdException w:name="Dark List Accent 6" w:semiHidden="0" w:uiPriority="70" w:unhideWhenUsed="0"/>
+    <w:lsdException w:name="Colorful Shading Accent 6" w:semiHidden="0" w:uiPriority="71" w:unhideWhenUsed="0"/>
+    <w:lsdException w:name="Colorful List Accent 6" w:semiHidden="0" w:uiPriority="72" w:unhideWhenUsed="0"/>
+    <w:lsdException w:name="Colorful Grid Accent 6" w:semiHidden="0" w:uiPriority="73" w:unhideWhenUsed="0"/>
+    <w:lsdException w:name="Subtle Emphasis" w:semiHidden="0" w:uiPriority="19" w:unhideWhenUsed="0" w:qFormat="1"/>
+    <w:lsdException w:name="Intense Emphasis" w:semiHidden="0" w:uiPriority="21" w:unhideWhenUsed="0" w:qFormat="1"/>
+    <w:lsdException w:name="Subtle Reference" w:semiHidden="0" w:uiPriority="31" w:unhideWhenUsed="0" w:qFormat="1"/>
+    <w:lsdException w:name="Intense Reference" w:semiHidden="0" w:uiPriority="32" w:unhideWhenUsed="0" w:qFormat="1"/>
+    <w:lsdException w:name="Book Title" w:semiHidden="0" w:uiPriority="33" w:unhideWhenUsed="0" w:qFormat="1"/>
+    <w:lsdException w:name="Bibliography" w:uiPriority="37"/>
+    <w:lsdException w:name="TOC Heading" w:uiPriority="39" w:qFormat="1"/>
   </w:latentStyles>
   <w:style w:type="paragraph" w:default="1" w:styleId="Normal">
     <w:name w:val="Normal"/>
@@ -5357,7 +5965,7 @@
     </w:pPr>
     <w:rPr>
       <w:rFonts w:asciiTheme="majorHAnsi" w:eastAsiaTheme="minorHAnsi" w:hAnsiTheme="majorHAnsi" w:cstheme="minorHAnsi"/>
-      <w:color w:val="ED7D31" w:themeColor="accent2"/>
+      <w:color w:val="C0504D" w:themeColor="accent2"/>
       <w:sz w:val="32"/>
       <w:szCs w:val="32"/>
       <w:lang w:val="en-US" w:eastAsia="ja-JP"/>
@@ -5376,7 +5984,7 @@
     </w:pPr>
     <w:rPr>
       <w:rFonts w:asciiTheme="majorHAnsi" w:eastAsiaTheme="minorHAnsi" w:hAnsiTheme="majorHAnsi" w:cstheme="minorHAnsi"/>
-      <w:color w:val="ED7D31" w:themeColor="accent2"/>
+      <w:color w:val="C0504D" w:themeColor="accent2"/>
       <w:sz w:val="28"/>
       <w:szCs w:val="28"/>
       <w:lang w:val="en-US" w:eastAsia="en-US"/>
@@ -5396,7 +6004,7 @@
     </w:pPr>
     <w:rPr>
       <w:rFonts w:asciiTheme="majorHAnsi" w:eastAsiaTheme="minorHAnsi" w:hAnsiTheme="majorHAnsi" w:cstheme="minorHAnsi"/>
-      <w:color w:val="ED7D31" w:themeColor="accent2"/>
+      <w:color w:val="C0504D" w:themeColor="accent2"/>
       <w:sz w:val="24"/>
       <w:szCs w:val="24"/>
       <w:lang w:val="en-US" w:eastAsia="en-US"/>
@@ -5454,7 +6062,7 @@
     <w:uiPriority w:val="1"/>
     <w:rPr>
       <w:rFonts w:asciiTheme="majorHAnsi" w:eastAsiaTheme="minorHAnsi" w:hAnsiTheme="majorHAnsi" w:cstheme="minorHAnsi"/>
-      <w:color w:val="ED7D31" w:themeColor="accent2"/>
+      <w:color w:val="C0504D" w:themeColor="accent2"/>
       <w:sz w:val="32"/>
       <w:szCs w:val="32"/>
       <w:lang w:val="en-US" w:eastAsia="ja-JP"/>
@@ -5467,7 +6075,7 @@
     <w:uiPriority w:val="2"/>
     <w:rPr>
       <w:rFonts w:asciiTheme="majorHAnsi" w:eastAsiaTheme="minorHAnsi" w:hAnsiTheme="majorHAnsi" w:cstheme="minorHAnsi"/>
-      <w:color w:val="ED7D31" w:themeColor="accent2"/>
+      <w:color w:val="C0504D" w:themeColor="accent2"/>
       <w:sz w:val="28"/>
       <w:szCs w:val="28"/>
       <w:lang w:val="en-US" w:eastAsia="en-US"/>
@@ -5480,7 +6088,354 @@
     <w:uiPriority w:val="2"/>
     <w:rPr>
       <w:rFonts w:asciiTheme="majorHAnsi" w:eastAsiaTheme="minorHAnsi" w:hAnsiTheme="majorHAnsi" w:cstheme="minorHAnsi"/>
-      <w:color w:val="ED7D31" w:themeColor="accent2"/>
+      <w:color w:val="C0504D" w:themeColor="accent2"/>
+      <w:sz w:val="24"/>
+      <w:szCs w:val="24"/>
+      <w:lang w:val="en-US" w:eastAsia="en-US"/>
+    </w:rPr>
+  </w:style>
+  <w:style w:type="paragraph" w:customStyle="1" w:styleId="A08A091C70EE49E39F3EB4836A922FF9">
+    <w:name w:val="A08A091C70EE49E39F3EB4836A922FF9"/>
+  </w:style>
+  <w:style w:type="paragraph" w:customStyle="1" w:styleId="C52D31BBFD594E92A1F64FBE684CB483">
+    <w:name w:val="C52D31BBFD594E92A1F64FBE684CB483"/>
+    <w:rsid w:val="007F6DFC"/>
+  </w:style>
+  <w:style w:type="paragraph" w:customStyle="1" w:styleId="BB2D7D8EAD3D42CAA880531DBBA48F4F">
+    <w:name w:val="BB2D7D8EAD3D42CAA880531DBBA48F4F"/>
+    <w:rsid w:val="007F6DFC"/>
+  </w:style>
+  <w:style w:type="paragraph" w:customStyle="1" w:styleId="862FC64289C2489D96999F08B861FD5B">
+    <w:name w:val="862FC64289C2489D96999F08B861FD5B"/>
+    <w:rsid w:val="007F6DFC"/>
+  </w:style>
+  <w:style w:type="paragraph" w:customStyle="1" w:styleId="00EDAA4FAECF4D64B2EADF502B14DBA7">
+    <w:name w:val="00EDAA4FAECF4D64B2EADF502B14DBA7"/>
+    <w:rsid w:val="007F6DFC"/>
+  </w:style>
+  <w:style w:type="paragraph" w:customStyle="1" w:styleId="989F111183794298ABCC5A4C1C38869E">
+    <w:name w:val="989F111183794298ABCC5A4C1C38869E"/>
+    <w:rsid w:val="007F6DFC"/>
+  </w:style>
+  <w:style w:type="paragraph" w:customStyle="1" w:styleId="DDEFD62F6DA84ACDB65E188ECB063A72">
+    <w:name w:val="DDEFD62F6DA84ACDB65E188ECB063A72"/>
+    <w:rsid w:val="007F6DFC"/>
+  </w:style>
+  <w:style w:type="paragraph" w:customStyle="1" w:styleId="B6AFC36075D948A380CB46B8D7ABF1B7">
+    <w:name w:val="B6AFC36075D948A380CB46B8D7ABF1B7"/>
+    <w:rsid w:val="007F6DFC"/>
+  </w:style>
+  <w:style w:type="paragraph" w:customStyle="1" w:styleId="DF64067E4DDC4998A1BB630265CC27EA">
+    <w:name w:val="DF64067E4DDC4998A1BB630265CC27EA"/>
+    <w:rsid w:val="007F6DFC"/>
+  </w:style>
+  <w:style w:type="paragraph" w:customStyle="1" w:styleId="CB7722274368472FB1F5D5A5C9A5B916">
+    <w:name w:val="CB7722274368472FB1F5D5A5C9A5B916"/>
+    <w:rsid w:val="007F6DFC"/>
+  </w:style>
+</w:styles>
+</file>
+
+<file path=word/glossary/stylesWithEffects.xml><?xml version="1.0" encoding="utf-8"?>
+<w:styles xmlns:wpc="http://schemas.microsoft.com/office/word/2010/wordprocessingCanvas" xmlns:mc="http://schemas.openxmlformats.org/markup-compatibility/2006" xmlns:o="urn:schemas-microsoft-com:office:office" xmlns:r="http://schemas.openxmlformats.org/officeDocument/2006/relationships" xmlns:m="http://schemas.openxmlformats.org/officeDocument/2006/math" xmlns:v="urn:schemas-microsoft-com:vml" xmlns:wp14="http://schemas.microsoft.com/office/word/2010/wordprocessingDrawing" xmlns:wp="http://schemas.openxmlformats.org/drawingml/2006/wordprocessingDrawing" xmlns:w10="urn:schemas-microsoft-com:office:word" xmlns:w="http://schemas.openxmlformats.org/wordprocessingml/2006/main" xmlns:w14="http://schemas.microsoft.com/office/word/2010/wordml" xmlns:wpg="http://schemas.microsoft.com/office/word/2010/wordprocessingGroup" xmlns:wpi="http://schemas.microsoft.com/office/word/2010/wordprocessingInk" xmlns:wne="http://schemas.microsoft.com/office/word/2006/wordml" xmlns:wps="http://schemas.microsoft.com/office/word/2010/wordprocessingShape" mc:Ignorable="w14 wp14">
+  <w:docDefaults>
+    <w:rPrDefault>
+      <w:rPr>
+        <w:rFonts w:asciiTheme="minorHAnsi" w:eastAsiaTheme="minorEastAsia" w:hAnsiTheme="minorHAnsi" w:cstheme="minorBidi"/>
+        <w:sz w:val="22"/>
+        <w:szCs w:val="22"/>
+        <w:lang w:val="en-CA" w:eastAsia="en-CA" w:bidi="ar-SA"/>
+      </w:rPr>
+    </w:rPrDefault>
+    <w:pPrDefault>
+      <w:pPr>
+        <w:spacing w:after="160" w:line="259" w:lineRule="auto"/>
+      </w:pPr>
+    </w:pPrDefault>
+  </w:docDefaults>
+  <w:latentStyles w:defLockedState="0" w:defUIPriority="99" w:defSemiHidden="1" w:defUnhideWhenUsed="1" w:defQFormat="0" w:count="267">
+    <w:lsdException w:name="Normal" w:semiHidden="0" w:uiPriority="0" w:unhideWhenUsed="0" w:qFormat="1"/>
+    <w:lsdException w:name="heading 1" w:semiHidden="0" w:uiPriority="1" w:unhideWhenUsed="0" w:qFormat="1"/>
+    <w:lsdException w:name="heading 2" w:uiPriority="2" w:qFormat="1"/>
+    <w:lsdException w:name="heading 3" w:uiPriority="2" w:qFormat="1"/>
+    <w:lsdException w:name="heading 4" w:uiPriority="9" w:qFormat="1"/>
+    <w:lsdException w:name="heading 5" w:uiPriority="9" w:qFormat="1"/>
+    <w:lsdException w:name="heading 6" w:uiPriority="9" w:qFormat="1"/>
+    <w:lsdException w:name="heading 7" w:uiPriority="9" w:qFormat="1"/>
+    <w:lsdException w:name="heading 8" w:uiPriority="9" w:qFormat="1"/>
+    <w:lsdException w:name="heading 9" w:uiPriority="9" w:qFormat="1"/>
+    <w:lsdException w:name="toc 1" w:uiPriority="39"/>
+    <w:lsdException w:name="toc 2" w:uiPriority="39"/>
+    <w:lsdException w:name="toc 3" w:uiPriority="39"/>
+    <w:lsdException w:name="toc 4" w:uiPriority="39"/>
+    <w:lsdException w:name="toc 5" w:uiPriority="39"/>
+    <w:lsdException w:name="toc 6" w:uiPriority="39"/>
+    <w:lsdException w:name="toc 7" w:uiPriority="39"/>
+    <w:lsdException w:name="toc 8" w:uiPriority="39"/>
+    <w:lsdException w:name="toc 9" w:uiPriority="39"/>
+    <w:lsdException w:name="caption" w:uiPriority="35" w:qFormat="1"/>
+    <w:lsdException w:name="Title" w:semiHidden="0" w:uiPriority="10" w:unhideWhenUsed="0" w:qFormat="1"/>
+    <w:lsdException w:name="Default Paragraph Font" w:uiPriority="1"/>
+    <w:lsdException w:name="Subtitle" w:semiHidden="0" w:uiPriority="11" w:unhideWhenUsed="0" w:qFormat="1"/>
+    <w:lsdException w:name="Strong" w:semiHidden="0" w:uiPriority="22" w:unhideWhenUsed="0" w:qFormat="1"/>
+    <w:lsdException w:name="Emphasis" w:semiHidden="0" w:uiPriority="20" w:unhideWhenUsed="0" w:qFormat="1"/>
+    <w:lsdException w:name="Table Grid" w:semiHidden="0" w:uiPriority="39" w:unhideWhenUsed="0"/>
+    <w:lsdException w:name="Placeholder Text" w:unhideWhenUsed="0"/>
+    <w:lsdException w:name="No Spacing" w:semiHidden="0" w:uiPriority="1" w:unhideWhenUsed="0" w:qFormat="1"/>
+    <w:lsdException w:name="Light Shading" w:semiHidden="0" w:uiPriority="60" w:unhideWhenUsed="0"/>
+    <w:lsdException w:name="Light List" w:semiHidden="0" w:uiPriority="61" w:unhideWhenUsed="0"/>
+    <w:lsdException w:name="Light Grid" w:semiHidden="0" w:uiPriority="62" w:unhideWhenUsed="0"/>
+    <w:lsdException w:name="Medium Shading 1" w:semiHidden="0" w:uiPriority="63" w:unhideWhenUsed="0"/>
+    <w:lsdException w:name="Medium Shading 2" w:semiHidden="0" w:uiPriority="64" w:unhideWhenUsed="0"/>
+    <w:lsdException w:name="Medium List 1" w:semiHidden="0" w:uiPriority="65" w:unhideWhenUsed="0"/>
+    <w:lsdException w:name="Medium List 2" w:semiHidden="0" w:uiPriority="66" w:unhideWhenUsed="0"/>
+    <w:lsdException w:name="Medium Grid 1" w:semiHidden="0" w:uiPriority="67" w:unhideWhenUsed="0"/>
+    <w:lsdException w:name="Medium Grid 2" w:semiHidden="0" w:uiPriority="68" w:unhideWhenUsed="0"/>
+    <w:lsdException w:name="Medium Grid 3" w:semiHidden="0" w:uiPriority="69" w:unhideWhenUsed="0"/>
+    <w:lsdException w:name="Dark List" w:semiHidden="0" w:uiPriority="70" w:unhideWhenUsed="0"/>
+    <w:lsdException w:name="Colorful Shading" w:semiHidden="0" w:uiPriority="71" w:unhideWhenUsed="0"/>
+    <w:lsdException w:name="Colorful List" w:semiHidden="0" w:uiPriority="72" w:unhideWhenUsed="0"/>
+    <w:lsdException w:name="Colorful Grid" w:semiHidden="0" w:uiPriority="73" w:unhideWhenUsed="0"/>
+    <w:lsdException w:name="Light Shading Accent 1" w:semiHidden="0" w:uiPriority="60" w:unhideWhenUsed="0"/>
+    <w:lsdException w:name="Light List Accent 1" w:semiHidden="0" w:uiPriority="61" w:unhideWhenUsed="0"/>
+    <w:lsdException w:name="Light Grid Accent 1" w:semiHidden="0" w:uiPriority="62" w:unhideWhenUsed="0"/>
+    <w:lsdException w:name="Medium Shading 1 Accent 1" w:semiHidden="0" w:uiPriority="63" w:unhideWhenUsed="0"/>
+    <w:lsdException w:name="Medium Shading 2 Accent 1" w:semiHidden="0" w:uiPriority="64" w:unhideWhenUsed="0"/>
+    <w:lsdException w:name="Medium List 1 Accent 1" w:semiHidden="0" w:uiPriority="65" w:unhideWhenUsed="0"/>
+    <w:lsdException w:name="Revision" w:unhideWhenUsed="0"/>
+    <w:lsdException w:name="List Paragraph" w:semiHidden="0" w:uiPriority="34" w:unhideWhenUsed="0" w:qFormat="1"/>
+    <w:lsdException w:name="Quote" w:semiHidden="0" w:uiPriority="29" w:unhideWhenUsed="0" w:qFormat="1"/>
+    <w:lsdException w:name="Intense Quote" w:semiHidden="0" w:uiPriority="30" w:unhideWhenUsed="0" w:qFormat="1"/>
+    <w:lsdException w:name="Medium List 2 Accent 1" w:semiHidden="0" w:uiPriority="66" w:unhideWhenUsed="0"/>
+    <w:lsdException w:name="Medium Grid 1 Accent 1" w:semiHidden="0" w:uiPriority="67" w:unhideWhenUsed="0"/>
+    <w:lsdException w:name="Medium Grid 2 Accent 1" w:semiHidden="0" w:uiPriority="68" w:unhideWhenUsed="0"/>
+    <w:lsdException w:name="Medium Grid 3 Accent 1" w:semiHidden="0" w:uiPriority="69" w:unhideWhenUsed="0"/>
+    <w:lsdException w:name="Dark List Accent 1" w:semiHidden="0" w:uiPriority="70" w:unhideWhenUsed="0"/>
+    <w:lsdException w:name="Colorful Shading Accent 1" w:semiHidden="0" w:uiPriority="71" w:unhideWhenUsed="0"/>
+    <w:lsdException w:name="Colorful List Accent 1" w:semiHidden="0" w:uiPriority="72" w:unhideWhenUsed="0"/>
+    <w:lsdException w:name="Colorful Grid Accent 1" w:semiHidden="0" w:uiPriority="73" w:unhideWhenUsed="0"/>
+    <w:lsdException w:name="Light Shading Accent 2" w:semiHidden="0" w:uiPriority="60" w:unhideWhenUsed="0"/>
+    <w:lsdException w:name="Light List Accent 2" w:semiHidden="0" w:uiPriority="61" w:unhideWhenUsed="0"/>
+    <w:lsdException w:name="Light Grid Accent 2" w:semiHidden="0" w:uiPriority="62" w:unhideWhenUsed="0"/>
+    <w:lsdException w:name="Medium Shading 1 Accent 2" w:semiHidden="0" w:uiPriority="63" w:unhideWhenUsed="0"/>
+    <w:lsdException w:name="Medium Shading 2 Accent 2" w:semiHidden="0" w:uiPriority="64" w:unhideWhenUsed="0"/>
+    <w:lsdException w:name="Medium List 1 Accent 2" w:semiHidden="0" w:uiPriority="65" w:unhideWhenUsed="0"/>
+    <w:lsdException w:name="Medium List 2 Accent 2" w:semiHidden="0" w:uiPriority="66" w:unhideWhenUsed="0"/>
+    <w:lsdException w:name="Medium Grid 1 Accent 2" w:semiHidden="0" w:uiPriority="67" w:unhideWhenUsed="0"/>
+    <w:lsdException w:name="Medium Grid 2 Accent 2" w:semiHidden="0" w:uiPriority="68" w:unhideWhenUsed="0"/>
+    <w:lsdException w:name="Medium Grid 3 Accent 2" w:semiHidden="0" w:uiPriority="69" w:unhideWhenUsed="0"/>
+    <w:lsdException w:name="Dark List Accent 2" w:semiHidden="0" w:uiPriority="70" w:unhideWhenUsed="0"/>
+    <w:lsdException w:name="Colorful Shading Accent 2" w:semiHidden="0" w:uiPriority="71" w:unhideWhenUsed="0"/>
+    <w:lsdException w:name="Colorful List Accent 2" w:semiHidden="0" w:uiPriority="72" w:unhideWhenUsed="0"/>
+    <w:lsdException w:name="Colorful Grid Accent 2" w:semiHidden="0" w:uiPriority="73" w:unhideWhenUsed="0"/>
+    <w:lsdException w:name="Light Shading Accent 3" w:semiHidden="0" w:uiPriority="60" w:unhideWhenUsed="0"/>
+    <w:lsdException w:name="Light List Accent 3" w:semiHidden="0" w:uiPriority="61" w:unhideWhenUsed="0"/>
+    <w:lsdException w:name="Light Grid Accent 3" w:semiHidden="0" w:uiPriority="62" w:unhideWhenUsed="0"/>
+    <w:lsdException w:name="Medium Shading 1 Accent 3" w:semiHidden="0" w:uiPriority="63" w:unhideWhenUsed="0"/>
+    <w:lsdException w:name="Medium Shading 2 Accent 3" w:semiHidden="0" w:uiPriority="64" w:unhideWhenUsed="0"/>
+    <w:lsdException w:name="Medium List 1 Accent 3" w:semiHidden="0" w:uiPriority="65" w:unhideWhenUsed="0"/>
+    <w:lsdException w:name="Medium List 2 Accent 3" w:semiHidden="0" w:uiPriority="66" w:unhideWhenUsed="0"/>
+    <w:lsdException w:name="Medium Grid 1 Accent 3" w:semiHidden="0" w:uiPriority="67" w:unhideWhenUsed="0"/>
+    <w:lsdException w:name="Medium Grid 2 Accent 3" w:semiHidden="0" w:uiPriority="68" w:unhideWhenUsed="0"/>
+    <w:lsdException w:name="Medium Grid 3 Accent 3" w:semiHidden="0" w:uiPriority="69" w:unhideWhenUsed="0"/>
+    <w:lsdException w:name="Dark List Accent 3" w:semiHidden="0" w:uiPriority="70" w:unhideWhenUsed="0"/>
+    <w:lsdException w:name="Colorful Shading Accent 3" w:semiHidden="0" w:uiPriority="71" w:unhideWhenUsed="0"/>
+    <w:lsdException w:name="Colorful List Accent 3" w:semiHidden="0" w:uiPriority="72" w:unhideWhenUsed="0"/>
+    <w:lsdException w:name="Colorful Grid Accent 3" w:semiHidden="0" w:uiPriority="73" w:unhideWhenUsed="0"/>
+    <w:lsdException w:name="Light Shading Accent 4" w:semiHidden="0" w:uiPriority="60" w:unhideWhenUsed="0"/>
+    <w:lsdException w:name="Light List Accent 4" w:semiHidden="0" w:uiPriority="61" w:unhideWhenUsed="0"/>
+    <w:lsdException w:name="Light Grid Accent 4" w:semiHidden="0" w:uiPriority="62" w:unhideWhenUsed="0"/>
+    <w:lsdException w:name="Medium Shading 1 Accent 4" w:semiHidden="0" w:uiPriority="63" w:unhideWhenUsed="0"/>
+    <w:lsdException w:name="Medium Shading 2 Accent 4" w:semiHidden="0" w:uiPriority="64" w:unhideWhenUsed="0"/>
+    <w:lsdException w:name="Medium List 1 Accent 4" w:semiHidden="0" w:uiPriority="65" w:unhideWhenUsed="0"/>
+    <w:lsdException w:name="Medium List 2 Accent 4" w:semiHidden="0" w:uiPriority="66" w:unhideWhenUsed="0"/>
+    <w:lsdException w:name="Medium Grid 1 Accent 4" w:semiHidden="0" w:uiPriority="67" w:unhideWhenUsed="0"/>
+    <w:lsdException w:name="Medium Grid 2 Accent 4" w:semiHidden="0" w:uiPriority="68" w:unhideWhenUsed="0"/>
+    <w:lsdException w:name="Medium Grid 3 Accent 4" w:semiHidden="0" w:uiPriority="69" w:unhideWhenUsed="0"/>
+    <w:lsdException w:name="Dark List Accent 4" w:semiHidden="0" w:uiPriority="70" w:unhideWhenUsed="0"/>
+    <w:lsdException w:name="Colorful Shading Accent 4" w:semiHidden="0" w:uiPriority="71" w:unhideWhenUsed="0"/>
+    <w:lsdException w:name="Colorful List Accent 4" w:semiHidden="0" w:uiPriority="72" w:unhideWhenUsed="0"/>
+    <w:lsdException w:name="Colorful Grid Accent 4" w:semiHidden="0" w:uiPriority="73" w:unhideWhenUsed="0"/>
+    <w:lsdException w:name="Light Shading Accent 5" w:semiHidden="0" w:uiPriority="60" w:unhideWhenUsed="0"/>
+    <w:lsdException w:name="Light List Accent 5" w:semiHidden="0" w:uiPriority="61" w:unhideWhenUsed="0"/>
+    <w:lsdException w:name="Light Grid Accent 5" w:semiHidden="0" w:uiPriority="62" w:unhideWhenUsed="0"/>
+    <w:lsdException w:name="Medium Shading 1 Accent 5" w:semiHidden="0" w:uiPriority="63" w:unhideWhenUsed="0"/>
+    <w:lsdException w:name="Medium Shading 2 Accent 5" w:semiHidden="0" w:uiPriority="64" w:unhideWhenUsed="0"/>
+    <w:lsdException w:name="Medium List 1 Accent 5" w:semiHidden="0" w:uiPriority="65" w:unhideWhenUsed="0"/>
+    <w:lsdException w:name="Medium List 2 Accent 5" w:semiHidden="0" w:uiPriority="66" w:unhideWhenUsed="0"/>
+    <w:lsdException w:name="Medium Grid 1 Accent 5" w:semiHidden="0" w:uiPriority="67" w:unhideWhenUsed="0"/>
+    <w:lsdException w:name="Medium Grid 2 Accent 5" w:semiHidden="0" w:uiPriority="68" w:unhideWhenUsed="0"/>
+    <w:lsdException w:name="Medium Grid 3 Accent 5" w:semiHidden="0" w:uiPriority="69" w:unhideWhenUsed="0"/>
+    <w:lsdException w:name="Dark List Accent 5" w:semiHidden="0" w:uiPriority="70" w:unhideWhenUsed="0"/>
+    <w:lsdException w:name="Colorful Shading Accent 5" w:semiHidden="0" w:uiPriority="71" w:unhideWhenUsed="0"/>
+    <w:lsdException w:name="Colorful List Accent 5" w:semiHidden="0" w:uiPriority="72" w:unhideWhenUsed="0"/>
+    <w:lsdException w:name="Colorful Grid Accent 5" w:semiHidden="0" w:uiPriority="73" w:unhideWhenUsed="0"/>
+    <w:lsdException w:name="Light Shading Accent 6" w:semiHidden="0" w:uiPriority="60" w:unhideWhenUsed="0"/>
+    <w:lsdException w:name="Light List Accent 6" w:semiHidden="0" w:uiPriority="61" w:unhideWhenUsed="0"/>
+    <w:lsdException w:name="Light Grid Accent 6" w:semiHidden="0" w:uiPriority="62" w:unhideWhenUsed="0"/>
+    <w:lsdException w:name="Medium Shading 1 Accent 6" w:semiHidden="0" w:uiPriority="63" w:unhideWhenUsed="0"/>
+    <w:lsdException w:name="Medium Shading 2 Accent 6" w:semiHidden="0" w:uiPriority="64" w:unhideWhenUsed="0"/>
+    <w:lsdException w:name="Medium List 1 Accent 6" w:semiHidden="0" w:uiPriority="65" w:unhideWhenUsed="0"/>
+    <w:lsdException w:name="Medium List 2 Accent 6" w:semiHidden="0" w:uiPriority="66" w:unhideWhenUsed="0"/>
+    <w:lsdException w:name="Medium Grid 1 Accent 6" w:semiHidden="0" w:uiPriority="67" w:unhideWhenUsed="0"/>
+    <w:lsdException w:name="Medium Grid 2 Accent 6" w:semiHidden="0" w:uiPriority="68" w:unhideWhenUsed="0"/>
+    <w:lsdException w:name="Medium Grid 3 Accent 6" w:semiHidden="0" w:uiPriority="69" w:unhideWhenUsed="0"/>
+    <w:lsdException w:name="Dark List Accent 6" w:semiHidden="0" w:uiPriority="70" w:unhideWhenUsed="0"/>
+    <w:lsdException w:name="Colorful Shading Accent 6" w:semiHidden="0" w:uiPriority="71" w:unhideWhenUsed="0"/>
+    <w:lsdException w:name="Colorful List Accent 6" w:semiHidden="0" w:uiPriority="72" w:unhideWhenUsed="0"/>
+    <w:lsdException w:name="Colorful Grid Accent 6" w:semiHidden="0" w:uiPriority="73" w:unhideWhenUsed="0"/>
+    <w:lsdException w:name="Subtle Emphasis" w:semiHidden="0" w:uiPriority="19" w:unhideWhenUsed="0" w:qFormat="1"/>
+    <w:lsdException w:name="Intense Emphasis" w:semiHidden="0" w:uiPriority="21" w:unhideWhenUsed="0" w:qFormat="1"/>
+    <w:lsdException w:name="Subtle Reference" w:semiHidden="0" w:uiPriority="31" w:unhideWhenUsed="0" w:qFormat="1"/>
+    <w:lsdException w:name="Intense Reference" w:semiHidden="0" w:uiPriority="32" w:unhideWhenUsed="0" w:qFormat="1"/>
+    <w:lsdException w:name="Book Title" w:semiHidden="0" w:uiPriority="33" w:unhideWhenUsed="0" w:qFormat="1"/>
+    <w:lsdException w:name="Bibliography" w:uiPriority="37"/>
+    <w:lsdException w:name="TOC Heading" w:uiPriority="39" w:qFormat="1"/>
+  </w:latentStyles>
+  <w:style w:type="paragraph" w:default="1" w:styleId="Normal">
+    <w:name w:val="Normal"/>
+    <w:qFormat/>
+  </w:style>
+  <w:style w:type="paragraph" w:styleId="Heading1">
+    <w:name w:val="heading 1"/>
+    <w:basedOn w:val="Normal"/>
+    <w:next w:val="Normal"/>
+    <w:link w:val="Heading1Char"/>
+    <w:uiPriority w:val="1"/>
+    <w:qFormat/>
+    <w:pPr>
+      <w:pBdr>
+        <w:bottom w:val="single" w:sz="4" w:space="2" w:color="438086"/>
+      </w:pBdr>
+      <w:spacing w:before="360" w:after="80" w:line="276" w:lineRule="auto"/>
+      <w:outlineLvl w:val="0"/>
+    </w:pPr>
+    <w:rPr>
+      <w:rFonts w:asciiTheme="majorHAnsi" w:eastAsiaTheme="minorHAnsi" w:hAnsiTheme="majorHAnsi" w:cstheme="minorHAnsi"/>
+      <w:color w:val="C0504D" w:themeColor="accent2"/>
+      <w:sz w:val="32"/>
+      <w:szCs w:val="32"/>
+      <w:lang w:val="en-US" w:eastAsia="ja-JP"/>
+    </w:rPr>
+  </w:style>
+  <w:style w:type="paragraph" w:styleId="Heading2">
+    <w:name w:val="heading 2"/>
+    <w:basedOn w:val="Normal"/>
+    <w:next w:val="Normal"/>
+    <w:link w:val="Heading2Char"/>
+    <w:uiPriority w:val="2"/>
+    <w:qFormat/>
+    <w:pPr>
+      <w:spacing w:after="0" w:line="276" w:lineRule="auto"/>
+      <w:outlineLvl w:val="1"/>
+    </w:pPr>
+    <w:rPr>
+      <w:rFonts w:asciiTheme="majorHAnsi" w:eastAsiaTheme="minorHAnsi" w:hAnsiTheme="majorHAnsi" w:cstheme="minorHAnsi"/>
+      <w:color w:val="C0504D" w:themeColor="accent2"/>
+      <w:sz w:val="28"/>
+      <w:szCs w:val="28"/>
+      <w:lang w:val="en-US" w:eastAsia="en-US"/>
+    </w:rPr>
+  </w:style>
+  <w:style w:type="paragraph" w:styleId="Heading3">
+    <w:name w:val="heading 3"/>
+    <w:basedOn w:val="Normal"/>
+    <w:next w:val="Normal"/>
+    <w:link w:val="Heading3Char"/>
+    <w:uiPriority w:val="2"/>
+    <w:unhideWhenUsed/>
+    <w:qFormat/>
+    <w:pPr>
+      <w:spacing w:after="0" w:line="276" w:lineRule="auto"/>
+      <w:outlineLvl w:val="2"/>
+    </w:pPr>
+    <w:rPr>
+      <w:rFonts w:asciiTheme="majorHAnsi" w:eastAsiaTheme="minorHAnsi" w:hAnsiTheme="majorHAnsi" w:cstheme="minorHAnsi"/>
+      <w:color w:val="C0504D" w:themeColor="accent2"/>
+      <w:sz w:val="24"/>
+      <w:szCs w:val="24"/>
+      <w:lang w:val="en-US" w:eastAsia="en-US"/>
+    </w:rPr>
+  </w:style>
+  <w:style w:type="character" w:default="1" w:styleId="DefaultParagraphFont">
+    <w:name w:val="Default Paragraph Font"/>
+    <w:uiPriority w:val="1"/>
+    <w:semiHidden/>
+    <w:unhideWhenUsed/>
+  </w:style>
+  <w:style w:type="table" w:default="1" w:styleId="TableNormal">
+    <w:name w:val="Normal Table"/>
+    <w:uiPriority w:val="99"/>
+    <w:semiHidden/>
+    <w:unhideWhenUsed/>
+    <w:tblPr>
+      <w:tblInd w:w="0" w:type="dxa"/>
+      <w:tblCellMar>
+        <w:top w:w="0" w:type="dxa"/>
+        <w:left w:w="108" w:type="dxa"/>
+        <w:bottom w:w="0" w:type="dxa"/>
+        <w:right w:w="108" w:type="dxa"/>
+      </w:tblCellMar>
+    </w:tblPr>
+  </w:style>
+  <w:style w:type="numbering" w:default="1" w:styleId="NoList">
+    <w:name w:val="No List"/>
+    <w:uiPriority w:val="99"/>
+    <w:semiHidden/>
+    <w:unhideWhenUsed/>
+  </w:style>
+  <w:style w:type="paragraph" w:customStyle="1" w:styleId="2C82C24013AF4B028F9D445955BC1B71">
+    <w:name w:val="2C82C24013AF4B028F9D445955BC1B71"/>
+  </w:style>
+  <w:style w:type="paragraph" w:customStyle="1" w:styleId="31A917068C804258BF264E33490CD45B">
+    <w:name w:val="31A917068C804258BF264E33490CD45B"/>
+  </w:style>
+  <w:style w:type="paragraph" w:customStyle="1" w:styleId="7C19E504FC39462DB742D2296EA5C98F">
+    <w:name w:val="7C19E504FC39462DB742D2296EA5C98F"/>
+  </w:style>
+  <w:style w:type="paragraph" w:customStyle="1" w:styleId="967327CC045E49268308752DBDC03C28">
+    <w:name w:val="967327CC045E49268308752DBDC03C28"/>
+  </w:style>
+  <w:style w:type="paragraph" w:customStyle="1" w:styleId="24F99F0F65A5497D9871FABB9D82D6AF">
+    <w:name w:val="24F99F0F65A5497D9871FABB9D82D6AF"/>
+  </w:style>
+  <w:style w:type="paragraph" w:customStyle="1" w:styleId="9CD211DB95764958B0888B5F3AE5A02B">
+    <w:name w:val="9CD211DB95764958B0888B5F3AE5A02B"/>
+  </w:style>
+  <w:style w:type="character" w:customStyle="1" w:styleId="Heading1Char">
+    <w:name w:val="Heading 1 Char"/>
+    <w:basedOn w:val="DefaultParagraphFont"/>
+    <w:link w:val="Heading1"/>
+    <w:uiPriority w:val="1"/>
+    <w:rPr>
+      <w:rFonts w:asciiTheme="majorHAnsi" w:eastAsiaTheme="minorHAnsi" w:hAnsiTheme="majorHAnsi" w:cstheme="minorHAnsi"/>
+      <w:color w:val="C0504D" w:themeColor="accent2"/>
+      <w:sz w:val="32"/>
+      <w:szCs w:val="32"/>
+      <w:lang w:val="en-US" w:eastAsia="ja-JP"/>
+    </w:rPr>
+  </w:style>
+  <w:style w:type="character" w:customStyle="1" w:styleId="Heading2Char">
+    <w:name w:val="Heading 2 Char"/>
+    <w:basedOn w:val="DefaultParagraphFont"/>
+    <w:link w:val="Heading2"/>
+    <w:uiPriority w:val="2"/>
+    <w:rPr>
+      <w:rFonts w:asciiTheme="majorHAnsi" w:eastAsiaTheme="minorHAnsi" w:hAnsiTheme="majorHAnsi" w:cstheme="minorHAnsi"/>
+      <w:color w:val="C0504D" w:themeColor="accent2"/>
+      <w:sz w:val="28"/>
+      <w:szCs w:val="28"/>
+      <w:lang w:val="en-US" w:eastAsia="en-US"/>
+    </w:rPr>
+  </w:style>
+  <w:style w:type="character" w:customStyle="1" w:styleId="Heading3Char">
+    <w:name w:val="Heading 3 Char"/>
+    <w:basedOn w:val="DefaultParagraphFont"/>
+    <w:link w:val="Heading3"/>
+    <w:uiPriority w:val="2"/>
+    <w:rPr>
+      <w:rFonts w:asciiTheme="majorHAnsi" w:eastAsiaTheme="minorHAnsi" w:hAnsiTheme="majorHAnsi" w:cstheme="minorHAnsi"/>
+      <w:color w:val="C0504D" w:themeColor="accent2"/>
       <w:sz w:val="24"/>
       <w:szCs w:val="24"/>
       <w:lang w:val="en-US" w:eastAsia="en-US"/>
@@ -5529,7 +6484,7 @@
 </file>
 
 <file path=word/glossary/webSettings.xml><?xml version="1.0" encoding="utf-8"?>
-<w:webSettings xmlns:mc="http://schemas.openxmlformats.org/markup-compatibility/2006" xmlns:r="http://schemas.openxmlformats.org/officeDocument/2006/relationships" xmlns:w="http://schemas.openxmlformats.org/wordprocessingml/2006/main" xmlns:w14="http://schemas.microsoft.com/office/word/2010/wordml" xmlns:w15="http://schemas.microsoft.com/office/word/2012/wordml" mc:Ignorable="w14 w15">
+<w:webSettings xmlns:mc="http://schemas.openxmlformats.org/markup-compatibility/2006" xmlns:r="http://schemas.openxmlformats.org/officeDocument/2006/relationships" xmlns:w="http://schemas.openxmlformats.org/wordprocessingml/2006/main" xmlns:w14="http://schemas.microsoft.com/office/word/2010/wordml" mc:Ignorable="w14">
   <w:optimizeForBrowser/>
   <w:allowPNG/>
 </w:webSettings>
@@ -5827,15 +6782,6 @@
 </file>
 
 <file path=customXml/item2.xml><?xml version="1.0" encoding="utf-8"?>
-<?mso-contentType ?>
-<FormTemplates xmlns="http://schemas.microsoft.com/sharepoint/v3/contenttype/forms">
-  <Display>DocumentLibraryForm</Display>
-  <Edit>AssetEditForm</Edit>
-  <New>DocumentLibraryForm</New>
-</FormTemplates>
-</file>
-
-<file path=customXml/item3.xml><?xml version="1.0" encoding="utf-8"?>
 <outs:outSpaceData xmlns:outs="http://schemas.microsoft.com/office/2009/outspace/metadata">
   <outs:relatedDates/>
   <outs:relatedDocuments/>
@@ -5843,6 +6789,15 @@
   <propertyMetadataList xmlns="http://schemas.microsoft.com/office/2009/outspace/metadata"/>
   <outs:corruptMetadataWasLost/>
 </outs:outSpaceData>
+</file>
+
+<file path=customXml/item3.xml><?xml version="1.0" encoding="utf-8"?>
+<?mso-contentType ?>
+<FormTemplates xmlns="http://schemas.microsoft.com/sharepoint/v3/contenttype/forms">
+  <Display>DocumentLibraryForm</Display>
+  <Edit>AssetEditForm</Edit>
+  <New>DocumentLibraryForm</New>
+</FormTemplates>
 </file>
 
 <file path=customXml/item4.xml><?xml version="1.0" encoding="utf-8"?>
@@ -5858,6 +6813,14 @@
 </file>
 
 <file path=customXml/itemProps2.xml><?xml version="1.0" encoding="utf-8"?>
+<ds:datastoreItem xmlns:ds="http://schemas.openxmlformats.org/officeDocument/2006/customXml" ds:itemID="{BB12CF13-A6E2-4B52-A065-C287D308AFEB}">
+  <ds:schemaRefs>
+    <ds:schemaRef ds:uri="http://schemas.microsoft.com/office/2009/outspace/metadata"/>
+  </ds:schemaRefs>
+</ds:datastoreItem>
+</file>
+
+<file path=customXml/itemProps3.xml><?xml version="1.0" encoding="utf-8"?>
 <ds:datastoreItem xmlns:ds="http://schemas.openxmlformats.org/officeDocument/2006/customXml" ds:itemID="{795B1D79-FF5F-4F33-9CB1-3F71105EFBC2}">
   <ds:schemaRefs>
     <ds:schemaRef ds:uri="http://schemas.microsoft.com/sharepoint/v3/contenttype/forms"/>
@@ -5865,16 +6828,8 @@
 </ds:datastoreItem>
 </file>
 
-<file path=customXml/itemProps3.xml><?xml version="1.0" encoding="utf-8"?>
-<ds:datastoreItem xmlns:ds="http://schemas.openxmlformats.org/officeDocument/2006/customXml" ds:itemID="{BB12CF13-A6E2-4B52-A065-C287D308AFEB}">
-  <ds:schemaRefs>
-    <ds:schemaRef ds:uri="http://schemas.microsoft.com/office/2009/outspace/metadata"/>
-  </ds:schemaRefs>
-</ds:datastoreItem>
-</file>
-
 <file path=customXml/itemProps4.xml><?xml version="1.0" encoding="utf-8"?>
-<ds:datastoreItem xmlns:ds="http://schemas.openxmlformats.org/officeDocument/2006/customXml" ds:itemID="{76146A51-BD7B-45B0-A46A-407C74C8AD9E}">
+<ds:datastoreItem xmlns:ds="http://schemas.openxmlformats.org/officeDocument/2006/customXml" ds:itemID="{092BBBDC-DD3B-45C4-B038-4079A1FEFE26}">
   <ds:schemaRefs>
     <ds:schemaRef ds:uri="http://schemas.openxmlformats.org/officeDocument/2006/bibliography"/>
   </ds:schemaRefs>

</xml_diff>